<commit_message>
Bump version number and date for dyninstAPI and proccontrol manuals
</commit_message>
<xml_diff>
--- a/proccontrol/doc/proccontrol.docx
+++ b/proccontrol/doc/proccontrol.docx
@@ -1,9 +1,9 @@
 
 <file path=word/document.xml><?xml version="1.0" encoding="utf-8"?>
-<w:document xmlns:wpc="http://schemas.microsoft.com/office/word/2010/wordprocessingCanvas" xmlns:mc="http://schemas.openxmlformats.org/markup-compatibility/2006" xmlns:o="urn:schemas-microsoft-com:office:office" xmlns:r="http://schemas.openxmlformats.org/officeDocument/2006/relationships" xmlns:m="http://schemas.openxmlformats.org/officeDocument/2006/math" xmlns:v="urn:schemas-microsoft-com:vml" xmlns:wp14="http://schemas.microsoft.com/office/word/2010/wordprocessingDrawing" xmlns:wp="http://schemas.openxmlformats.org/drawingml/2006/wordprocessingDrawing" xmlns:w10="urn:schemas-microsoft-com:office:word" xmlns:w="http://schemas.openxmlformats.org/wordprocessingml/2006/main" xmlns:w14="http://schemas.microsoft.com/office/word/2010/wordml" xmlns:wpg="http://schemas.microsoft.com/office/word/2010/wordprocessingGroup" xmlns:wpi="http://schemas.microsoft.com/office/word/2010/wordprocessingInk" xmlns:wne="http://schemas.microsoft.com/office/word/2006/wordml" xmlns:wps="http://schemas.microsoft.com/office/word/2010/wordprocessingShape" mc:Ignorable="w14 wp14">
+<w:document xmlns:wpc="http://schemas.microsoft.com/office/word/2010/wordprocessingCanvas" xmlns:mo="http://schemas.microsoft.com/office/mac/office/2008/main" xmlns:mc="http://schemas.openxmlformats.org/markup-compatibility/2006" xmlns:mv="urn:schemas-microsoft-com:mac:vml" xmlns:o="urn:schemas-microsoft-com:office:office" xmlns:r="http://schemas.openxmlformats.org/officeDocument/2006/relationships" xmlns:m="http://schemas.openxmlformats.org/officeDocument/2006/math" xmlns:v="urn:schemas-microsoft-com:vml" xmlns:wp14="http://schemas.microsoft.com/office/word/2010/wordprocessingDrawing" xmlns:wp="http://schemas.openxmlformats.org/drawingml/2006/wordprocessingDrawing" xmlns:w10="urn:schemas-microsoft-com:office:word" xmlns:w="http://schemas.openxmlformats.org/wordprocessingml/2006/main" xmlns:w14="http://schemas.microsoft.com/office/word/2010/wordml" xmlns:w15="http://schemas.microsoft.com/office/word/2012/wordml" xmlns:wpg="http://schemas.microsoft.com/office/word/2010/wordprocessingGroup" xmlns:wpi="http://schemas.microsoft.com/office/word/2010/wordprocessingInk" xmlns:wne="http://schemas.microsoft.com/office/word/2006/wordml" xmlns:wps="http://schemas.microsoft.com/office/word/2010/wordprocessingShape" mc:Ignorable="w14 w15 wp14 mv">
   <w:body>
-    <w:bookmarkStart w:id="0" w:name="_Toc273362633" w:displacedByCustomXml="next"/>
-    <w:bookmarkStart w:id="1" w:name="_Toc274055810" w:displacedByCustomXml="next"/>
+    <w:bookmarkStart w:id="0" w:name="_Toc274055810" w:displacedByCustomXml="next"/>
+    <w:bookmarkStart w:id="1" w:name="_Toc273362633" w:displacedByCustomXml="next"/>
     <w:sdt>
       <w:sdtPr>
         <w:rPr>
@@ -161,7 +161,7 @@
               <w:rFonts w:ascii="Helvetica" w:hAnsi="Helvetica"/>
               <w:sz w:val="36"/>
             </w:rPr>
-            <w:t>Release 9.1</w:t>
+            <w:t>Release 9.2</w:t>
           </w:r>
         </w:p>
         <w:p>
@@ -177,16 +177,7 @@
               <w:rFonts w:ascii="Helvetica" w:hAnsi="Helvetica"/>
               <w:sz w:val="36"/>
             </w:rPr>
-            <w:t>December</w:t>
-          </w:r>
-          <w:bookmarkStart w:id="3" w:name="_GoBack"/>
-          <w:bookmarkEnd w:id="3"/>
-          <w:r>
-            <w:rPr>
-              <w:rFonts w:ascii="Helvetica" w:hAnsi="Helvetica"/>
-              <w:sz w:val="36"/>
-            </w:rPr>
-            <w:t xml:space="preserve"> 2015</w:t>
+            <w:t>June 2016</w:t>
           </w:r>
         </w:p>
         <w:p>
@@ -253,7 +244,7 @@
               <w:sz w:val="28"/>
             </w:rPr>
             <w:drawing>
-              <wp:anchor distT="0" distB="0" distL="114300" distR="114300" simplePos="0" relativeHeight="251660288" behindDoc="0" locked="0" layoutInCell="1" allowOverlap="1" wp14:anchorId="3737F3D6" wp14:editId="78923786">
+              <wp:anchor distT="0" distB="0" distL="114300" distR="114300" simplePos="0" relativeHeight="251660288" behindDoc="0" locked="0" layoutInCell="1" allowOverlap="1" wp14:anchorId="3C123B82" wp14:editId="2281BD06">
                 <wp:simplePos x="0" y="0"/>
                 <wp:positionH relativeFrom="column">
                   <wp:posOffset>3305175</wp:posOffset>
@@ -278,7 +269,7 @@
                         </pic:cNvPicPr>
                       </pic:nvPicPr>
                       <pic:blipFill>
-                        <a:blip r:embed="rId9" cstate="print">
+                        <a:blip r:embed="rId8" cstate="print">
                           <a:extLst>
                             <a:ext uri="{28A0092B-C50C-407E-A947-70E740481C1C}">
                               <a14:useLocalDpi xmlns:a14="http://schemas.microsoft.com/office/drawing/2010/main" val="0"/>
@@ -386,6 +377,8 @@
             </w:rPr>
             <w:t>University of Maryland</w:t>
           </w:r>
+          <w:bookmarkStart w:id="3" w:name="_GoBack"/>
+          <w:bookmarkEnd w:id="3"/>
         </w:p>
         <w:p>
           <w:pPr>
@@ -435,6 +428,9 @@
         <w:p>
           <w:pPr>
             <w:pStyle w:val="TOC1"/>
+            <w:tabs>
+              <w:tab w:val="left" w:pos="3965"/>
+            </w:tabs>
             <w:spacing w:before="40" w:after="0"/>
             <w:rPr>
               <w:rFonts w:ascii="Courier New" w:hAnsi="Courier New"/>
@@ -450,9 +446,52 @@
             <w:rPr>
               <w:rFonts w:ascii="Courier New" w:hAnsi="Courier New"/>
             </w:rPr>
-            <w:t xml:space="preserve"> www.dyninst.org</w:t>
+            <w:t xml:space="preserve"> </w:t>
+          </w:r>
+          <w:hyperlink r:id="rId9" w:history="1">
+            <w:r>
+              <w:rPr>
+                <w:rStyle w:val="Hyperlink"/>
+                <w:rFonts w:ascii="Courier New" w:hAnsi="Courier New"/>
+              </w:rPr>
+              <w:t>www.dyninst.org</w:t>
+            </w:r>
+          </w:hyperlink>
+          <w:r>
+            <w:rPr>
+              <w:rFonts w:ascii="Courier New" w:hAnsi="Courier New"/>
+            </w:rPr>
+            <w:tab/>
           </w:r>
         </w:p>
+        <w:p>
+          <w:pPr>
+            <w:widowControl w:val="0"/>
+            <w:autoSpaceDE w:val="0"/>
+            <w:autoSpaceDN w:val="0"/>
+            <w:adjustRightInd w:val="0"/>
+            <w:spacing w:after="240"/>
+            <w:ind w:firstLine="0"/>
+            <w:contextualSpacing w:val="0"/>
+            <w:jc w:val="left"/>
+            <w:rPr>
+              <w:rFonts w:ascii="Times" w:hAnsi="Times" w:cs="Times"/>
+              <w:szCs w:val="24"/>
+            </w:rPr>
+          </w:pPr>
+          <w:r>
+            <w:t xml:space="preserve">                    </w:t>
+          </w:r>
+          <w:r>
+            <w:rPr>
+              <w:rFonts w:ascii="Courier New" w:hAnsi="Courier New" w:cs="Courier New"/>
+              <w:sz w:val="26"/>
+              <w:szCs w:val="26"/>
+            </w:rPr>
+            <w:t xml:space="preserve">github.com/dyninst/dyninst </w:t>
+          </w:r>
+        </w:p>
+        <w:p/>
         <w:p>
           <w:pPr>
             <w:pStyle w:val="TOC1"/>
@@ -5372,8 +5411,8 @@
           <w:lang w:eastAsia="zh-TW"/>
         </w:rPr>
         <w:lastRenderedPageBreak/>
-        <w:pict>
-          <v:shapetype id="_x0000_t202" coordsize="21600,21600" o:spt="202" path="m,l,21600r21600,l21600,xe">
+        <w:pict w14:anchorId="126B21DE">
+          <v:shapetype id="_x0000_t202" coordsize="21600,21600" o:spt="202" path="m0,0l0,21600,21600,21600,21600,0xe">
             <v:stroke joinstyle="miter"/>
             <v:path gradientshapeok="t" o:connecttype="rect"/>
           </v:shapetype>
@@ -6159,27 +6198,14 @@
                   <w:r>
                     <w:t xml:space="preserve">Figure </w:t>
                   </w:r>
-                  <w:r>
-                    <w:fldChar w:fldCharType="begin"/>
-                  </w:r>
-                  <w:r>
-                    <w:instrText xml:space="preserve"> SEQ Figure \* ARABIC </w:instrText>
-                  </w:r>
-                  <w:r>
-                    <w:fldChar w:fldCharType="separate"/>
-                  </w:r>
-                  <w:r>
-                    <w:rPr>
-                      <w:noProof/>
-                    </w:rPr>
-                    <w:t>1</w:t>
-                  </w:r>
-                  <w:r>
-                    <w:rPr>
-                      <w:noProof/>
-                    </w:rPr>
-                    <w:fldChar w:fldCharType="end"/>
-                  </w:r>
+                  <w:fldSimple w:instr=" SEQ Figure \* ARABIC ">
+                    <w:r>
+                      <w:rPr>
+                        <w:noProof/>
+                      </w:rPr>
+                      <w:t>1</w:t>
+                    </w:r>
+                  </w:fldSimple>
                   <w:bookmarkEnd w:id="8"/>
                 </w:p>
               </w:txbxContent>
@@ -7601,7 +7627,6 @@
         <w:tblStyle w:val="TableGrid"/>
         <w:tblW w:w="9370" w:type="dxa"/>
         <w:jc w:val="center"/>
-        <w:tblInd w:w="5" w:type="dxa"/>
         <w:tblLayout w:type="fixed"/>
         <w:tblCellMar>
           <w:left w:w="0" w:type="dxa"/>
@@ -58229,7 +58254,7 @@
 </file>
 
 <file path=word/endnotes.xml><?xml version="1.0" encoding="utf-8"?>
-<w:endnotes xmlns:wpc="http://schemas.microsoft.com/office/word/2010/wordprocessingCanvas" xmlns:mc="http://schemas.openxmlformats.org/markup-compatibility/2006" xmlns:o="urn:schemas-microsoft-com:office:office" xmlns:r="http://schemas.openxmlformats.org/officeDocument/2006/relationships" xmlns:m="http://schemas.openxmlformats.org/officeDocument/2006/math" xmlns:v="urn:schemas-microsoft-com:vml" xmlns:wp14="http://schemas.microsoft.com/office/word/2010/wordprocessingDrawing" xmlns:wp="http://schemas.openxmlformats.org/drawingml/2006/wordprocessingDrawing" xmlns:w10="urn:schemas-microsoft-com:office:word" xmlns:w="http://schemas.openxmlformats.org/wordprocessingml/2006/main" xmlns:w14="http://schemas.microsoft.com/office/word/2010/wordml" xmlns:wpg="http://schemas.microsoft.com/office/word/2010/wordprocessingGroup" xmlns:wpi="http://schemas.microsoft.com/office/word/2010/wordprocessingInk" xmlns:wne="http://schemas.microsoft.com/office/word/2006/wordml" xmlns:wps="http://schemas.microsoft.com/office/word/2010/wordprocessingShape" mc:Ignorable="w14 wp14">
+<w:endnotes xmlns:wpc="http://schemas.microsoft.com/office/word/2010/wordprocessingCanvas" xmlns:mo="http://schemas.microsoft.com/office/mac/office/2008/main" xmlns:mc="http://schemas.openxmlformats.org/markup-compatibility/2006" xmlns:mv="urn:schemas-microsoft-com:mac:vml" xmlns:o="urn:schemas-microsoft-com:office:office" xmlns:r="http://schemas.openxmlformats.org/officeDocument/2006/relationships" xmlns:m="http://schemas.openxmlformats.org/officeDocument/2006/math" xmlns:v="urn:schemas-microsoft-com:vml" xmlns:wp14="http://schemas.microsoft.com/office/word/2010/wordprocessingDrawing" xmlns:wp="http://schemas.openxmlformats.org/drawingml/2006/wordprocessingDrawing" xmlns:w10="urn:schemas-microsoft-com:office:word" xmlns:w="http://schemas.openxmlformats.org/wordprocessingml/2006/main" xmlns:w14="http://schemas.microsoft.com/office/word/2010/wordml" xmlns:w15="http://schemas.microsoft.com/office/word/2012/wordml" xmlns:wpg="http://schemas.microsoft.com/office/word/2010/wordprocessingGroup" xmlns:wpi="http://schemas.microsoft.com/office/word/2010/wordprocessingInk" xmlns:wne="http://schemas.microsoft.com/office/word/2006/wordml" xmlns:wps="http://schemas.microsoft.com/office/word/2010/wordprocessingShape" mc:Ignorable="w14 w15 wp14 mv">
   <w:endnote w:type="separator" w:id="-1">
     <w:p>
       <w:r>
@@ -58248,10 +58273,10 @@
 </file>
 
 <file path=word/footer1.xml><?xml version="1.0" encoding="utf-8"?>
-<w:ftr xmlns:wpc="http://schemas.microsoft.com/office/word/2010/wordprocessingCanvas" xmlns:mc="http://schemas.openxmlformats.org/markup-compatibility/2006" xmlns:o="urn:schemas-microsoft-com:office:office" xmlns:r="http://schemas.openxmlformats.org/officeDocument/2006/relationships" xmlns:m="http://schemas.openxmlformats.org/officeDocument/2006/math" xmlns:v="urn:schemas-microsoft-com:vml" xmlns:wp14="http://schemas.microsoft.com/office/word/2010/wordprocessingDrawing" xmlns:wp="http://schemas.openxmlformats.org/drawingml/2006/wordprocessingDrawing" xmlns:w10="urn:schemas-microsoft-com:office:word" xmlns:w="http://schemas.openxmlformats.org/wordprocessingml/2006/main" xmlns:w14="http://schemas.microsoft.com/office/word/2010/wordml" xmlns:wpg="http://schemas.microsoft.com/office/word/2010/wordprocessingGroup" xmlns:wpi="http://schemas.microsoft.com/office/word/2010/wordprocessingInk" xmlns:wne="http://schemas.microsoft.com/office/word/2006/wordml" xmlns:wps="http://schemas.microsoft.com/office/word/2010/wordprocessingShape" mc:Ignorable="w14 wp14">
+<w:ftr xmlns:wpc="http://schemas.microsoft.com/office/word/2010/wordprocessingCanvas" xmlns:mo="http://schemas.microsoft.com/office/mac/office/2008/main" xmlns:mc="http://schemas.openxmlformats.org/markup-compatibility/2006" xmlns:mv="urn:schemas-microsoft-com:mac:vml" xmlns:o="urn:schemas-microsoft-com:office:office" xmlns:r="http://schemas.openxmlformats.org/officeDocument/2006/relationships" xmlns:m="http://schemas.openxmlformats.org/officeDocument/2006/math" xmlns:v="urn:schemas-microsoft-com:vml" xmlns:wp14="http://schemas.microsoft.com/office/word/2010/wordprocessingDrawing" xmlns:wp="http://schemas.openxmlformats.org/drawingml/2006/wordprocessingDrawing" xmlns:w10="urn:schemas-microsoft-com:office:word" xmlns:w="http://schemas.openxmlformats.org/wordprocessingml/2006/main" xmlns:w14="http://schemas.microsoft.com/office/word/2010/wordml" xmlns:w15="http://schemas.microsoft.com/office/word/2012/wordml" xmlns:wpg="http://schemas.microsoft.com/office/word/2010/wordprocessingGroup" xmlns:wpi="http://schemas.microsoft.com/office/word/2010/wordprocessingInk" xmlns:wne="http://schemas.microsoft.com/office/word/2006/wordml" xmlns:wps="http://schemas.microsoft.com/office/word/2010/wordprocessingShape" mc:Ignorable="w14 w15 wp14">
   <w:sdt>
     <w:sdtPr>
-      <w:id w:val="1009259839"/>
+      <w:id w:val="-1357727006"/>
       <w:docPartObj>
         <w:docPartGallery w:val="Page Numbers (Bottom of Page)"/>
         <w:docPartUnique/>
@@ -58296,7 +58321,7 @@
 </file>
 
 <file path=word/footer2.xml><?xml version="1.0" encoding="utf-8"?>
-<w:ftr xmlns:wpc="http://schemas.microsoft.com/office/word/2010/wordprocessingCanvas" xmlns:mc="http://schemas.openxmlformats.org/markup-compatibility/2006" xmlns:o="urn:schemas-microsoft-com:office:office" xmlns:r="http://schemas.openxmlformats.org/officeDocument/2006/relationships" xmlns:m="http://schemas.openxmlformats.org/officeDocument/2006/math" xmlns:v="urn:schemas-microsoft-com:vml" xmlns:wp14="http://schemas.microsoft.com/office/word/2010/wordprocessingDrawing" xmlns:wp="http://schemas.openxmlformats.org/drawingml/2006/wordprocessingDrawing" xmlns:w10="urn:schemas-microsoft-com:office:word" xmlns:w="http://schemas.openxmlformats.org/wordprocessingml/2006/main" xmlns:w14="http://schemas.microsoft.com/office/word/2010/wordml" xmlns:wpg="http://schemas.microsoft.com/office/word/2010/wordprocessingGroup" xmlns:wpi="http://schemas.microsoft.com/office/word/2010/wordprocessingInk" xmlns:wne="http://schemas.microsoft.com/office/word/2006/wordml" xmlns:wps="http://schemas.microsoft.com/office/word/2010/wordprocessingShape" mc:Ignorable="w14 wp14">
+<w:ftr xmlns:wpc="http://schemas.microsoft.com/office/word/2010/wordprocessingCanvas" xmlns:mo="http://schemas.microsoft.com/office/mac/office/2008/main" xmlns:mc="http://schemas.openxmlformats.org/markup-compatibility/2006" xmlns:mv="urn:schemas-microsoft-com:mac:vml" xmlns:o="urn:schemas-microsoft-com:office:office" xmlns:r="http://schemas.openxmlformats.org/officeDocument/2006/relationships" xmlns:m="http://schemas.openxmlformats.org/officeDocument/2006/math" xmlns:v="urn:schemas-microsoft-com:vml" xmlns:wp14="http://schemas.microsoft.com/office/word/2010/wordprocessingDrawing" xmlns:wp="http://schemas.openxmlformats.org/drawingml/2006/wordprocessingDrawing" xmlns:w10="urn:schemas-microsoft-com:office:word" xmlns:w="http://schemas.openxmlformats.org/wordprocessingml/2006/main" xmlns:w14="http://schemas.microsoft.com/office/word/2010/wordml" xmlns:w15="http://schemas.microsoft.com/office/word/2012/wordml" xmlns:wpg="http://schemas.microsoft.com/office/word/2010/wordprocessingGroup" xmlns:wpi="http://schemas.microsoft.com/office/word/2010/wordprocessingInk" xmlns:wne="http://schemas.microsoft.com/office/word/2006/wordml" xmlns:wps="http://schemas.microsoft.com/office/word/2010/wordprocessingShape" mc:Ignorable="w14 w15 wp14">
   <w:sdt>
     <w:sdtPr>
       <w:id w:val="1292015008"/>
@@ -58344,7 +58369,7 @@
 </file>
 
 <file path=word/footer3.xml><?xml version="1.0" encoding="utf-8"?>
-<w:ftr xmlns:wpc="http://schemas.microsoft.com/office/word/2010/wordprocessingCanvas" xmlns:mc="http://schemas.openxmlformats.org/markup-compatibility/2006" xmlns:o="urn:schemas-microsoft-com:office:office" xmlns:r="http://schemas.openxmlformats.org/officeDocument/2006/relationships" xmlns:m="http://schemas.openxmlformats.org/officeDocument/2006/math" xmlns:v="urn:schemas-microsoft-com:vml" xmlns:wp14="http://schemas.microsoft.com/office/word/2010/wordprocessingDrawing" xmlns:wp="http://schemas.openxmlformats.org/drawingml/2006/wordprocessingDrawing" xmlns:w10="urn:schemas-microsoft-com:office:word" xmlns:w="http://schemas.openxmlformats.org/wordprocessingml/2006/main" xmlns:w14="http://schemas.microsoft.com/office/word/2010/wordml" xmlns:wpg="http://schemas.microsoft.com/office/word/2010/wordprocessingGroup" xmlns:wpi="http://schemas.microsoft.com/office/word/2010/wordprocessingInk" xmlns:wne="http://schemas.microsoft.com/office/word/2006/wordml" xmlns:wps="http://schemas.microsoft.com/office/word/2010/wordprocessingShape" mc:Ignorable="w14 wp14">
+<w:ftr xmlns:wpc="http://schemas.microsoft.com/office/word/2010/wordprocessingCanvas" xmlns:mo="http://schemas.microsoft.com/office/mac/office/2008/main" xmlns:mc="http://schemas.openxmlformats.org/markup-compatibility/2006" xmlns:mv="urn:schemas-microsoft-com:mac:vml" xmlns:o="urn:schemas-microsoft-com:office:office" xmlns:r="http://schemas.openxmlformats.org/officeDocument/2006/relationships" xmlns:m="http://schemas.openxmlformats.org/officeDocument/2006/math" xmlns:v="urn:schemas-microsoft-com:vml" xmlns:wp14="http://schemas.microsoft.com/office/word/2010/wordprocessingDrawing" xmlns:wp="http://schemas.openxmlformats.org/drawingml/2006/wordprocessingDrawing" xmlns:w10="urn:schemas-microsoft-com:office:word" xmlns:w="http://schemas.openxmlformats.org/wordprocessingml/2006/main" xmlns:w14="http://schemas.microsoft.com/office/word/2010/wordml" xmlns:w15="http://schemas.microsoft.com/office/word/2012/wordml" xmlns:wpg="http://schemas.microsoft.com/office/word/2010/wordprocessingGroup" xmlns:wpi="http://schemas.microsoft.com/office/word/2010/wordprocessingInk" xmlns:wne="http://schemas.microsoft.com/office/word/2006/wordml" xmlns:wps="http://schemas.microsoft.com/office/word/2010/wordprocessingShape" mc:Ignorable="w14 w15 wp14">
   <w:sdt>
     <w:sdtPr>
       <w:id w:val="72876220"/>
@@ -58372,7 +58397,7 @@
           <w:rPr>
             <w:noProof/>
           </w:rPr>
-          <w:t>72</w:t>
+          <w:t>1</w:t>
         </w:r>
         <w:r>
           <w:rPr>
@@ -58392,7 +58417,7 @@
 </file>
 
 <file path=word/footnotes.xml><?xml version="1.0" encoding="utf-8"?>
-<w:footnotes xmlns:wpc="http://schemas.microsoft.com/office/word/2010/wordprocessingCanvas" xmlns:mc="http://schemas.openxmlformats.org/markup-compatibility/2006" xmlns:o="urn:schemas-microsoft-com:office:office" xmlns:r="http://schemas.openxmlformats.org/officeDocument/2006/relationships" xmlns:m="http://schemas.openxmlformats.org/officeDocument/2006/math" xmlns:v="urn:schemas-microsoft-com:vml" xmlns:wp14="http://schemas.microsoft.com/office/word/2010/wordprocessingDrawing" xmlns:wp="http://schemas.openxmlformats.org/drawingml/2006/wordprocessingDrawing" xmlns:w10="urn:schemas-microsoft-com:office:word" xmlns:w="http://schemas.openxmlformats.org/wordprocessingml/2006/main" xmlns:w14="http://schemas.microsoft.com/office/word/2010/wordml" xmlns:wpg="http://schemas.microsoft.com/office/word/2010/wordprocessingGroup" xmlns:wpi="http://schemas.microsoft.com/office/word/2010/wordprocessingInk" xmlns:wne="http://schemas.microsoft.com/office/word/2006/wordml" xmlns:wps="http://schemas.microsoft.com/office/word/2010/wordprocessingShape" mc:Ignorable="w14 wp14">
+<w:footnotes xmlns:wpc="http://schemas.microsoft.com/office/word/2010/wordprocessingCanvas" xmlns:mo="http://schemas.microsoft.com/office/mac/office/2008/main" xmlns:mc="http://schemas.openxmlformats.org/markup-compatibility/2006" xmlns:mv="urn:schemas-microsoft-com:mac:vml" xmlns:o="urn:schemas-microsoft-com:office:office" xmlns:r="http://schemas.openxmlformats.org/officeDocument/2006/relationships" xmlns:m="http://schemas.openxmlformats.org/officeDocument/2006/math" xmlns:v="urn:schemas-microsoft-com:vml" xmlns:wp14="http://schemas.microsoft.com/office/word/2010/wordprocessingDrawing" xmlns:wp="http://schemas.openxmlformats.org/drawingml/2006/wordprocessingDrawing" xmlns:w10="urn:schemas-microsoft-com:office:word" xmlns:w="http://schemas.openxmlformats.org/wordprocessingml/2006/main" xmlns:w14="http://schemas.microsoft.com/office/word/2010/wordml" xmlns:w15="http://schemas.microsoft.com/office/word/2012/wordml" xmlns:wpg="http://schemas.microsoft.com/office/word/2010/wordprocessingGroup" xmlns:wpi="http://schemas.microsoft.com/office/word/2010/wordprocessingInk" xmlns:wne="http://schemas.microsoft.com/office/word/2006/wordml" xmlns:wps="http://schemas.microsoft.com/office/word/2010/wordprocessingShape" mc:Ignorable="w14 w15 wp14 mv">
   <w:footnote w:type="separator" w:id="-1">
     <w:p>
       <w:r>
@@ -58411,7 +58436,7 @@
 </file>
 
 <file path=word/numbering.xml><?xml version="1.0" encoding="utf-8"?>
-<w:numbering xmlns:wpc="http://schemas.microsoft.com/office/word/2010/wordprocessingCanvas" xmlns:mc="http://schemas.openxmlformats.org/markup-compatibility/2006" xmlns:o="urn:schemas-microsoft-com:office:office" xmlns:r="http://schemas.openxmlformats.org/officeDocument/2006/relationships" xmlns:m="http://schemas.openxmlformats.org/officeDocument/2006/math" xmlns:v="urn:schemas-microsoft-com:vml" xmlns:wp14="http://schemas.microsoft.com/office/word/2010/wordprocessingDrawing" xmlns:wp="http://schemas.openxmlformats.org/drawingml/2006/wordprocessingDrawing" xmlns:w10="urn:schemas-microsoft-com:office:word" xmlns:w="http://schemas.openxmlformats.org/wordprocessingml/2006/main" xmlns:w14="http://schemas.microsoft.com/office/word/2010/wordml" xmlns:wpg="http://schemas.microsoft.com/office/word/2010/wordprocessingGroup" xmlns:wpi="http://schemas.microsoft.com/office/word/2010/wordprocessingInk" xmlns:wne="http://schemas.microsoft.com/office/word/2006/wordml" xmlns:wps="http://schemas.microsoft.com/office/word/2010/wordprocessingShape" mc:Ignorable="w14 wp14">
+<w:numbering xmlns:wpc="http://schemas.microsoft.com/office/word/2010/wordprocessingCanvas" xmlns:mo="http://schemas.microsoft.com/office/mac/office/2008/main" xmlns:mc="http://schemas.openxmlformats.org/markup-compatibility/2006" xmlns:mv="urn:schemas-microsoft-com:mac:vml" xmlns:o="urn:schemas-microsoft-com:office:office" xmlns:r="http://schemas.openxmlformats.org/officeDocument/2006/relationships" xmlns:m="http://schemas.openxmlformats.org/officeDocument/2006/math" xmlns:v="urn:schemas-microsoft-com:vml" xmlns:wp14="http://schemas.microsoft.com/office/word/2010/wordprocessingDrawing" xmlns:wp="http://schemas.openxmlformats.org/drawingml/2006/wordprocessingDrawing" xmlns:w10="urn:schemas-microsoft-com:office:word" xmlns:w="http://schemas.openxmlformats.org/wordprocessingml/2006/main" xmlns:w14="http://schemas.microsoft.com/office/word/2010/wordml" xmlns:w15="http://schemas.microsoft.com/office/word/2012/wordml" xmlns:wpg="http://schemas.microsoft.com/office/word/2010/wordprocessingGroup" xmlns:wpi="http://schemas.microsoft.com/office/word/2010/wordprocessingInk" xmlns:wne="http://schemas.microsoft.com/office/word/2006/wordml" xmlns:wps="http://schemas.microsoft.com/office/word/2010/wordprocessingShape" mc:Ignorable="w14 w15 wp14 mv">
   <w:abstractNum w:abstractNumId="0">
     <w:nsid w:val="06714CE6"/>
     <w:multiLevelType w:val="hybridMultilevel"/>
@@ -59407,7 +59432,7 @@
 </file>
 
 <file path=word/styles.xml><?xml version="1.0" encoding="utf-8"?>
-<w:styles xmlns:mc="http://schemas.openxmlformats.org/markup-compatibility/2006" xmlns:r="http://schemas.openxmlformats.org/officeDocument/2006/relationships" xmlns:w="http://schemas.openxmlformats.org/wordprocessingml/2006/main" xmlns:w14="http://schemas.microsoft.com/office/word/2010/wordml" mc:Ignorable="w14">
+<w:styles xmlns:mc="http://schemas.openxmlformats.org/markup-compatibility/2006" xmlns:r="http://schemas.openxmlformats.org/officeDocument/2006/relationships" xmlns:w="http://schemas.openxmlformats.org/wordprocessingml/2006/main" xmlns:w14="http://schemas.microsoft.com/office/word/2010/wordml" xmlns:w15="http://schemas.microsoft.com/office/word/2012/wordml" mc:Ignorable="w14 w15">
   <w:docDefaults>
     <w:rPrDefault>
       <w:rPr>
@@ -59424,144 +59449,387 @@
       </w:pPr>
     </w:pPrDefault>
   </w:docDefaults>
-  <w:latentStyles w:defLockedState="0" w:defUIPriority="99" w:defSemiHidden="1" w:defUnhideWhenUsed="1" w:defQFormat="0" w:count="267">
-    <w:lsdException w:name="Normal" w:semiHidden="0" w:uiPriority="0" w:unhideWhenUsed="0" w:qFormat="1"/>
-    <w:lsdException w:name="heading 1" w:semiHidden="0" w:uiPriority="9" w:unhideWhenUsed="0" w:qFormat="1"/>
-    <w:lsdException w:name="heading 2" w:uiPriority="9" w:qFormat="1"/>
-    <w:lsdException w:name="heading 3" w:uiPriority="9" w:qFormat="1"/>
-    <w:lsdException w:name="heading 4" w:uiPriority="9" w:qFormat="1"/>
-    <w:lsdException w:name="heading 5" w:uiPriority="9" w:qFormat="1"/>
-    <w:lsdException w:name="heading 6" w:uiPriority="9" w:qFormat="1"/>
-    <w:lsdException w:name="heading 7" w:uiPriority="9" w:qFormat="1"/>
-    <w:lsdException w:name="heading 8" w:uiPriority="9" w:qFormat="1"/>
-    <w:lsdException w:name="heading 9" w:uiPriority="9" w:qFormat="1"/>
-    <w:lsdException w:name="toc 1" w:uiPriority="39" w:qFormat="1"/>
-    <w:lsdException w:name="toc 2" w:uiPriority="39" w:qFormat="1"/>
-    <w:lsdException w:name="toc 3" w:uiPriority="39" w:qFormat="1"/>
-    <w:lsdException w:name="toc 4" w:uiPriority="39"/>
-    <w:lsdException w:name="toc 5" w:uiPriority="39"/>
-    <w:lsdException w:name="toc 6" w:uiPriority="39"/>
-    <w:lsdException w:name="toc 7" w:uiPriority="39"/>
-    <w:lsdException w:name="toc 8" w:uiPriority="39"/>
-    <w:lsdException w:name="toc 9" w:uiPriority="39"/>
-    <w:lsdException w:name="caption" w:uiPriority="35" w:qFormat="1"/>
-    <w:lsdException w:name="Title" w:semiHidden="0" w:uiPriority="10" w:unhideWhenUsed="0" w:qFormat="1"/>
-    <w:lsdException w:name="Default Paragraph Font" w:uiPriority="1"/>
-    <w:lsdException w:name="Subtitle" w:semiHidden="0" w:uiPriority="11" w:unhideWhenUsed="0" w:qFormat="1"/>
-    <w:lsdException w:name="Strong" w:semiHidden="0" w:uiPriority="22" w:unhideWhenUsed="0" w:qFormat="1"/>
-    <w:lsdException w:name="Emphasis" w:semiHidden="0" w:uiPriority="20" w:unhideWhenUsed="0" w:qFormat="1"/>
-    <w:lsdException w:name="Table Grid" w:semiHidden="0" w:uiPriority="59" w:unhideWhenUsed="0"/>
-    <w:lsdException w:name="Placeholder Text" w:unhideWhenUsed="0"/>
-    <w:lsdException w:name="No Spacing" w:semiHidden="0" w:uiPriority="1" w:unhideWhenUsed="0" w:qFormat="1"/>
-    <w:lsdException w:name="Light Shading" w:semiHidden="0" w:uiPriority="60" w:unhideWhenUsed="0"/>
-    <w:lsdException w:name="Light List" w:semiHidden="0" w:uiPriority="61" w:unhideWhenUsed="0"/>
-    <w:lsdException w:name="Light Grid" w:semiHidden="0" w:uiPriority="62" w:unhideWhenUsed="0"/>
-    <w:lsdException w:name="Medium Shading 1" w:semiHidden="0" w:uiPriority="63" w:unhideWhenUsed="0"/>
-    <w:lsdException w:name="Medium Shading 2" w:semiHidden="0" w:uiPriority="64" w:unhideWhenUsed="0"/>
-    <w:lsdException w:name="Medium List 1" w:semiHidden="0" w:uiPriority="65" w:unhideWhenUsed="0"/>
-    <w:lsdException w:name="Medium List 2" w:semiHidden="0" w:uiPriority="66" w:unhideWhenUsed="0"/>
-    <w:lsdException w:name="Medium Grid 1" w:semiHidden="0" w:uiPriority="67" w:unhideWhenUsed="0"/>
-    <w:lsdException w:name="Medium Grid 2" w:semiHidden="0" w:uiPriority="68" w:unhideWhenUsed="0"/>
-    <w:lsdException w:name="Medium Grid 3" w:semiHidden="0" w:uiPriority="69" w:unhideWhenUsed="0"/>
-    <w:lsdException w:name="Dark List" w:semiHidden="0" w:uiPriority="70" w:unhideWhenUsed="0"/>
-    <w:lsdException w:name="Colorful Shading" w:semiHidden="0" w:uiPriority="71" w:unhideWhenUsed="0"/>
-    <w:lsdException w:name="Colorful List" w:semiHidden="0" w:uiPriority="72" w:unhideWhenUsed="0"/>
-    <w:lsdException w:name="Colorful Grid" w:semiHidden="0" w:uiPriority="73" w:unhideWhenUsed="0"/>
-    <w:lsdException w:name="Light Shading Accent 1" w:semiHidden="0" w:uiPriority="60" w:unhideWhenUsed="0"/>
-    <w:lsdException w:name="Light List Accent 1" w:semiHidden="0" w:uiPriority="61" w:unhideWhenUsed="0"/>
-    <w:lsdException w:name="Light Grid Accent 1" w:semiHidden="0" w:uiPriority="62" w:unhideWhenUsed="0"/>
-    <w:lsdException w:name="Medium Shading 1 Accent 1" w:semiHidden="0" w:uiPriority="63" w:unhideWhenUsed="0"/>
-    <w:lsdException w:name="Medium Shading 2 Accent 1" w:semiHidden="0" w:uiPriority="64" w:unhideWhenUsed="0"/>
-    <w:lsdException w:name="Medium List 1 Accent 1" w:semiHidden="0" w:uiPriority="65" w:unhideWhenUsed="0"/>
-    <w:lsdException w:name="Revision" w:unhideWhenUsed="0"/>
-    <w:lsdException w:name="List Paragraph" w:semiHidden="0" w:uiPriority="34" w:unhideWhenUsed="0" w:qFormat="1"/>
-    <w:lsdException w:name="Quote" w:semiHidden="0" w:uiPriority="29" w:unhideWhenUsed="0" w:qFormat="1"/>
-    <w:lsdException w:name="Intense Quote" w:semiHidden="0" w:uiPriority="30" w:unhideWhenUsed="0" w:qFormat="1"/>
-    <w:lsdException w:name="Medium List 2 Accent 1" w:semiHidden="0" w:uiPriority="66" w:unhideWhenUsed="0"/>
-    <w:lsdException w:name="Medium Grid 1 Accent 1" w:semiHidden="0" w:uiPriority="67" w:unhideWhenUsed="0"/>
-    <w:lsdException w:name="Medium Grid 2 Accent 1" w:semiHidden="0" w:uiPriority="68" w:unhideWhenUsed="0"/>
-    <w:lsdException w:name="Medium Grid 3 Accent 1" w:semiHidden="0" w:uiPriority="69" w:unhideWhenUsed="0"/>
-    <w:lsdException w:name="Dark List Accent 1" w:semiHidden="0" w:uiPriority="70" w:unhideWhenUsed="0"/>
-    <w:lsdException w:name="Colorful Shading Accent 1" w:semiHidden="0" w:uiPriority="71" w:unhideWhenUsed="0"/>
-    <w:lsdException w:name="Colorful List Accent 1" w:semiHidden="0" w:uiPriority="72" w:unhideWhenUsed="0"/>
-    <w:lsdException w:name="Colorful Grid Accent 1" w:semiHidden="0" w:uiPriority="73" w:unhideWhenUsed="0"/>
-    <w:lsdException w:name="Light Shading Accent 2" w:semiHidden="0" w:uiPriority="60" w:unhideWhenUsed="0"/>
-    <w:lsdException w:name="Light List Accent 2" w:semiHidden="0" w:uiPriority="61" w:unhideWhenUsed="0"/>
-    <w:lsdException w:name="Light Grid Accent 2" w:semiHidden="0" w:uiPriority="62" w:unhideWhenUsed="0"/>
-    <w:lsdException w:name="Medium Shading 1 Accent 2" w:semiHidden="0" w:uiPriority="63" w:unhideWhenUsed="0"/>
-    <w:lsdException w:name="Medium Shading 2 Accent 2" w:semiHidden="0" w:uiPriority="64" w:unhideWhenUsed="0"/>
-    <w:lsdException w:name="Medium List 1 Accent 2" w:semiHidden="0" w:uiPriority="65" w:unhideWhenUsed="0"/>
-    <w:lsdException w:name="Medium List 2 Accent 2" w:semiHidden="0" w:uiPriority="66" w:unhideWhenUsed="0"/>
-    <w:lsdException w:name="Medium Grid 1 Accent 2" w:semiHidden="0" w:uiPriority="67" w:unhideWhenUsed="0"/>
-    <w:lsdException w:name="Medium Grid 2 Accent 2" w:semiHidden="0" w:uiPriority="68" w:unhideWhenUsed="0"/>
-    <w:lsdException w:name="Medium Grid 3 Accent 2" w:semiHidden="0" w:uiPriority="69" w:unhideWhenUsed="0"/>
-    <w:lsdException w:name="Dark List Accent 2" w:semiHidden="0" w:uiPriority="70" w:unhideWhenUsed="0"/>
-    <w:lsdException w:name="Colorful Shading Accent 2" w:semiHidden="0" w:uiPriority="71" w:unhideWhenUsed="0"/>
-    <w:lsdException w:name="Colorful List Accent 2" w:semiHidden="0" w:uiPriority="72" w:unhideWhenUsed="0"/>
-    <w:lsdException w:name="Colorful Grid Accent 2" w:semiHidden="0" w:uiPriority="73" w:unhideWhenUsed="0"/>
-    <w:lsdException w:name="Light Shading Accent 3" w:semiHidden="0" w:uiPriority="60" w:unhideWhenUsed="0"/>
-    <w:lsdException w:name="Light List Accent 3" w:semiHidden="0" w:uiPriority="61" w:unhideWhenUsed="0"/>
-    <w:lsdException w:name="Light Grid Accent 3" w:semiHidden="0" w:uiPriority="62" w:unhideWhenUsed="0"/>
-    <w:lsdException w:name="Medium Shading 1 Accent 3" w:semiHidden="0" w:uiPriority="63" w:unhideWhenUsed="0"/>
-    <w:lsdException w:name="Medium Shading 2 Accent 3" w:semiHidden="0" w:uiPriority="64" w:unhideWhenUsed="0"/>
-    <w:lsdException w:name="Medium List 1 Accent 3" w:semiHidden="0" w:uiPriority="65" w:unhideWhenUsed="0"/>
-    <w:lsdException w:name="Medium List 2 Accent 3" w:semiHidden="0" w:uiPriority="66" w:unhideWhenUsed="0"/>
-    <w:lsdException w:name="Medium Grid 1 Accent 3" w:semiHidden="0" w:uiPriority="67" w:unhideWhenUsed="0"/>
-    <w:lsdException w:name="Medium Grid 2 Accent 3" w:semiHidden="0" w:uiPriority="68" w:unhideWhenUsed="0"/>
-    <w:lsdException w:name="Medium Grid 3 Accent 3" w:semiHidden="0" w:uiPriority="69" w:unhideWhenUsed="0"/>
-    <w:lsdException w:name="Dark List Accent 3" w:semiHidden="0" w:uiPriority="70" w:unhideWhenUsed="0"/>
-    <w:lsdException w:name="Colorful Shading Accent 3" w:semiHidden="0" w:uiPriority="71" w:unhideWhenUsed="0"/>
-    <w:lsdException w:name="Colorful List Accent 3" w:semiHidden="0" w:uiPriority="72" w:unhideWhenUsed="0"/>
-    <w:lsdException w:name="Colorful Grid Accent 3" w:semiHidden="0" w:uiPriority="73" w:unhideWhenUsed="0"/>
-    <w:lsdException w:name="Light Shading Accent 4" w:semiHidden="0" w:uiPriority="60" w:unhideWhenUsed="0"/>
-    <w:lsdException w:name="Light List Accent 4" w:semiHidden="0" w:uiPriority="61" w:unhideWhenUsed="0"/>
-    <w:lsdException w:name="Light Grid Accent 4" w:semiHidden="0" w:uiPriority="62" w:unhideWhenUsed="0"/>
-    <w:lsdException w:name="Medium Shading 1 Accent 4" w:semiHidden="0" w:uiPriority="63" w:unhideWhenUsed="0"/>
-    <w:lsdException w:name="Medium Shading 2 Accent 4" w:semiHidden="0" w:uiPriority="64" w:unhideWhenUsed="0"/>
-    <w:lsdException w:name="Medium List 1 Accent 4" w:semiHidden="0" w:uiPriority="65" w:unhideWhenUsed="0"/>
-    <w:lsdException w:name="Medium List 2 Accent 4" w:semiHidden="0" w:uiPriority="66" w:unhideWhenUsed="0"/>
-    <w:lsdException w:name="Medium Grid 1 Accent 4" w:semiHidden="0" w:uiPriority="67" w:unhideWhenUsed="0"/>
-    <w:lsdException w:name="Medium Grid 2 Accent 4" w:semiHidden="0" w:uiPriority="68" w:unhideWhenUsed="0"/>
-    <w:lsdException w:name="Medium Grid 3 Accent 4" w:semiHidden="0" w:uiPriority="69" w:unhideWhenUsed="0"/>
-    <w:lsdException w:name="Dark List Accent 4" w:semiHidden="0" w:uiPriority="70" w:unhideWhenUsed="0"/>
-    <w:lsdException w:name="Colorful Shading Accent 4" w:semiHidden="0" w:uiPriority="71" w:unhideWhenUsed="0"/>
-    <w:lsdException w:name="Colorful List Accent 4" w:semiHidden="0" w:uiPriority="72" w:unhideWhenUsed="0"/>
-    <w:lsdException w:name="Colorful Grid Accent 4" w:semiHidden="0" w:uiPriority="73" w:unhideWhenUsed="0"/>
-    <w:lsdException w:name="Light Shading Accent 5" w:semiHidden="0" w:uiPriority="60" w:unhideWhenUsed="0"/>
-    <w:lsdException w:name="Light List Accent 5" w:semiHidden="0" w:uiPriority="61" w:unhideWhenUsed="0"/>
-    <w:lsdException w:name="Light Grid Accent 5" w:semiHidden="0" w:uiPriority="62" w:unhideWhenUsed="0"/>
-    <w:lsdException w:name="Medium Shading 1 Accent 5" w:semiHidden="0" w:uiPriority="63" w:unhideWhenUsed="0"/>
-    <w:lsdException w:name="Medium Shading 2 Accent 5" w:semiHidden="0" w:uiPriority="64" w:unhideWhenUsed="0"/>
-    <w:lsdException w:name="Medium List 1 Accent 5" w:semiHidden="0" w:uiPriority="65" w:unhideWhenUsed="0"/>
-    <w:lsdException w:name="Medium List 2 Accent 5" w:semiHidden="0" w:uiPriority="66" w:unhideWhenUsed="0"/>
-    <w:lsdException w:name="Medium Grid 1 Accent 5" w:semiHidden="0" w:uiPriority="67" w:unhideWhenUsed="0"/>
-    <w:lsdException w:name="Medium Grid 2 Accent 5" w:semiHidden="0" w:uiPriority="68" w:unhideWhenUsed="0"/>
-    <w:lsdException w:name="Medium Grid 3 Accent 5" w:semiHidden="0" w:uiPriority="69" w:unhideWhenUsed="0"/>
-    <w:lsdException w:name="Dark List Accent 5" w:semiHidden="0" w:uiPriority="70" w:unhideWhenUsed="0"/>
-    <w:lsdException w:name="Colorful Shading Accent 5" w:semiHidden="0" w:uiPriority="71" w:unhideWhenUsed="0"/>
-    <w:lsdException w:name="Colorful List Accent 5" w:semiHidden="0" w:uiPriority="72" w:unhideWhenUsed="0"/>
-    <w:lsdException w:name="Colorful Grid Accent 5" w:semiHidden="0" w:uiPriority="73" w:unhideWhenUsed="0"/>
-    <w:lsdException w:name="Light Shading Accent 6" w:semiHidden="0" w:uiPriority="60" w:unhideWhenUsed="0"/>
-    <w:lsdException w:name="Light List Accent 6" w:semiHidden="0" w:uiPriority="61" w:unhideWhenUsed="0"/>
-    <w:lsdException w:name="Light Grid Accent 6" w:semiHidden="0" w:uiPriority="62" w:unhideWhenUsed="0"/>
-    <w:lsdException w:name="Medium Shading 1 Accent 6" w:semiHidden="0" w:uiPriority="63" w:unhideWhenUsed="0"/>
-    <w:lsdException w:name="Medium Shading 2 Accent 6" w:semiHidden="0" w:uiPriority="64" w:unhideWhenUsed="0"/>
-    <w:lsdException w:name="Medium List 1 Accent 6" w:semiHidden="0" w:uiPriority="65" w:unhideWhenUsed="0"/>
-    <w:lsdException w:name="Medium List 2 Accent 6" w:semiHidden="0" w:uiPriority="66" w:unhideWhenUsed="0"/>
-    <w:lsdException w:name="Medium Grid 1 Accent 6" w:semiHidden="0" w:uiPriority="67" w:unhideWhenUsed="0"/>
-    <w:lsdException w:name="Medium Grid 2 Accent 6" w:semiHidden="0" w:uiPriority="68" w:unhideWhenUsed="0"/>
-    <w:lsdException w:name="Medium Grid 3 Accent 6" w:semiHidden="0" w:uiPriority="69" w:unhideWhenUsed="0"/>
-    <w:lsdException w:name="Dark List Accent 6" w:semiHidden="0" w:uiPriority="70" w:unhideWhenUsed="0"/>
-    <w:lsdException w:name="Colorful Shading Accent 6" w:semiHidden="0" w:uiPriority="71" w:unhideWhenUsed="0"/>
-    <w:lsdException w:name="Colorful List Accent 6" w:semiHidden="0" w:uiPriority="72" w:unhideWhenUsed="0"/>
-    <w:lsdException w:name="Colorful Grid Accent 6" w:semiHidden="0" w:uiPriority="73" w:unhideWhenUsed="0"/>
-    <w:lsdException w:name="Subtle Emphasis" w:semiHidden="0" w:uiPriority="19" w:unhideWhenUsed="0" w:qFormat="1"/>
-    <w:lsdException w:name="Intense Emphasis" w:semiHidden="0" w:uiPriority="21" w:unhideWhenUsed="0" w:qFormat="1"/>
-    <w:lsdException w:name="Subtle Reference" w:semiHidden="0" w:uiPriority="31" w:unhideWhenUsed="0" w:qFormat="1"/>
-    <w:lsdException w:name="Intense Reference" w:semiHidden="0" w:uiPriority="32" w:unhideWhenUsed="0" w:qFormat="1"/>
-    <w:lsdException w:name="Book Title" w:semiHidden="0" w:uiPriority="33" w:unhideWhenUsed="0" w:qFormat="1"/>
-    <w:lsdException w:name="Bibliography" w:uiPriority="37"/>
-    <w:lsdException w:name="TOC Heading" w:uiPriority="39" w:qFormat="1"/>
+  <w:latentStyles w:defLockedState="0" w:defUIPriority="99" w:defSemiHidden="0" w:defUnhideWhenUsed="0" w:defQFormat="0" w:count="380">
+    <w:lsdException w:name="Normal" w:uiPriority="0" w:qFormat="1"/>
+    <w:lsdException w:name="heading 1" w:uiPriority="9" w:qFormat="1"/>
+    <w:lsdException w:name="heading 2" w:semiHidden="1" w:uiPriority="9" w:unhideWhenUsed="1" w:qFormat="1"/>
+    <w:lsdException w:name="heading 3" w:semiHidden="1" w:uiPriority="9" w:unhideWhenUsed="1" w:qFormat="1"/>
+    <w:lsdException w:name="heading 4" w:semiHidden="1" w:uiPriority="9" w:unhideWhenUsed="1" w:qFormat="1"/>
+    <w:lsdException w:name="heading 5" w:semiHidden="1" w:uiPriority="9" w:unhideWhenUsed="1" w:qFormat="1"/>
+    <w:lsdException w:name="heading 6" w:semiHidden="1" w:uiPriority="9" w:unhideWhenUsed="1" w:qFormat="1"/>
+    <w:lsdException w:name="heading 7" w:semiHidden="1" w:uiPriority="9" w:unhideWhenUsed="1" w:qFormat="1"/>
+    <w:lsdException w:name="heading 8" w:semiHidden="1" w:uiPriority="9" w:unhideWhenUsed="1" w:qFormat="1"/>
+    <w:lsdException w:name="heading 9" w:semiHidden="1" w:uiPriority="9" w:unhideWhenUsed="1" w:qFormat="1"/>
+    <w:lsdException w:name="index 1" w:semiHidden="1" w:unhideWhenUsed="1"/>
+    <w:lsdException w:name="index 2" w:semiHidden="1" w:unhideWhenUsed="1"/>
+    <w:lsdException w:name="index 3" w:semiHidden="1" w:unhideWhenUsed="1"/>
+    <w:lsdException w:name="index 4" w:semiHidden="1" w:unhideWhenUsed="1"/>
+    <w:lsdException w:name="index 5" w:semiHidden="1" w:unhideWhenUsed="1"/>
+    <w:lsdException w:name="index 6" w:semiHidden="1" w:unhideWhenUsed="1"/>
+    <w:lsdException w:name="index 7" w:semiHidden="1" w:unhideWhenUsed="1"/>
+    <w:lsdException w:name="index 8" w:semiHidden="1" w:unhideWhenUsed="1"/>
+    <w:lsdException w:name="index 9" w:semiHidden="1" w:unhideWhenUsed="1"/>
+    <w:lsdException w:name="toc 1" w:semiHidden="1" w:uiPriority="39" w:unhideWhenUsed="1" w:qFormat="1"/>
+    <w:lsdException w:name="toc 2" w:semiHidden="1" w:uiPriority="39" w:unhideWhenUsed="1" w:qFormat="1"/>
+    <w:lsdException w:name="toc 3" w:semiHidden="1" w:uiPriority="39" w:unhideWhenUsed="1" w:qFormat="1"/>
+    <w:lsdException w:name="toc 4" w:semiHidden="1" w:uiPriority="39" w:unhideWhenUsed="1"/>
+    <w:lsdException w:name="toc 5" w:semiHidden="1" w:uiPriority="39" w:unhideWhenUsed="1"/>
+    <w:lsdException w:name="toc 6" w:semiHidden="1" w:uiPriority="39" w:unhideWhenUsed="1"/>
+    <w:lsdException w:name="toc 7" w:semiHidden="1" w:uiPriority="39" w:unhideWhenUsed="1"/>
+    <w:lsdException w:name="toc 8" w:semiHidden="1" w:uiPriority="39" w:unhideWhenUsed="1"/>
+    <w:lsdException w:name="toc 9" w:semiHidden="1" w:uiPriority="39" w:unhideWhenUsed="1"/>
+    <w:lsdException w:name="Normal Indent" w:semiHidden="1" w:unhideWhenUsed="1"/>
+    <w:lsdException w:name="footnote text" w:semiHidden="1" w:unhideWhenUsed="1"/>
+    <w:lsdException w:name="annotation text" w:semiHidden="1" w:unhideWhenUsed="1"/>
+    <w:lsdException w:name="header" w:semiHidden="1" w:unhideWhenUsed="1"/>
+    <w:lsdException w:name="footer" w:semiHidden="1" w:unhideWhenUsed="1"/>
+    <w:lsdException w:name="index heading" w:semiHidden="1" w:unhideWhenUsed="1"/>
+    <w:lsdException w:name="caption" w:semiHidden="1" w:uiPriority="35" w:unhideWhenUsed="1" w:qFormat="1"/>
+    <w:lsdException w:name="table of figures" w:semiHidden="1" w:unhideWhenUsed="1"/>
+    <w:lsdException w:name="envelope address" w:semiHidden="1" w:unhideWhenUsed="1"/>
+    <w:lsdException w:name="envelope return" w:semiHidden="1" w:unhideWhenUsed="1"/>
+    <w:lsdException w:name="footnote reference" w:semiHidden="1" w:unhideWhenUsed="1"/>
+    <w:lsdException w:name="annotation reference" w:semiHidden="1" w:unhideWhenUsed="1"/>
+    <w:lsdException w:name="line number" w:semiHidden="1" w:unhideWhenUsed="1"/>
+    <w:lsdException w:name="page number" w:semiHidden="1" w:unhideWhenUsed="1"/>
+    <w:lsdException w:name="endnote reference" w:semiHidden="1" w:unhideWhenUsed="1"/>
+    <w:lsdException w:name="endnote text" w:semiHidden="1" w:unhideWhenUsed="1"/>
+    <w:lsdException w:name="table of authorities" w:semiHidden="1" w:unhideWhenUsed="1"/>
+    <w:lsdException w:name="macro" w:semiHidden="1" w:unhideWhenUsed="1"/>
+    <w:lsdException w:name="toa heading" w:semiHidden="1" w:unhideWhenUsed="1"/>
+    <w:lsdException w:name="List" w:semiHidden="1" w:unhideWhenUsed="1"/>
+    <w:lsdException w:name="List Bullet" w:semiHidden="1" w:unhideWhenUsed="1"/>
+    <w:lsdException w:name="List Number" w:semiHidden="1" w:unhideWhenUsed="1"/>
+    <w:lsdException w:name="List 2" w:semiHidden="1" w:unhideWhenUsed="1"/>
+    <w:lsdException w:name="List 3" w:semiHidden="1" w:unhideWhenUsed="1"/>
+    <w:lsdException w:name="List 4" w:semiHidden="1" w:unhideWhenUsed="1"/>
+    <w:lsdException w:name="List 5" w:semiHidden="1" w:unhideWhenUsed="1"/>
+    <w:lsdException w:name="List Bullet 2" w:semiHidden="1" w:unhideWhenUsed="1"/>
+    <w:lsdException w:name="List Bullet 3" w:semiHidden="1" w:unhideWhenUsed="1"/>
+    <w:lsdException w:name="List Bullet 4" w:semiHidden="1" w:unhideWhenUsed="1"/>
+    <w:lsdException w:name="List Bullet 5" w:semiHidden="1" w:unhideWhenUsed="1"/>
+    <w:lsdException w:name="List Number 2" w:semiHidden="1" w:unhideWhenUsed="1"/>
+    <w:lsdException w:name="List Number 3" w:semiHidden="1" w:unhideWhenUsed="1"/>
+    <w:lsdException w:name="List Number 4" w:semiHidden="1" w:unhideWhenUsed="1"/>
+    <w:lsdException w:name="List Number 5" w:semiHidden="1" w:unhideWhenUsed="1"/>
+    <w:lsdException w:name="Title" w:uiPriority="10" w:qFormat="1"/>
+    <w:lsdException w:name="Closing" w:semiHidden="1" w:unhideWhenUsed="1"/>
+    <w:lsdException w:name="Signature" w:semiHidden="1" w:unhideWhenUsed="1"/>
+    <w:lsdException w:name="Default Paragraph Font" w:semiHidden="1" w:uiPriority="1" w:unhideWhenUsed="1"/>
+    <w:lsdException w:name="Body Text" w:semiHidden="1" w:unhideWhenUsed="1"/>
+    <w:lsdException w:name="Body Text Indent" w:semiHidden="1" w:unhideWhenUsed="1"/>
+    <w:lsdException w:name="List Continue" w:semiHidden="1" w:unhideWhenUsed="1"/>
+    <w:lsdException w:name="List Continue 2" w:semiHidden="1" w:unhideWhenUsed="1"/>
+    <w:lsdException w:name="List Continue 3" w:semiHidden="1" w:unhideWhenUsed="1"/>
+    <w:lsdException w:name="List Continue 4" w:semiHidden="1" w:unhideWhenUsed="1"/>
+    <w:lsdException w:name="List Continue 5" w:semiHidden="1" w:unhideWhenUsed="1"/>
+    <w:lsdException w:name="Message Header" w:semiHidden="1" w:unhideWhenUsed="1"/>
+    <w:lsdException w:name="Subtitle" w:uiPriority="11" w:qFormat="1"/>
+    <w:lsdException w:name="Salutation" w:semiHidden="1" w:unhideWhenUsed="1"/>
+    <w:lsdException w:name="Date" w:semiHidden="1" w:unhideWhenUsed="1"/>
+    <w:lsdException w:name="Body Text First Indent" w:semiHidden="1" w:unhideWhenUsed="1"/>
+    <w:lsdException w:name="Body Text First Indent 2" w:semiHidden="1" w:unhideWhenUsed="1"/>
+    <w:lsdException w:name="Note Heading" w:semiHidden="1" w:unhideWhenUsed="1"/>
+    <w:lsdException w:name="Body Text 2" w:semiHidden="1" w:unhideWhenUsed="1"/>
+    <w:lsdException w:name="Body Text 3" w:semiHidden="1" w:unhideWhenUsed="1"/>
+    <w:lsdException w:name="Body Text Indent 2" w:semiHidden="1" w:unhideWhenUsed="1"/>
+    <w:lsdException w:name="Body Text Indent 3" w:semiHidden="1" w:unhideWhenUsed="1"/>
+    <w:lsdException w:name="Block Text" w:semiHidden="1" w:unhideWhenUsed="1"/>
+    <w:lsdException w:name="Hyperlink" w:semiHidden="1" w:unhideWhenUsed="1"/>
+    <w:lsdException w:name="FollowedHyperlink" w:semiHidden="1" w:unhideWhenUsed="1"/>
+    <w:lsdException w:name="Strong" w:uiPriority="22" w:qFormat="1"/>
+    <w:lsdException w:name="Emphasis" w:uiPriority="20" w:qFormat="1"/>
+    <w:lsdException w:name="Document Map" w:semiHidden="1" w:unhideWhenUsed="1"/>
+    <w:lsdException w:name="Plain Text" w:semiHidden="1" w:unhideWhenUsed="1"/>
+    <w:lsdException w:name="E-mail Signature" w:semiHidden="1" w:unhideWhenUsed="1"/>
+    <w:lsdException w:name="HTML Top of Form" w:semiHidden="1" w:unhideWhenUsed="1"/>
+    <w:lsdException w:name="HTML Bottom of Form" w:semiHidden="1" w:unhideWhenUsed="1"/>
+    <w:lsdException w:name="Normal (Web)" w:semiHidden="1" w:unhideWhenUsed="1"/>
+    <w:lsdException w:name="HTML Acronym" w:semiHidden="1" w:unhideWhenUsed="1"/>
+    <w:lsdException w:name="HTML Address" w:semiHidden="1" w:unhideWhenUsed="1"/>
+    <w:lsdException w:name="HTML Cite" w:semiHidden="1" w:unhideWhenUsed="1"/>
+    <w:lsdException w:name="HTML Code" w:semiHidden="1" w:unhideWhenUsed="1"/>
+    <w:lsdException w:name="HTML Definition" w:semiHidden="1" w:unhideWhenUsed="1"/>
+    <w:lsdException w:name="HTML Keyboard" w:semiHidden="1" w:unhideWhenUsed="1"/>
+    <w:lsdException w:name="HTML Preformatted" w:semiHidden="1" w:unhideWhenUsed="1"/>
+    <w:lsdException w:name="HTML Sample" w:semiHidden="1" w:unhideWhenUsed="1"/>
+    <w:lsdException w:name="HTML Typewriter" w:semiHidden="1" w:unhideWhenUsed="1"/>
+    <w:lsdException w:name="HTML Variable" w:semiHidden="1" w:unhideWhenUsed="1"/>
+    <w:lsdException w:name="Normal Table" w:semiHidden="1" w:unhideWhenUsed="1"/>
+    <w:lsdException w:name="annotation subject" w:semiHidden="1" w:unhideWhenUsed="1"/>
+    <w:lsdException w:name="No List" w:semiHidden="1" w:unhideWhenUsed="1"/>
+    <w:lsdException w:name="Outline List 1" w:semiHidden="1" w:unhideWhenUsed="1"/>
+    <w:lsdException w:name="Outline List 2" w:semiHidden="1" w:unhideWhenUsed="1"/>
+    <w:lsdException w:name="Outline List 3" w:semiHidden="1" w:unhideWhenUsed="1"/>
+    <w:lsdException w:name="Table Simple 1" w:semiHidden="1" w:unhideWhenUsed="1"/>
+    <w:lsdException w:name="Table Simple 2" w:semiHidden="1" w:unhideWhenUsed="1"/>
+    <w:lsdException w:name="Table Simple 3" w:semiHidden="1" w:unhideWhenUsed="1"/>
+    <w:lsdException w:name="Table Classic 1" w:semiHidden="1" w:unhideWhenUsed="1"/>
+    <w:lsdException w:name="Table Classic 2" w:semiHidden="1" w:unhideWhenUsed="1"/>
+    <w:lsdException w:name="Table Classic 3" w:semiHidden="1" w:unhideWhenUsed="1"/>
+    <w:lsdException w:name="Table Classic 4" w:semiHidden="1" w:unhideWhenUsed="1"/>
+    <w:lsdException w:name="Table Colorful 1" w:semiHidden="1" w:unhideWhenUsed="1"/>
+    <w:lsdException w:name="Table Colorful 2" w:semiHidden="1" w:unhideWhenUsed="1"/>
+    <w:lsdException w:name="Table Colorful 3" w:semiHidden="1" w:unhideWhenUsed="1"/>
+    <w:lsdException w:name="Table Columns 1" w:semiHidden="1" w:unhideWhenUsed="1"/>
+    <w:lsdException w:name="Table Columns 2" w:semiHidden="1" w:unhideWhenUsed="1"/>
+    <w:lsdException w:name="Table Columns 3" w:semiHidden="1" w:unhideWhenUsed="1"/>
+    <w:lsdException w:name="Table Columns 4" w:semiHidden="1" w:unhideWhenUsed="1"/>
+    <w:lsdException w:name="Table Columns 5" w:semiHidden="1" w:unhideWhenUsed="1"/>
+    <w:lsdException w:name="Table Grid 1" w:semiHidden="1" w:unhideWhenUsed="1"/>
+    <w:lsdException w:name="Table Grid 2" w:semiHidden="1" w:unhideWhenUsed="1"/>
+    <w:lsdException w:name="Table Grid 3" w:semiHidden="1" w:unhideWhenUsed="1"/>
+    <w:lsdException w:name="Table Grid 4" w:semiHidden="1" w:unhideWhenUsed="1"/>
+    <w:lsdException w:name="Table Grid 5" w:semiHidden="1" w:unhideWhenUsed="1"/>
+    <w:lsdException w:name="Table Grid 6" w:semiHidden="1" w:unhideWhenUsed="1"/>
+    <w:lsdException w:name="Table Grid 7" w:semiHidden="1" w:unhideWhenUsed="1"/>
+    <w:lsdException w:name="Table Grid 8" w:semiHidden="1" w:unhideWhenUsed="1"/>
+    <w:lsdException w:name="Table List 1" w:semiHidden="1" w:unhideWhenUsed="1"/>
+    <w:lsdException w:name="Table List 2" w:semiHidden="1" w:unhideWhenUsed="1"/>
+    <w:lsdException w:name="Table List 3" w:semiHidden="1" w:unhideWhenUsed="1"/>
+    <w:lsdException w:name="Table List 4" w:semiHidden="1" w:unhideWhenUsed="1"/>
+    <w:lsdException w:name="Table List 5" w:semiHidden="1" w:unhideWhenUsed="1"/>
+    <w:lsdException w:name="Table List 6" w:semiHidden="1" w:unhideWhenUsed="1"/>
+    <w:lsdException w:name="Table List 7" w:semiHidden="1" w:unhideWhenUsed="1"/>
+    <w:lsdException w:name="Table List 8" w:semiHidden="1" w:unhideWhenUsed="1"/>
+    <w:lsdException w:name="Table 3D effects 1" w:semiHidden="1" w:unhideWhenUsed="1"/>
+    <w:lsdException w:name="Table 3D effects 2" w:semiHidden="1" w:unhideWhenUsed="1"/>
+    <w:lsdException w:name="Table 3D effects 3" w:semiHidden="1" w:unhideWhenUsed="1"/>
+    <w:lsdException w:name="Table Contemporary" w:semiHidden="1" w:unhideWhenUsed="1"/>
+    <w:lsdException w:name="Table Elegant" w:semiHidden="1" w:unhideWhenUsed="1"/>
+    <w:lsdException w:name="Table Professional" w:semiHidden="1" w:unhideWhenUsed="1"/>
+    <w:lsdException w:name="Table Subtle 1" w:semiHidden="1" w:unhideWhenUsed="1"/>
+    <w:lsdException w:name="Table Subtle 2" w:semiHidden="1" w:unhideWhenUsed="1"/>
+    <w:lsdException w:name="Table Web 1" w:semiHidden="1" w:unhideWhenUsed="1"/>
+    <w:lsdException w:name="Table Web 2" w:semiHidden="1" w:unhideWhenUsed="1"/>
+    <w:lsdException w:name="Table Web 3" w:semiHidden="1" w:unhideWhenUsed="1"/>
+    <w:lsdException w:name="Balloon Text" w:semiHidden="1" w:unhideWhenUsed="1"/>
+    <w:lsdException w:name="Table Grid" w:uiPriority="59"/>
+    <w:lsdException w:name="Table Theme" w:semiHidden="1" w:unhideWhenUsed="1"/>
+    <w:lsdException w:name="Note Level 1" w:semiHidden="1" w:unhideWhenUsed="1"/>
+    <w:lsdException w:name="Note Level 2" w:semiHidden="1" w:unhideWhenUsed="1"/>
+    <w:lsdException w:name="Note Level 3" w:semiHidden="1" w:unhideWhenUsed="1"/>
+    <w:lsdException w:name="Note Level 4" w:semiHidden="1" w:unhideWhenUsed="1"/>
+    <w:lsdException w:name="Note Level 5" w:semiHidden="1" w:unhideWhenUsed="1"/>
+    <w:lsdException w:name="Note Level 6" w:semiHidden="1" w:unhideWhenUsed="1"/>
+    <w:lsdException w:name="Note Level 7" w:semiHidden="1" w:unhideWhenUsed="1"/>
+    <w:lsdException w:name="Note Level 8" w:semiHidden="1" w:unhideWhenUsed="1"/>
+    <w:lsdException w:name="Note Level 9" w:semiHidden="1" w:unhideWhenUsed="1"/>
+    <w:lsdException w:name="Placeholder Text" w:semiHidden="1"/>
+    <w:lsdException w:name="No Spacing" w:uiPriority="1" w:qFormat="1"/>
+    <w:lsdException w:name="Light Shading" w:uiPriority="60"/>
+    <w:lsdException w:name="Light List" w:uiPriority="61"/>
+    <w:lsdException w:name="Light Grid" w:uiPriority="62"/>
+    <w:lsdException w:name="Medium Shading 1" w:uiPriority="63"/>
+    <w:lsdException w:name="Medium Shading 2" w:uiPriority="64"/>
+    <w:lsdException w:name="Medium List 1" w:uiPriority="65"/>
+    <w:lsdException w:name="Medium List 2" w:uiPriority="66"/>
+    <w:lsdException w:name="Medium Grid 1" w:uiPriority="67"/>
+    <w:lsdException w:name="Medium Grid 2" w:uiPriority="68"/>
+    <w:lsdException w:name="Medium Grid 3" w:uiPriority="69"/>
+    <w:lsdException w:name="Dark List" w:uiPriority="70"/>
+    <w:lsdException w:name="Colorful Shading" w:uiPriority="71"/>
+    <w:lsdException w:name="Colorful List" w:uiPriority="72"/>
+    <w:lsdException w:name="Colorful Grid" w:uiPriority="73"/>
+    <w:lsdException w:name="Light Shading Accent 1" w:uiPriority="60"/>
+    <w:lsdException w:name="Light List Accent 1" w:uiPriority="61"/>
+    <w:lsdException w:name="Light Grid Accent 1" w:uiPriority="62"/>
+    <w:lsdException w:name="Medium Shading 1 Accent 1" w:uiPriority="63"/>
+    <w:lsdException w:name="Medium Shading 2 Accent 1" w:uiPriority="64"/>
+    <w:lsdException w:name="Medium List 1 Accent 1" w:uiPriority="65"/>
+    <w:lsdException w:name="Revision" w:semiHidden="1"/>
+    <w:lsdException w:name="List Paragraph" w:uiPriority="34" w:qFormat="1"/>
+    <w:lsdException w:name="Quote" w:uiPriority="29" w:qFormat="1"/>
+    <w:lsdException w:name="Intense Quote" w:uiPriority="30" w:qFormat="1"/>
+    <w:lsdException w:name="Medium List 2 Accent 1" w:uiPriority="66"/>
+    <w:lsdException w:name="Medium Grid 1 Accent 1" w:uiPriority="67"/>
+    <w:lsdException w:name="Medium Grid 2 Accent 1" w:uiPriority="68"/>
+    <w:lsdException w:name="Medium Grid 3 Accent 1" w:uiPriority="69"/>
+    <w:lsdException w:name="Dark List Accent 1" w:uiPriority="70"/>
+    <w:lsdException w:name="Colorful Shading Accent 1" w:uiPriority="71"/>
+    <w:lsdException w:name="Colorful List Accent 1" w:uiPriority="72"/>
+    <w:lsdException w:name="Colorful Grid Accent 1" w:uiPriority="73"/>
+    <w:lsdException w:name="Light Shading Accent 2" w:uiPriority="60"/>
+    <w:lsdException w:name="Light List Accent 2" w:uiPriority="61"/>
+    <w:lsdException w:name="Light Grid Accent 2" w:uiPriority="62"/>
+    <w:lsdException w:name="Medium Shading 1 Accent 2" w:uiPriority="63"/>
+    <w:lsdException w:name="Medium Shading 2 Accent 2" w:uiPriority="64"/>
+    <w:lsdException w:name="Medium List 1 Accent 2" w:uiPriority="65"/>
+    <w:lsdException w:name="Medium List 2 Accent 2" w:uiPriority="66"/>
+    <w:lsdException w:name="Medium Grid 1 Accent 2" w:uiPriority="67"/>
+    <w:lsdException w:name="Medium Grid 2 Accent 2" w:uiPriority="68"/>
+    <w:lsdException w:name="Medium Grid 3 Accent 2" w:uiPriority="69"/>
+    <w:lsdException w:name="Dark List Accent 2" w:uiPriority="70"/>
+    <w:lsdException w:name="Colorful Shading Accent 2" w:uiPriority="71"/>
+    <w:lsdException w:name="Colorful List Accent 2" w:uiPriority="72"/>
+    <w:lsdException w:name="Colorful Grid Accent 2" w:uiPriority="73"/>
+    <w:lsdException w:name="Light Shading Accent 3" w:uiPriority="60"/>
+    <w:lsdException w:name="Light List Accent 3" w:uiPriority="61"/>
+    <w:lsdException w:name="Light Grid Accent 3" w:uiPriority="62"/>
+    <w:lsdException w:name="Medium Shading 1 Accent 3" w:uiPriority="63"/>
+    <w:lsdException w:name="Medium Shading 2 Accent 3" w:uiPriority="64"/>
+    <w:lsdException w:name="Medium List 1 Accent 3" w:uiPriority="65"/>
+    <w:lsdException w:name="Medium List 2 Accent 3" w:uiPriority="66"/>
+    <w:lsdException w:name="Medium Grid 1 Accent 3" w:uiPriority="67"/>
+    <w:lsdException w:name="Medium Grid 2 Accent 3" w:uiPriority="68"/>
+    <w:lsdException w:name="Medium Grid 3 Accent 3" w:uiPriority="69"/>
+    <w:lsdException w:name="Dark List Accent 3" w:uiPriority="70"/>
+    <w:lsdException w:name="Colorful Shading Accent 3" w:uiPriority="71"/>
+    <w:lsdException w:name="Colorful List Accent 3" w:uiPriority="72"/>
+    <w:lsdException w:name="Colorful Grid Accent 3" w:uiPriority="73"/>
+    <w:lsdException w:name="Light Shading Accent 4" w:uiPriority="60"/>
+    <w:lsdException w:name="Light List Accent 4" w:uiPriority="61"/>
+    <w:lsdException w:name="Light Grid Accent 4" w:uiPriority="62"/>
+    <w:lsdException w:name="Medium Shading 1 Accent 4" w:uiPriority="63"/>
+    <w:lsdException w:name="Medium Shading 2 Accent 4" w:uiPriority="64"/>
+    <w:lsdException w:name="Medium List 1 Accent 4" w:uiPriority="65"/>
+    <w:lsdException w:name="Medium List 2 Accent 4" w:uiPriority="66"/>
+    <w:lsdException w:name="Medium Grid 1 Accent 4" w:uiPriority="67"/>
+    <w:lsdException w:name="Medium Grid 2 Accent 4" w:uiPriority="68"/>
+    <w:lsdException w:name="Medium Grid 3 Accent 4" w:uiPriority="69"/>
+    <w:lsdException w:name="Dark List Accent 4" w:uiPriority="70"/>
+    <w:lsdException w:name="Colorful Shading Accent 4" w:uiPriority="71"/>
+    <w:lsdException w:name="Colorful List Accent 4" w:uiPriority="72"/>
+    <w:lsdException w:name="Colorful Grid Accent 4" w:uiPriority="73"/>
+    <w:lsdException w:name="Light Shading Accent 5" w:uiPriority="60"/>
+    <w:lsdException w:name="Light List Accent 5" w:uiPriority="61"/>
+    <w:lsdException w:name="Light Grid Accent 5" w:uiPriority="62"/>
+    <w:lsdException w:name="Medium Shading 1 Accent 5" w:uiPriority="63"/>
+    <w:lsdException w:name="Medium Shading 2 Accent 5" w:uiPriority="64"/>
+    <w:lsdException w:name="Medium List 1 Accent 5" w:uiPriority="65"/>
+    <w:lsdException w:name="Medium List 2 Accent 5" w:uiPriority="66"/>
+    <w:lsdException w:name="Medium Grid 1 Accent 5" w:uiPriority="67"/>
+    <w:lsdException w:name="Medium Grid 2 Accent 5" w:uiPriority="68"/>
+    <w:lsdException w:name="Medium Grid 3 Accent 5" w:uiPriority="69"/>
+    <w:lsdException w:name="Dark List Accent 5" w:uiPriority="70"/>
+    <w:lsdException w:name="Colorful Shading Accent 5" w:uiPriority="71"/>
+    <w:lsdException w:name="Colorful List Accent 5" w:uiPriority="72"/>
+    <w:lsdException w:name="Colorful Grid Accent 5" w:uiPriority="73"/>
+    <w:lsdException w:name="Light Shading Accent 6" w:uiPriority="60"/>
+    <w:lsdException w:name="Light List Accent 6" w:uiPriority="61"/>
+    <w:lsdException w:name="Light Grid Accent 6" w:uiPriority="62"/>
+    <w:lsdException w:name="Medium Shading 1 Accent 6" w:uiPriority="63"/>
+    <w:lsdException w:name="Medium Shading 2 Accent 6" w:uiPriority="64"/>
+    <w:lsdException w:name="Medium List 1 Accent 6" w:uiPriority="65"/>
+    <w:lsdException w:name="Medium List 2 Accent 6" w:uiPriority="66"/>
+    <w:lsdException w:name="Medium Grid 1 Accent 6" w:uiPriority="67"/>
+    <w:lsdException w:name="Medium Grid 2 Accent 6" w:uiPriority="68"/>
+    <w:lsdException w:name="Medium Grid 3 Accent 6" w:uiPriority="69"/>
+    <w:lsdException w:name="Dark List Accent 6" w:uiPriority="70"/>
+    <w:lsdException w:name="Colorful Shading Accent 6" w:uiPriority="71"/>
+    <w:lsdException w:name="Colorful List Accent 6" w:uiPriority="72"/>
+    <w:lsdException w:name="Colorful Grid Accent 6" w:uiPriority="73"/>
+    <w:lsdException w:name="Subtle Emphasis" w:uiPriority="19" w:qFormat="1"/>
+    <w:lsdException w:name="Intense Emphasis" w:uiPriority="21" w:qFormat="1"/>
+    <w:lsdException w:name="Subtle Reference" w:uiPriority="31" w:qFormat="1"/>
+    <w:lsdException w:name="Intense Reference" w:uiPriority="32" w:qFormat="1"/>
+    <w:lsdException w:name="Book Title" w:uiPriority="33" w:qFormat="1"/>
+    <w:lsdException w:name="Bibliography" w:semiHidden="1" w:uiPriority="37" w:unhideWhenUsed="1"/>
+    <w:lsdException w:name="TOC Heading" w:semiHidden="1" w:uiPriority="39" w:unhideWhenUsed="1" w:qFormat="1"/>
+    <w:lsdException w:name="Plain Table 1" w:uiPriority="41"/>
+    <w:lsdException w:name="Plain Table 2" w:uiPriority="42"/>
+    <w:lsdException w:name="Plain Table 3" w:uiPriority="43"/>
+    <w:lsdException w:name="Plain Table 4" w:uiPriority="44"/>
+    <w:lsdException w:name="Plain Table 5" w:uiPriority="45"/>
+    <w:lsdException w:name="Grid Table Light" w:uiPriority="40"/>
+    <w:lsdException w:name="Grid Table 1 Light" w:uiPriority="46"/>
+    <w:lsdException w:name="Grid Table 2" w:uiPriority="47"/>
+    <w:lsdException w:name="Grid Table 3" w:uiPriority="48"/>
+    <w:lsdException w:name="Grid Table 4" w:uiPriority="49"/>
+    <w:lsdException w:name="Grid Table 5 Dark" w:uiPriority="50"/>
+    <w:lsdException w:name="Grid Table 6 Colorful" w:uiPriority="51"/>
+    <w:lsdException w:name="Grid Table 7 Colorful" w:uiPriority="52"/>
+    <w:lsdException w:name="Grid Table 1 Light Accent 1" w:uiPriority="46"/>
+    <w:lsdException w:name="Grid Table 2 Accent 1" w:uiPriority="47"/>
+    <w:lsdException w:name="Grid Table 3 Accent 1" w:uiPriority="48"/>
+    <w:lsdException w:name="Grid Table 4 Accent 1" w:uiPriority="49"/>
+    <w:lsdException w:name="Grid Table 5 Dark Accent 1" w:uiPriority="50"/>
+    <w:lsdException w:name="Grid Table 6 Colorful Accent 1" w:uiPriority="51"/>
+    <w:lsdException w:name="Grid Table 7 Colorful Accent 1" w:uiPriority="52"/>
+    <w:lsdException w:name="Grid Table 1 Light Accent 2" w:uiPriority="46"/>
+    <w:lsdException w:name="Grid Table 2 Accent 2" w:uiPriority="47"/>
+    <w:lsdException w:name="Grid Table 3 Accent 2" w:uiPriority="48"/>
+    <w:lsdException w:name="Grid Table 4 Accent 2" w:uiPriority="49"/>
+    <w:lsdException w:name="Grid Table 5 Dark Accent 2" w:uiPriority="50"/>
+    <w:lsdException w:name="Grid Table 6 Colorful Accent 2" w:uiPriority="51"/>
+    <w:lsdException w:name="Grid Table 7 Colorful Accent 2" w:uiPriority="52"/>
+    <w:lsdException w:name="Grid Table 1 Light Accent 3" w:uiPriority="46"/>
+    <w:lsdException w:name="Grid Table 2 Accent 3" w:uiPriority="47"/>
+    <w:lsdException w:name="Grid Table 3 Accent 3" w:uiPriority="48"/>
+    <w:lsdException w:name="Grid Table 4 Accent 3" w:uiPriority="49"/>
+    <w:lsdException w:name="Grid Table 5 Dark Accent 3" w:uiPriority="50"/>
+    <w:lsdException w:name="Grid Table 6 Colorful Accent 3" w:uiPriority="51"/>
+    <w:lsdException w:name="Grid Table 7 Colorful Accent 3" w:uiPriority="52"/>
+    <w:lsdException w:name="Grid Table 1 Light Accent 4" w:uiPriority="46"/>
+    <w:lsdException w:name="Grid Table 2 Accent 4" w:uiPriority="47"/>
+    <w:lsdException w:name="Grid Table 3 Accent 4" w:uiPriority="48"/>
+    <w:lsdException w:name="Grid Table 4 Accent 4" w:uiPriority="49"/>
+    <w:lsdException w:name="Grid Table 5 Dark Accent 4" w:uiPriority="50"/>
+    <w:lsdException w:name="Grid Table 6 Colorful Accent 4" w:uiPriority="51"/>
+    <w:lsdException w:name="Grid Table 7 Colorful Accent 4" w:uiPriority="52"/>
+    <w:lsdException w:name="Grid Table 1 Light Accent 5" w:uiPriority="46"/>
+    <w:lsdException w:name="Grid Table 2 Accent 5" w:uiPriority="47"/>
+    <w:lsdException w:name="Grid Table 3 Accent 5" w:uiPriority="48"/>
+    <w:lsdException w:name="Grid Table 4 Accent 5" w:uiPriority="49"/>
+    <w:lsdException w:name="Grid Table 5 Dark Accent 5" w:uiPriority="50"/>
+    <w:lsdException w:name="Grid Table 6 Colorful Accent 5" w:uiPriority="51"/>
+    <w:lsdException w:name="Grid Table 7 Colorful Accent 5" w:uiPriority="52"/>
+    <w:lsdException w:name="Grid Table 1 Light Accent 6" w:uiPriority="46"/>
+    <w:lsdException w:name="Grid Table 2 Accent 6" w:uiPriority="47"/>
+    <w:lsdException w:name="Grid Table 3 Accent 6" w:uiPriority="48"/>
+    <w:lsdException w:name="Grid Table 4 Accent 6" w:uiPriority="49"/>
+    <w:lsdException w:name="Grid Table 5 Dark Accent 6" w:uiPriority="50"/>
+    <w:lsdException w:name="Grid Table 6 Colorful Accent 6" w:uiPriority="51"/>
+    <w:lsdException w:name="Grid Table 7 Colorful Accent 6" w:uiPriority="52"/>
+    <w:lsdException w:name="List Table 1 Light" w:uiPriority="46"/>
+    <w:lsdException w:name="List Table 2" w:uiPriority="47"/>
+    <w:lsdException w:name="List Table 3" w:uiPriority="48"/>
+    <w:lsdException w:name="List Table 4" w:uiPriority="49"/>
+    <w:lsdException w:name="List Table 5 Dark" w:uiPriority="50"/>
+    <w:lsdException w:name="List Table 6 Colorful" w:uiPriority="51"/>
+    <w:lsdException w:name="List Table 7 Colorful" w:uiPriority="52"/>
+    <w:lsdException w:name="List Table 1 Light Accent 1" w:uiPriority="46"/>
+    <w:lsdException w:name="List Table 2 Accent 1" w:uiPriority="47"/>
+    <w:lsdException w:name="List Table 3 Accent 1" w:uiPriority="48"/>
+    <w:lsdException w:name="List Table 4 Accent 1" w:uiPriority="49"/>
+    <w:lsdException w:name="List Table 5 Dark Accent 1" w:uiPriority="50"/>
+    <w:lsdException w:name="List Table 6 Colorful Accent 1" w:uiPriority="51"/>
+    <w:lsdException w:name="List Table 7 Colorful Accent 1" w:uiPriority="52"/>
+    <w:lsdException w:name="List Table 1 Light Accent 2" w:uiPriority="46"/>
+    <w:lsdException w:name="List Table 2 Accent 2" w:uiPriority="47"/>
+    <w:lsdException w:name="List Table 3 Accent 2" w:uiPriority="48"/>
+    <w:lsdException w:name="List Table 4 Accent 2" w:uiPriority="49"/>
+    <w:lsdException w:name="List Table 5 Dark Accent 2" w:uiPriority="50"/>
+    <w:lsdException w:name="List Table 6 Colorful Accent 2" w:uiPriority="51"/>
+    <w:lsdException w:name="List Table 7 Colorful Accent 2" w:uiPriority="52"/>
+    <w:lsdException w:name="List Table 1 Light Accent 3" w:uiPriority="46"/>
+    <w:lsdException w:name="List Table 2 Accent 3" w:uiPriority="47"/>
+    <w:lsdException w:name="List Table 3 Accent 3" w:uiPriority="48"/>
+    <w:lsdException w:name="List Table 4 Accent 3" w:uiPriority="49"/>
+    <w:lsdException w:name="List Table 5 Dark Accent 3" w:uiPriority="50"/>
+    <w:lsdException w:name="List Table 6 Colorful Accent 3" w:uiPriority="51"/>
+    <w:lsdException w:name="List Table 7 Colorful Accent 3" w:uiPriority="52"/>
+    <w:lsdException w:name="List Table 1 Light Accent 4" w:uiPriority="46"/>
+    <w:lsdException w:name="List Table 2 Accent 4" w:uiPriority="47"/>
+    <w:lsdException w:name="List Table 3 Accent 4" w:uiPriority="48"/>
+    <w:lsdException w:name="List Table 4 Accent 4" w:uiPriority="49"/>
+    <w:lsdException w:name="List Table 5 Dark Accent 4" w:uiPriority="50"/>
+    <w:lsdException w:name="List Table 6 Colorful Accent 4" w:uiPriority="51"/>
+    <w:lsdException w:name="List Table 7 Colorful Accent 4" w:uiPriority="52"/>
+    <w:lsdException w:name="List Table 1 Light Accent 5" w:uiPriority="46"/>
+    <w:lsdException w:name="List Table 2 Accent 5" w:uiPriority="47"/>
+    <w:lsdException w:name="List Table 3 Accent 5" w:uiPriority="48"/>
+    <w:lsdException w:name="List Table 4 Accent 5" w:uiPriority="49"/>
+    <w:lsdException w:name="List Table 5 Dark Accent 5" w:uiPriority="50"/>
+    <w:lsdException w:name="List Table 6 Colorful Accent 5" w:uiPriority="51"/>
+    <w:lsdException w:name="List Table 7 Colorful Accent 5" w:uiPriority="52"/>
+    <w:lsdException w:name="List Table 1 Light Accent 6" w:uiPriority="46"/>
+    <w:lsdException w:name="List Table 2 Accent 6" w:uiPriority="47"/>
+    <w:lsdException w:name="List Table 3 Accent 6" w:uiPriority="48"/>
+    <w:lsdException w:name="List Table 4 Accent 6" w:uiPriority="49"/>
+    <w:lsdException w:name="List Table 5 Dark Accent 6" w:uiPriority="50"/>
+    <w:lsdException w:name="List Table 6 Colorful Accent 6" w:uiPriority="51"/>
+    <w:lsdException w:name="List Table 7 Colorful Accent 6" w:uiPriority="52"/>
   </w:latentStyles>
   <w:style w:type="paragraph" w:default="1" w:styleId="Normal">
     <w:name w:val="Normal"/>
@@ -60283,196 +60551,6 @@
 </w:styles>
 </file>
 
-<file path=word/stylesWithEffects.xml><?xml version="1.0" encoding="utf-8"?>
-<w:styles xmlns:wpc="http://schemas.microsoft.com/office/word/2010/wordprocessingCanvas" xmlns:mc="http://schemas.openxmlformats.org/markup-compatibility/2006" xmlns:o="urn:schemas-microsoft-com:office:office" xmlns:r="http://schemas.openxmlformats.org/officeDocument/2006/relationships" xmlns:m="http://schemas.openxmlformats.org/officeDocument/2006/math" xmlns:v="urn:schemas-microsoft-com:vml" xmlns:wp14="http://schemas.microsoft.com/office/word/2010/wordprocessingDrawing" xmlns:wp="http://schemas.openxmlformats.org/drawingml/2006/wordprocessingDrawing" xmlns:w10="urn:schemas-microsoft-com:office:word" xmlns:w="http://schemas.openxmlformats.org/wordprocessingml/2006/main" xmlns:w14="http://schemas.microsoft.com/office/word/2010/wordml" xmlns:wpg="http://schemas.microsoft.com/office/word/2010/wordprocessingGroup" xmlns:wpi="http://schemas.microsoft.com/office/word/2010/wordprocessingInk" xmlns:wne="http://schemas.microsoft.com/office/word/2006/wordml" xmlns:wps="http://schemas.microsoft.com/office/word/2010/wordprocessingShape" mc:Ignorable="w14 wp14">
-  <w:docDefaults>
-    <w:rPrDefault>
-      <w:rPr>
-        <w:rFonts w:asciiTheme="minorHAnsi" w:eastAsiaTheme="minorEastAsia" w:hAnsiTheme="minorHAnsi" w:cstheme="minorBidi"/>
-        <w:sz w:val="22"/>
-        <w:szCs w:val="22"/>
-        <w:lang w:val="en-US" w:eastAsia="en-US" w:bidi="ar-SA"/>
-      </w:rPr>
-    </w:rPrDefault>
-    <w:pPrDefault>
-      <w:pPr>
-        <w:spacing w:after="200" w:line="276" w:lineRule="auto"/>
-      </w:pPr>
-    </w:pPrDefault>
-  </w:docDefaults>
-  <w:latentStyles w:defLockedState="0" w:defUIPriority="99" w:defSemiHidden="1" w:defUnhideWhenUsed="1" w:defQFormat="0" w:count="267">
-    <w:lsdException w:name="Normal" w:semiHidden="0" w:uiPriority="0" w:unhideWhenUsed="0" w:qFormat="1"/>
-    <w:lsdException w:name="heading 1" w:semiHidden="0" w:uiPriority="9" w:unhideWhenUsed="0" w:qFormat="1"/>
-    <w:lsdException w:name="heading 2" w:uiPriority="9" w:qFormat="1"/>
-    <w:lsdException w:name="heading 3" w:uiPriority="9" w:qFormat="1"/>
-    <w:lsdException w:name="heading 4" w:uiPriority="9" w:qFormat="1"/>
-    <w:lsdException w:name="heading 5" w:uiPriority="9" w:qFormat="1"/>
-    <w:lsdException w:name="heading 6" w:uiPriority="9" w:qFormat="1"/>
-    <w:lsdException w:name="heading 7" w:uiPriority="9" w:qFormat="1"/>
-    <w:lsdException w:name="heading 8" w:uiPriority="9" w:qFormat="1"/>
-    <w:lsdException w:name="heading 9" w:uiPriority="9" w:qFormat="1"/>
-    <w:lsdException w:name="toc 1" w:uiPriority="39"/>
-    <w:lsdException w:name="toc 2" w:uiPriority="39"/>
-    <w:lsdException w:name="toc 3" w:uiPriority="39"/>
-    <w:lsdException w:name="toc 4" w:uiPriority="39"/>
-    <w:lsdException w:name="toc 5" w:uiPriority="39"/>
-    <w:lsdException w:name="toc 6" w:uiPriority="39"/>
-    <w:lsdException w:name="toc 7" w:uiPriority="39"/>
-    <w:lsdException w:name="toc 8" w:uiPriority="39"/>
-    <w:lsdException w:name="toc 9" w:uiPriority="39"/>
-    <w:lsdException w:name="caption" w:uiPriority="35" w:qFormat="1"/>
-    <w:lsdException w:name="Title" w:semiHidden="0" w:uiPriority="10" w:unhideWhenUsed="0" w:qFormat="1"/>
-    <w:lsdException w:name="Default Paragraph Font" w:uiPriority="1"/>
-    <w:lsdException w:name="Subtitle" w:semiHidden="0" w:uiPriority="11" w:unhideWhenUsed="0" w:qFormat="1"/>
-    <w:lsdException w:name="Strong" w:semiHidden="0" w:uiPriority="22" w:unhideWhenUsed="0" w:qFormat="1"/>
-    <w:lsdException w:name="Emphasis" w:semiHidden="0" w:uiPriority="20" w:unhideWhenUsed="0" w:qFormat="1"/>
-    <w:lsdException w:name="Table Grid" w:semiHidden="0" w:uiPriority="59" w:unhideWhenUsed="0"/>
-    <w:lsdException w:name="Placeholder Text" w:unhideWhenUsed="0"/>
-    <w:lsdException w:name="No Spacing" w:semiHidden="0" w:uiPriority="1" w:unhideWhenUsed="0" w:qFormat="1"/>
-    <w:lsdException w:name="Light Shading" w:semiHidden="0" w:uiPriority="60" w:unhideWhenUsed="0"/>
-    <w:lsdException w:name="Light List" w:semiHidden="0" w:uiPriority="61" w:unhideWhenUsed="0"/>
-    <w:lsdException w:name="Light Grid" w:semiHidden="0" w:uiPriority="62" w:unhideWhenUsed="0"/>
-    <w:lsdException w:name="Medium Shading 1" w:semiHidden="0" w:uiPriority="63" w:unhideWhenUsed="0"/>
-    <w:lsdException w:name="Medium Shading 2" w:semiHidden="0" w:uiPriority="64" w:unhideWhenUsed="0"/>
-    <w:lsdException w:name="Medium List 1" w:semiHidden="0" w:uiPriority="65" w:unhideWhenUsed="0"/>
-    <w:lsdException w:name="Medium List 2" w:semiHidden="0" w:uiPriority="66" w:unhideWhenUsed="0"/>
-    <w:lsdException w:name="Medium Grid 1" w:semiHidden="0" w:uiPriority="67" w:unhideWhenUsed="0"/>
-    <w:lsdException w:name="Medium Grid 2" w:semiHidden="0" w:uiPriority="68" w:unhideWhenUsed="0"/>
-    <w:lsdException w:name="Medium Grid 3" w:semiHidden="0" w:uiPriority="69" w:unhideWhenUsed="0"/>
-    <w:lsdException w:name="Dark List" w:semiHidden="0" w:uiPriority="70" w:unhideWhenUsed="0"/>
-    <w:lsdException w:name="Colorful Shading" w:semiHidden="0" w:uiPriority="71" w:unhideWhenUsed="0"/>
-    <w:lsdException w:name="Colorful List" w:semiHidden="0" w:uiPriority="72" w:unhideWhenUsed="0"/>
-    <w:lsdException w:name="Colorful Grid" w:semiHidden="0" w:uiPriority="73" w:unhideWhenUsed="0"/>
-    <w:lsdException w:name="Light Shading Accent 1" w:semiHidden="0" w:uiPriority="60" w:unhideWhenUsed="0"/>
-    <w:lsdException w:name="Light List Accent 1" w:semiHidden="0" w:uiPriority="61" w:unhideWhenUsed="0"/>
-    <w:lsdException w:name="Light Grid Accent 1" w:semiHidden="0" w:uiPriority="62" w:unhideWhenUsed="0"/>
-    <w:lsdException w:name="Medium Shading 1 Accent 1" w:semiHidden="0" w:uiPriority="63" w:unhideWhenUsed="0"/>
-    <w:lsdException w:name="Medium Shading 2 Accent 1" w:semiHidden="0" w:uiPriority="64" w:unhideWhenUsed="0"/>
-    <w:lsdException w:name="Medium List 1 Accent 1" w:semiHidden="0" w:uiPriority="65" w:unhideWhenUsed="0"/>
-    <w:lsdException w:name="Revision" w:unhideWhenUsed="0"/>
-    <w:lsdException w:name="List Paragraph" w:semiHidden="0" w:uiPriority="34" w:unhideWhenUsed="0" w:qFormat="1"/>
-    <w:lsdException w:name="Quote" w:semiHidden="0" w:uiPriority="29" w:unhideWhenUsed="0" w:qFormat="1"/>
-    <w:lsdException w:name="Intense Quote" w:semiHidden="0" w:uiPriority="30" w:unhideWhenUsed="0" w:qFormat="1"/>
-    <w:lsdException w:name="Medium List 2 Accent 1" w:semiHidden="0" w:uiPriority="66" w:unhideWhenUsed="0"/>
-    <w:lsdException w:name="Medium Grid 1 Accent 1" w:semiHidden="0" w:uiPriority="67" w:unhideWhenUsed="0"/>
-    <w:lsdException w:name="Medium Grid 2 Accent 1" w:semiHidden="0" w:uiPriority="68" w:unhideWhenUsed="0"/>
-    <w:lsdException w:name="Medium Grid 3 Accent 1" w:semiHidden="0" w:uiPriority="69" w:unhideWhenUsed="0"/>
-    <w:lsdException w:name="Dark List Accent 1" w:semiHidden="0" w:uiPriority="70" w:unhideWhenUsed="0"/>
-    <w:lsdException w:name="Colorful Shading Accent 1" w:semiHidden="0" w:uiPriority="71" w:unhideWhenUsed="0"/>
-    <w:lsdException w:name="Colorful List Accent 1" w:semiHidden="0" w:uiPriority="72" w:unhideWhenUsed="0"/>
-    <w:lsdException w:name="Colorful Grid Accent 1" w:semiHidden="0" w:uiPriority="73" w:unhideWhenUsed="0"/>
-    <w:lsdException w:name="Light Shading Accent 2" w:semiHidden="0" w:uiPriority="60" w:unhideWhenUsed="0"/>
-    <w:lsdException w:name="Light List Accent 2" w:semiHidden="0" w:uiPriority="61" w:unhideWhenUsed="0"/>
-    <w:lsdException w:name="Light Grid Accent 2" w:semiHidden="0" w:uiPriority="62" w:unhideWhenUsed="0"/>
-    <w:lsdException w:name="Medium Shading 1 Accent 2" w:semiHidden="0" w:uiPriority="63" w:unhideWhenUsed="0"/>
-    <w:lsdException w:name="Medium Shading 2 Accent 2" w:semiHidden="0" w:uiPriority="64" w:unhideWhenUsed="0"/>
-    <w:lsdException w:name="Medium List 1 Accent 2" w:semiHidden="0" w:uiPriority="65" w:unhideWhenUsed="0"/>
-    <w:lsdException w:name="Medium List 2 Accent 2" w:semiHidden="0" w:uiPriority="66" w:unhideWhenUsed="0"/>
-    <w:lsdException w:name="Medium Grid 1 Accent 2" w:semiHidden="0" w:uiPriority="67" w:unhideWhenUsed="0"/>
-    <w:lsdException w:name="Medium Grid 2 Accent 2" w:semiHidden="0" w:uiPriority="68" w:unhideWhenUsed="0"/>
-    <w:lsdException w:name="Medium Grid 3 Accent 2" w:semiHidden="0" w:uiPriority="69" w:unhideWhenUsed="0"/>
-    <w:lsdException w:name="Dark List Accent 2" w:semiHidden="0" w:uiPriority="70" w:unhideWhenUsed="0"/>
-    <w:lsdException w:name="Colorful Shading Accent 2" w:semiHidden="0" w:uiPriority="71" w:unhideWhenUsed="0"/>
-    <w:lsdException w:name="Colorful List Accent 2" w:semiHidden="0" w:uiPriority="72" w:unhideWhenUsed="0"/>
-    <w:lsdException w:name="Colorful Grid Accent 2" w:semiHidden="0" w:uiPriority="73" w:unhideWhenUsed="0"/>
-    <w:lsdException w:name="Light Shading Accent 3" w:semiHidden="0" w:uiPriority="60" w:unhideWhenUsed="0"/>
-    <w:lsdException w:name="Light List Accent 3" w:semiHidden="0" w:uiPriority="61" w:unhideWhenUsed="0"/>
-    <w:lsdException w:name="Light Grid Accent 3" w:semiHidden="0" w:uiPriority="62" w:unhideWhenUsed="0"/>
-    <w:lsdException w:name="Medium Shading 1 Accent 3" w:semiHidden="0" w:uiPriority="63" w:unhideWhenUsed="0"/>
-    <w:lsdException w:name="Medium Shading 2 Accent 3" w:semiHidden="0" w:uiPriority="64" w:unhideWhenUsed="0"/>
-    <w:lsdException w:name="Medium List 1 Accent 3" w:semiHidden="0" w:uiPriority="65" w:unhideWhenUsed="0"/>
-    <w:lsdException w:name="Medium List 2 Accent 3" w:semiHidden="0" w:uiPriority="66" w:unhideWhenUsed="0"/>
-    <w:lsdException w:name="Medium Grid 1 Accent 3" w:semiHidden="0" w:uiPriority="67" w:unhideWhenUsed="0"/>
-    <w:lsdException w:name="Medium Grid 2 Accent 3" w:semiHidden="0" w:uiPriority="68" w:unhideWhenUsed="0"/>
-    <w:lsdException w:name="Medium Grid 3 Accent 3" w:semiHidden="0" w:uiPriority="69" w:unhideWhenUsed="0"/>
-    <w:lsdException w:name="Dark List Accent 3" w:semiHidden="0" w:uiPriority="70" w:unhideWhenUsed="0"/>
-    <w:lsdException w:name="Colorful Shading Accent 3" w:semiHidden="0" w:uiPriority="71" w:unhideWhenUsed="0"/>
-    <w:lsdException w:name="Colorful List Accent 3" w:semiHidden="0" w:uiPriority="72" w:unhideWhenUsed="0"/>
-    <w:lsdException w:name="Colorful Grid Accent 3" w:semiHidden="0" w:uiPriority="73" w:unhideWhenUsed="0"/>
-    <w:lsdException w:name="Light Shading Accent 4" w:semiHidden="0" w:uiPriority="60" w:unhideWhenUsed="0"/>
-    <w:lsdException w:name="Light List Accent 4" w:semiHidden="0" w:uiPriority="61" w:unhideWhenUsed="0"/>
-    <w:lsdException w:name="Light Grid Accent 4" w:semiHidden="0" w:uiPriority="62" w:unhideWhenUsed="0"/>
-    <w:lsdException w:name="Medium Shading 1 Accent 4" w:semiHidden="0" w:uiPriority="63" w:unhideWhenUsed="0"/>
-    <w:lsdException w:name="Medium Shading 2 Accent 4" w:semiHidden="0" w:uiPriority="64" w:unhideWhenUsed="0"/>
-    <w:lsdException w:name="Medium List 1 Accent 4" w:semiHidden="0" w:uiPriority="65" w:unhideWhenUsed="0"/>
-    <w:lsdException w:name="Medium List 2 Accent 4" w:semiHidden="0" w:uiPriority="66" w:unhideWhenUsed="0"/>
-    <w:lsdException w:name="Medium Grid 1 Accent 4" w:semiHidden="0" w:uiPriority="67" w:unhideWhenUsed="0"/>
-    <w:lsdException w:name="Medium Grid 2 Accent 4" w:semiHidden="0" w:uiPriority="68" w:unhideWhenUsed="0"/>
-    <w:lsdException w:name="Medium Grid 3 Accent 4" w:semiHidden="0" w:uiPriority="69" w:unhideWhenUsed="0"/>
-    <w:lsdException w:name="Dark List Accent 4" w:semiHidden="0" w:uiPriority="70" w:unhideWhenUsed="0"/>
-    <w:lsdException w:name="Colorful Shading Accent 4" w:semiHidden="0" w:uiPriority="71" w:unhideWhenUsed="0"/>
-    <w:lsdException w:name="Colorful List Accent 4" w:semiHidden="0" w:uiPriority="72" w:unhideWhenUsed="0"/>
-    <w:lsdException w:name="Colorful Grid Accent 4" w:semiHidden="0" w:uiPriority="73" w:unhideWhenUsed="0"/>
-    <w:lsdException w:name="Light Shading Accent 5" w:semiHidden="0" w:uiPriority="60" w:unhideWhenUsed="0"/>
-    <w:lsdException w:name="Light List Accent 5" w:semiHidden="0" w:uiPriority="61" w:unhideWhenUsed="0"/>
-    <w:lsdException w:name="Light Grid Accent 5" w:semiHidden="0" w:uiPriority="62" w:unhideWhenUsed="0"/>
-    <w:lsdException w:name="Medium Shading 1 Accent 5" w:semiHidden="0" w:uiPriority="63" w:unhideWhenUsed="0"/>
-    <w:lsdException w:name="Medium Shading 2 Accent 5" w:semiHidden="0" w:uiPriority="64" w:unhideWhenUsed="0"/>
-    <w:lsdException w:name="Medium List 1 Accent 5" w:semiHidden="0" w:uiPriority="65" w:unhideWhenUsed="0"/>
-    <w:lsdException w:name="Medium List 2 Accent 5" w:semiHidden="0" w:uiPriority="66" w:unhideWhenUsed="0"/>
-    <w:lsdException w:name="Medium Grid 1 Accent 5" w:semiHidden="0" w:uiPriority="67" w:unhideWhenUsed="0"/>
-    <w:lsdException w:name="Medium Grid 2 Accent 5" w:semiHidden="0" w:uiPriority="68" w:unhideWhenUsed="0"/>
-    <w:lsdException w:name="Medium Grid 3 Accent 5" w:semiHidden="0" w:uiPriority="69" w:unhideWhenUsed="0"/>
-    <w:lsdException w:name="Dark List Accent 5" w:semiHidden="0" w:uiPriority="70" w:unhideWhenUsed="0"/>
-    <w:lsdException w:name="Colorful Shading Accent 5" w:semiHidden="0" w:uiPriority="71" w:unhideWhenUsed="0"/>
-    <w:lsdException w:name="Colorful List Accent 5" w:semiHidden="0" w:uiPriority="72" w:unhideWhenUsed="0"/>
-    <w:lsdException w:name="Colorful Grid Accent 5" w:semiHidden="0" w:uiPriority="73" w:unhideWhenUsed="0"/>
-    <w:lsdException w:name="Light Shading Accent 6" w:semiHidden="0" w:uiPriority="60" w:unhideWhenUsed="0"/>
-    <w:lsdException w:name="Light List Accent 6" w:semiHidden="0" w:uiPriority="61" w:unhideWhenUsed="0"/>
-    <w:lsdException w:name="Light Grid Accent 6" w:semiHidden="0" w:uiPriority="62" w:unhideWhenUsed="0"/>
-    <w:lsdException w:name="Medium Shading 1 Accent 6" w:semiHidden="0" w:uiPriority="63" w:unhideWhenUsed="0"/>
-    <w:lsdException w:name="Medium Shading 2 Accent 6" w:semiHidden="0" w:uiPriority="64" w:unhideWhenUsed="0"/>
-    <w:lsdException w:name="Medium List 1 Accent 6" w:semiHidden="0" w:uiPriority="65" w:unhideWhenUsed="0"/>
-    <w:lsdException w:name="Medium List 2 Accent 6" w:semiHidden="0" w:uiPriority="66" w:unhideWhenUsed="0"/>
-    <w:lsdException w:name="Medium Grid 1 Accent 6" w:semiHidden="0" w:uiPriority="67" w:unhideWhenUsed="0"/>
-    <w:lsdException w:name="Medium Grid 2 Accent 6" w:semiHidden="0" w:uiPriority="68" w:unhideWhenUsed="0"/>
-    <w:lsdException w:name="Medium Grid 3 Accent 6" w:semiHidden="0" w:uiPriority="69" w:unhideWhenUsed="0"/>
-    <w:lsdException w:name="Dark List Accent 6" w:semiHidden="0" w:uiPriority="70" w:unhideWhenUsed="0"/>
-    <w:lsdException w:name="Colorful Shading Accent 6" w:semiHidden="0" w:uiPriority="71" w:unhideWhenUsed="0"/>
-    <w:lsdException w:name="Colorful List Accent 6" w:semiHidden="0" w:uiPriority="72" w:unhideWhenUsed="0"/>
-    <w:lsdException w:name="Colorful Grid Accent 6" w:semiHidden="0" w:uiPriority="73" w:unhideWhenUsed="0"/>
-    <w:lsdException w:name="Subtle Emphasis" w:semiHidden="0" w:uiPriority="19" w:unhideWhenUsed="0" w:qFormat="1"/>
-    <w:lsdException w:name="Intense Emphasis" w:semiHidden="0" w:uiPriority="21" w:unhideWhenUsed="0" w:qFormat="1"/>
-    <w:lsdException w:name="Subtle Reference" w:semiHidden="0" w:uiPriority="31" w:unhideWhenUsed="0" w:qFormat="1"/>
-    <w:lsdException w:name="Intense Reference" w:semiHidden="0" w:uiPriority="32" w:unhideWhenUsed="0" w:qFormat="1"/>
-    <w:lsdException w:name="Book Title" w:semiHidden="0" w:uiPriority="33" w:unhideWhenUsed="0" w:qFormat="1"/>
-    <w:lsdException w:name="Bibliography" w:uiPriority="37"/>
-    <w:lsdException w:name="TOC Heading" w:uiPriority="39" w:qFormat="1"/>
-  </w:latentStyles>
-  <w:style w:type="paragraph" w:default="1" w:styleId="Normal">
-    <w:name w:val="Normal"/>
-    <w:qFormat/>
-  </w:style>
-  <w:style w:type="character" w:default="1" w:styleId="DefaultParagraphFont">
-    <w:name w:val="Default Paragraph Font"/>
-    <w:uiPriority w:val="1"/>
-    <w:semiHidden/>
-    <w:unhideWhenUsed/>
-  </w:style>
-  <w:style w:type="table" w:default="1" w:styleId="TableNormal">
-    <w:name w:val="Normal Table"/>
-    <w:uiPriority w:val="99"/>
-    <w:semiHidden/>
-    <w:unhideWhenUsed/>
-    <w:tblPr>
-      <w:tblInd w:w="0" w:type="dxa"/>
-      <w:tblCellMar>
-        <w:top w:w="0" w:type="dxa"/>
-        <w:left w:w="108" w:type="dxa"/>
-        <w:bottom w:w="0" w:type="dxa"/>
-        <w:right w:w="108" w:type="dxa"/>
-      </w:tblCellMar>
-    </w:tblPr>
-  </w:style>
-  <w:style w:type="numbering" w:default="1" w:styleId="NoList">
-    <w:name w:val="No List"/>
-    <w:uiPriority w:val="99"/>
-    <w:semiHidden/>
-    <w:unhideWhenUsed/>
-  </w:style>
-</w:styles>
-</file>
-
 <file path=word/theme/theme1.xml><?xml version="1.0" encoding="utf-8"?>
 <a:theme xmlns:a="http://schemas.openxmlformats.org/drawingml/2006/main" name="Office Theme">
   <a:themeElements>
@@ -60767,7 +60845,7 @@
 </file>
 
 <file path=customXml/itemProps1.xml><?xml version="1.0" encoding="utf-8"?>
-<ds:datastoreItem xmlns:ds="http://schemas.openxmlformats.org/officeDocument/2006/customXml" ds:itemID="{77A9CED2-B140-4846-B1A2-81BA4DC0854E}">
+<ds:datastoreItem xmlns:ds="http://schemas.openxmlformats.org/officeDocument/2006/customXml" ds:itemID="{DEF57EA0-BAB2-FF49-9BDC-77A8803363BE}">
   <ds:schemaRefs>
     <ds:schemaRef ds:uri="http://schemas.openxmlformats.org/officeDocument/2006/bibliography"/>
   </ds:schemaRefs>

</xml_diff>

<commit_message>
Update manual version numbers and minor fixes
</commit_message>
<xml_diff>
--- a/proccontrol/doc/proccontrol.docx
+++ b/proccontrol/doc/proccontrol.docx
@@ -1,9 +1,9 @@
 
 <file path=word/document.xml><?xml version="1.0" encoding="utf-8"?>
-<w:document xmlns:wpc="http://schemas.microsoft.com/office/word/2010/wordprocessingCanvas" xmlns:cx="http://schemas.microsoft.com/office/drawing/2014/chartex" xmlns:cx1="http://schemas.microsoft.com/office/drawing/2015/9/8/chartex" xmlns:mc="http://schemas.openxmlformats.org/markup-compatibility/2006" xmlns:o="urn:schemas-microsoft-com:office:office" xmlns:r="http://schemas.openxmlformats.org/officeDocument/2006/relationships" xmlns:m="http://schemas.openxmlformats.org/officeDocument/2006/math" xmlns:v="urn:schemas-microsoft-com:vml" xmlns:wp14="http://schemas.microsoft.com/office/word/2010/wordprocessingDrawing" xmlns:wp="http://schemas.openxmlformats.org/drawingml/2006/wordprocessingDrawing" xmlns:w10="urn:schemas-microsoft-com:office:word" xmlns:w="http://schemas.openxmlformats.org/wordprocessingml/2006/main" xmlns:w14="http://schemas.microsoft.com/office/word/2010/wordml" xmlns:w15="http://schemas.microsoft.com/office/word/2012/wordml" xmlns:w16se="http://schemas.microsoft.com/office/word/2015/wordml/symex" xmlns:wpg="http://schemas.microsoft.com/office/word/2010/wordprocessingGroup" xmlns:wpi="http://schemas.microsoft.com/office/word/2010/wordprocessingInk" xmlns:wne="http://schemas.microsoft.com/office/word/2006/wordml" xmlns:wps="http://schemas.microsoft.com/office/word/2010/wordprocessingShape" mc:Ignorable="w14 w15 w16se wp14">
+<w:document xmlns:wpc="http://schemas.microsoft.com/office/word/2010/wordprocessingCanvas" xmlns:mo="http://schemas.microsoft.com/office/mac/office/2008/main" xmlns:mc="http://schemas.openxmlformats.org/markup-compatibility/2006" xmlns:mv="urn:schemas-microsoft-com:mac:vml" xmlns:o="urn:schemas-microsoft-com:office:office" xmlns:r="http://schemas.openxmlformats.org/officeDocument/2006/relationships" xmlns:m="http://schemas.openxmlformats.org/officeDocument/2006/math" xmlns:v="urn:schemas-microsoft-com:vml" xmlns:wp14="http://schemas.microsoft.com/office/word/2010/wordprocessingDrawing" xmlns:wp="http://schemas.openxmlformats.org/drawingml/2006/wordprocessingDrawing" xmlns:w10="urn:schemas-microsoft-com:office:word" xmlns:w="http://schemas.openxmlformats.org/wordprocessingml/2006/main" xmlns:w14="http://schemas.microsoft.com/office/word/2010/wordml" xmlns:w15="http://schemas.microsoft.com/office/word/2012/wordml" xmlns:wpg="http://schemas.microsoft.com/office/word/2010/wordprocessingGroup" xmlns:wpi="http://schemas.microsoft.com/office/word/2010/wordprocessingInk" xmlns:wne="http://schemas.microsoft.com/office/word/2006/wordml" xmlns:wps="http://schemas.microsoft.com/office/word/2010/wordprocessingShape" mc:Ignorable="w14 w15 wp14 mv">
   <w:body>
-    <w:bookmarkStart w:id="0" w:name="_Toc273362633" w:displacedByCustomXml="next"/>
-    <w:bookmarkStart w:id="1" w:name="_Toc274055810" w:displacedByCustomXml="next"/>
+    <w:bookmarkStart w:id="0" w:name="_Toc274055810" w:displacedByCustomXml="next"/>
+    <w:bookmarkStart w:id="1" w:name="_Toc273362633" w:displacedByCustomXml="next"/>
     <w:sdt>
       <w:sdtPr>
         <w:rPr>
@@ -19,6 +19,7 @@
           <w:docPartUnique/>
         </w:docPartObj>
       </w:sdtPr>
+      <w:sdtEndPr/>
       <w:sdtContent>
         <w:p>
           <w:pPr>
@@ -160,7 +161,7 @@
               <w:rFonts w:ascii="Helvetica" w:hAnsi="Helvetica"/>
               <w:sz w:val="36"/>
             </w:rPr>
-            <w:t>Release 9.2</w:t>
+            <w:t>Release 9.3</w:t>
           </w:r>
         </w:p>
         <w:p>
@@ -176,7 +177,14 @@
               <w:rFonts w:ascii="Helvetica" w:hAnsi="Helvetica"/>
               <w:sz w:val="36"/>
             </w:rPr>
-            <w:t>June 2016</w:t>
+            <w:t>December</w:t>
+          </w:r>
+          <w:r>
+            <w:rPr>
+              <w:rFonts w:ascii="Helvetica" w:hAnsi="Helvetica"/>
+              <w:sz w:val="36"/>
+            </w:rPr>
+            <w:t xml:space="preserve"> 2016</w:t>
           </w:r>
         </w:p>
         <w:p>
@@ -188,6 +196,8 @@
               <w:sz w:val="40"/>
             </w:rPr>
           </w:pPr>
+          <w:bookmarkStart w:id="3" w:name="_GoBack"/>
+          <w:bookmarkEnd w:id="3"/>
         </w:p>
         <w:p>
           <w:pPr>
@@ -5590,14 +5600,14 @@
       <w:pPr>
         <w:pStyle w:val="Heading1"/>
       </w:pPr>
-      <w:bookmarkStart w:id="3" w:name="_Toc468096515"/>
+      <w:bookmarkStart w:id="4" w:name="_Toc468096515"/>
       <w:r>
         <w:lastRenderedPageBreak/>
         <w:t>Introduction</w:t>
       </w:r>
       <w:bookmarkEnd w:id="1"/>
       <w:bookmarkEnd w:id="0"/>
-      <w:bookmarkEnd w:id="3"/>
+      <w:bookmarkEnd w:id="4"/>
     </w:p>
     <w:p>
       <w:r>
@@ -5861,20 +5871,20 @@
       <w:r>
         <w:t xml:space="preserve">aspects.  Operations performed on these C++ objects in the controller process are translated into corresponding operations on the target process.  The event interface uses a callback system to notify the ProcControlAPI user of interesting events in the target process.  </w:t>
       </w:r>
-      <w:bookmarkStart w:id="4" w:name="_Toc273362634"/>
-      <w:bookmarkStart w:id="5" w:name="_Toc274055811"/>
+      <w:bookmarkStart w:id="5" w:name="_Toc273362634"/>
+      <w:bookmarkStart w:id="6" w:name="_Toc274055811"/>
     </w:p>
     <w:p>
       <w:pPr>
         <w:pStyle w:val="Heading2"/>
       </w:pPr>
-      <w:bookmarkStart w:id="6" w:name="_Toc468096516"/>
+      <w:bookmarkStart w:id="7" w:name="_Toc468096516"/>
       <w:r>
         <w:t>Simple Example</w:t>
       </w:r>
-      <w:bookmarkEnd w:id="4"/>
       <w:bookmarkEnd w:id="5"/>
       <w:bookmarkEnd w:id="6"/>
+      <w:bookmarkEnd w:id="7"/>
     </w:p>
     <w:p>
       <w:r>
@@ -5959,7 +5969,7 @@
         </w:rPr>
         <w:lastRenderedPageBreak/>
         <w:pict w14:anchorId="126B21DE">
-          <v:shapetype id="_x0000_t202" coordsize="21600,21600" o:spt="202" path="m,l,21600r21600,l21600,xe">
+          <v:shapetype id="_x0000_t202" coordsize="21600,21600" o:spt="202" path="m0,0l0,21600,21600,21600,21600,0xe">
             <v:stroke joinstyle="miter"/>
             <v:path gradientshapeok="t" o:connecttype="rect"/>
           </v:shapetype>
@@ -6741,19 +6751,32 @@
                   <w:pPr>
                     <w:pStyle w:val="Caption"/>
                   </w:pPr>
-                  <w:bookmarkStart w:id="7" w:name="_Ref256177911"/>
+                  <w:bookmarkStart w:id="8" w:name="_Ref256177911"/>
                   <w:r>
                     <w:t xml:space="preserve">Figure </w:t>
                   </w:r>
-                  <w:fldSimple w:instr=" SEQ Figure \* ARABIC ">
-                    <w:r>
-                      <w:rPr>
-                        <w:noProof/>
-                      </w:rPr>
-                      <w:t>1</w:t>
-                    </w:r>
-                  </w:fldSimple>
-                  <w:bookmarkEnd w:id="7"/>
+                  <w:r>
+                    <w:fldChar w:fldCharType="begin"/>
+                  </w:r>
+                  <w:r>
+                    <w:instrText xml:space="preserve"> SEQ Figure \* ARABIC </w:instrText>
+                  </w:r>
+                  <w:r>
+                    <w:fldChar w:fldCharType="separate"/>
+                  </w:r>
+                  <w:r>
+                    <w:rPr>
+                      <w:noProof/>
+                    </w:rPr>
+                    <w:t>1</w:t>
+                  </w:r>
+                  <w:r>
+                    <w:rPr>
+                      <w:noProof/>
+                    </w:rPr>
+                    <w:fldChar w:fldCharType="end"/>
+                  </w:r>
+                  <w:bookmarkEnd w:id="8"/>
                 </w:p>
               </w:txbxContent>
             </v:textbox>
@@ -7153,7 +7176,7 @@
           <w:szCs w:val="32"/>
         </w:rPr>
       </w:pPr>
-      <w:bookmarkStart w:id="8" w:name="_Toc273362635"/>
+      <w:bookmarkStart w:id="9" w:name="_Toc273362635"/>
       <w:r>
         <w:br w:type="page"/>
       </w:r>
@@ -7162,15 +7185,15 @@
       <w:pPr>
         <w:pStyle w:val="Heading1"/>
       </w:pPr>
-      <w:bookmarkStart w:id="9" w:name="_Toc274055812"/>
-      <w:bookmarkStart w:id="10" w:name="_Toc468096517"/>
+      <w:bookmarkStart w:id="10" w:name="_Toc274055812"/>
+      <w:bookmarkStart w:id="11" w:name="_Toc468096517"/>
       <w:r>
         <w:lastRenderedPageBreak/>
         <w:t>Important Concepts</w:t>
       </w:r>
-      <w:bookmarkEnd w:id="8"/>
       <w:bookmarkEnd w:id="9"/>
       <w:bookmarkEnd w:id="10"/>
+      <w:bookmarkEnd w:id="11"/>
     </w:p>
     <w:p>
       <w:r>
@@ -7217,15 +7240,15 @@
       <w:pPr>
         <w:pStyle w:val="Heading2"/>
       </w:pPr>
-      <w:bookmarkStart w:id="11" w:name="_Toc273362636"/>
-      <w:bookmarkStart w:id="12" w:name="_Toc274055813"/>
-      <w:bookmarkStart w:id="13" w:name="_Toc468096518"/>
+      <w:bookmarkStart w:id="12" w:name="_Toc273362636"/>
+      <w:bookmarkStart w:id="13" w:name="_Toc274055813"/>
+      <w:bookmarkStart w:id="14" w:name="_Toc468096518"/>
       <w:r>
         <w:t>Processes and Threads</w:t>
       </w:r>
-      <w:bookmarkEnd w:id="11"/>
       <w:bookmarkEnd w:id="12"/>
       <w:bookmarkEnd w:id="13"/>
+      <w:bookmarkEnd w:id="14"/>
     </w:p>
     <w:p>
       <w:r>
@@ -7575,15 +7598,15 @@
       <w:pPr>
         <w:pStyle w:val="Heading2"/>
       </w:pPr>
-      <w:bookmarkStart w:id="14" w:name="_Toc273362637"/>
-      <w:bookmarkStart w:id="15" w:name="_Toc274055814"/>
-      <w:bookmarkStart w:id="16" w:name="_Toc468096519"/>
+      <w:bookmarkStart w:id="15" w:name="_Toc273362637"/>
+      <w:bookmarkStart w:id="16" w:name="_Toc274055814"/>
+      <w:bookmarkStart w:id="17" w:name="_Toc468096519"/>
       <w:r>
         <w:t>Callbacks</w:t>
       </w:r>
-      <w:bookmarkEnd w:id="14"/>
       <w:bookmarkEnd w:id="15"/>
       <w:bookmarkEnd w:id="16"/>
+      <w:bookmarkEnd w:id="17"/>
     </w:p>
     <w:p>
       <w:r>
@@ -7641,19 +7664,19 @@
       <w:pPr>
         <w:pStyle w:val="Heading3"/>
       </w:pPr>
-      <w:bookmarkStart w:id="17" w:name="_Toc273362638"/>
-      <w:bookmarkStart w:id="18" w:name="_Ref273435580"/>
-      <w:bookmarkStart w:id="19" w:name="_Ref274040489"/>
-      <w:bookmarkStart w:id="20" w:name="_Toc274055815"/>
-      <w:bookmarkStart w:id="21" w:name="_Toc468096520"/>
+      <w:bookmarkStart w:id="18" w:name="_Toc273362638"/>
+      <w:bookmarkStart w:id="19" w:name="_Ref273435580"/>
+      <w:bookmarkStart w:id="20" w:name="_Ref274040489"/>
+      <w:bookmarkStart w:id="21" w:name="_Toc274055815"/>
+      <w:bookmarkStart w:id="22" w:name="_Toc468096520"/>
       <w:r>
         <w:t>Events</w:t>
       </w:r>
-      <w:bookmarkEnd w:id="17"/>
       <w:bookmarkEnd w:id="18"/>
       <w:bookmarkEnd w:id="19"/>
       <w:bookmarkEnd w:id="20"/>
       <w:bookmarkEnd w:id="21"/>
+      <w:bookmarkEnd w:id="22"/>
     </w:p>
     <w:p>
       <w:r>
@@ -10257,7 +10280,7 @@
       <w:pPr>
         <w:pStyle w:val="Caption"/>
       </w:pPr>
-      <w:bookmarkStart w:id="22" w:name="_Ref257231346"/>
+      <w:bookmarkStart w:id="23" w:name="_Ref257231346"/>
       <w:r>
         <w:lastRenderedPageBreak/>
         <w:t xml:space="preserve">Table </w:t>
@@ -10280,7 +10303,7 @@
       <w:r>
         <w:fldChar w:fldCharType="end"/>
       </w:r>
-      <w:bookmarkEnd w:id="22"/>
+      <w:bookmarkEnd w:id="23"/>
       <w:r>
         <w:t xml:space="preserve"> – EventTypes and Events</w:t>
       </w:r>
@@ -10357,19 +10380,19 @@
       <w:pPr>
         <w:pStyle w:val="Heading3"/>
       </w:pPr>
-      <w:bookmarkStart w:id="23" w:name="_Toc273362639"/>
-      <w:bookmarkStart w:id="24" w:name="_Ref274040451"/>
-      <w:bookmarkStart w:id="25" w:name="_Ref274048539"/>
-      <w:bookmarkStart w:id="26" w:name="_Toc274055816"/>
-      <w:bookmarkStart w:id="27" w:name="_Toc468096521"/>
+      <w:bookmarkStart w:id="24" w:name="_Toc273362639"/>
+      <w:bookmarkStart w:id="25" w:name="_Ref274040451"/>
+      <w:bookmarkStart w:id="26" w:name="_Ref274048539"/>
+      <w:bookmarkStart w:id="27" w:name="_Toc274055816"/>
+      <w:bookmarkStart w:id="28" w:name="_Toc468096521"/>
       <w:r>
         <w:t>Callback Functions</w:t>
       </w:r>
-      <w:bookmarkEnd w:id="23"/>
       <w:bookmarkEnd w:id="24"/>
       <w:bookmarkEnd w:id="25"/>
       <w:bookmarkEnd w:id="26"/>
       <w:bookmarkEnd w:id="27"/>
+      <w:bookmarkEnd w:id="28"/>
     </w:p>
     <w:p>
       <w:r>
@@ -10655,19 +10678,19 @@
       <w:pPr>
         <w:pStyle w:val="Heading3"/>
       </w:pPr>
-      <w:bookmarkStart w:id="28" w:name="_Toc273362640"/>
-      <w:bookmarkStart w:id="29" w:name="_Ref273371799"/>
-      <w:bookmarkStart w:id="30" w:name="_Toc274055817"/>
-      <w:bookmarkStart w:id="31" w:name="_Ref274128835"/>
-      <w:bookmarkStart w:id="32" w:name="_Toc468096522"/>
+      <w:bookmarkStart w:id="29" w:name="_Toc273362640"/>
+      <w:bookmarkStart w:id="30" w:name="_Ref273371799"/>
+      <w:bookmarkStart w:id="31" w:name="_Toc274055817"/>
+      <w:bookmarkStart w:id="32" w:name="_Ref274128835"/>
+      <w:bookmarkStart w:id="33" w:name="_Toc468096522"/>
       <w:r>
         <w:t>Callback Delivery</w:t>
       </w:r>
-      <w:bookmarkEnd w:id="28"/>
       <w:bookmarkEnd w:id="29"/>
       <w:bookmarkEnd w:id="30"/>
       <w:bookmarkEnd w:id="31"/>
       <w:bookmarkEnd w:id="32"/>
+      <w:bookmarkEnd w:id="33"/>
     </w:p>
     <w:p>
       <w:r>
@@ -10870,8 +10893,8 @@
       <w:r>
         <w:t>will invoke all callback functions</w:t>
       </w:r>
-      <w:bookmarkStart w:id="33" w:name="_Ref273353989"/>
-      <w:bookmarkStart w:id="34" w:name="_Toc273362641"/>
+      <w:bookmarkStart w:id="34" w:name="_Ref273353989"/>
+      <w:bookmarkStart w:id="35" w:name="_Toc273362641"/>
       <w:r>
         <w:t xml:space="preserve">.  Alternatively, if the ProcControlAPI user does not need to handle events outside of ProcControlAPI, they can continue to block in </w:t>
       </w:r>
@@ -10889,17 +10912,17 @@
       <w:pPr>
         <w:pStyle w:val="Heading2"/>
       </w:pPr>
-      <w:bookmarkStart w:id="35" w:name="_Ref274049439"/>
-      <w:bookmarkStart w:id="36" w:name="_Toc274055818"/>
-      <w:bookmarkStart w:id="37" w:name="_Toc468096523"/>
+      <w:bookmarkStart w:id="36" w:name="_Ref274049439"/>
+      <w:bookmarkStart w:id="37" w:name="_Toc274055818"/>
+      <w:bookmarkStart w:id="38" w:name="_Toc468096523"/>
       <w:r>
         <w:t>iRPCs</w:t>
       </w:r>
-      <w:bookmarkEnd w:id="33"/>
       <w:bookmarkEnd w:id="34"/>
       <w:bookmarkEnd w:id="35"/>
       <w:bookmarkEnd w:id="36"/>
       <w:bookmarkEnd w:id="37"/>
+      <w:bookmarkEnd w:id="38"/>
     </w:p>
     <w:p>
       <w:r>
@@ -11237,15 +11260,15 @@
       <w:pPr>
         <w:pStyle w:val="Heading2"/>
       </w:pPr>
-      <w:bookmarkStart w:id="38" w:name="_Toc273362642"/>
-      <w:bookmarkStart w:id="39" w:name="_Toc274055819"/>
-      <w:bookmarkStart w:id="40" w:name="_Toc468096524"/>
+      <w:bookmarkStart w:id="39" w:name="_Toc273362642"/>
+      <w:bookmarkStart w:id="40" w:name="_Toc274055819"/>
+      <w:bookmarkStart w:id="41" w:name="_Toc468096524"/>
       <w:r>
         <w:t>Memory Management</w:t>
       </w:r>
-      <w:bookmarkEnd w:id="38"/>
       <w:bookmarkEnd w:id="39"/>
       <w:bookmarkEnd w:id="40"/>
+      <w:bookmarkEnd w:id="41"/>
     </w:p>
     <w:p>
       <w:r>
@@ -11459,8 +11482,8 @@
           <w:szCs w:val="32"/>
         </w:rPr>
       </w:pPr>
-      <w:bookmarkStart w:id="41" w:name="_Ref256182228"/>
-      <w:bookmarkStart w:id="42" w:name="_Toc273362643"/>
+      <w:bookmarkStart w:id="42" w:name="_Ref256182228"/>
+      <w:bookmarkStart w:id="43" w:name="_Toc273362643"/>
       <w:r>
         <w:br w:type="page"/>
       </w:r>
@@ -11469,18 +11492,18 @@
       <w:pPr>
         <w:pStyle w:val="Heading1"/>
       </w:pPr>
-      <w:bookmarkStart w:id="43" w:name="_Toc274055820"/>
-      <w:bookmarkStart w:id="44" w:name="_Ref274128335"/>
-      <w:bookmarkStart w:id="45" w:name="_Toc468096525"/>
+      <w:bookmarkStart w:id="44" w:name="_Toc274055820"/>
+      <w:bookmarkStart w:id="45" w:name="_Ref274128335"/>
+      <w:bookmarkStart w:id="46" w:name="_Toc468096525"/>
       <w:r>
         <w:lastRenderedPageBreak/>
         <w:t>API Reference</w:t>
       </w:r>
-      <w:bookmarkEnd w:id="41"/>
       <w:bookmarkEnd w:id="42"/>
       <w:bookmarkEnd w:id="43"/>
       <w:bookmarkEnd w:id="44"/>
       <w:bookmarkEnd w:id="45"/>
+      <w:bookmarkEnd w:id="46"/>
     </w:p>
     <w:p>
       <w:r>
@@ -11557,17 +11580,17 @@
       <w:pPr>
         <w:pStyle w:val="Heading2"/>
       </w:pPr>
-      <w:bookmarkStart w:id="46" w:name="_Toc273362644"/>
-      <w:bookmarkStart w:id="47" w:name="_Ref274048546"/>
-      <w:bookmarkStart w:id="48" w:name="_Toc274055821"/>
-      <w:bookmarkStart w:id="49" w:name="_Toc468096526"/>
+      <w:bookmarkStart w:id="47" w:name="_Toc273362644"/>
+      <w:bookmarkStart w:id="48" w:name="_Ref274048546"/>
+      <w:bookmarkStart w:id="49" w:name="_Toc274055821"/>
+      <w:bookmarkStart w:id="50" w:name="_Toc468096526"/>
       <w:r>
         <w:t>Process</w:t>
       </w:r>
-      <w:bookmarkEnd w:id="46"/>
       <w:bookmarkEnd w:id="47"/>
       <w:bookmarkEnd w:id="48"/>
       <w:bookmarkEnd w:id="49"/>
+      <w:bookmarkEnd w:id="50"/>
     </w:p>
     <w:p>
       <w:r>
@@ -18431,11 +18454,11 @@
       <w:pPr>
         <w:pStyle w:val="Heading3"/>
       </w:pPr>
-      <w:bookmarkStart w:id="50" w:name="_Toc468096527"/>
+      <w:bookmarkStart w:id="51" w:name="_Toc468096527"/>
       <w:r>
         <w:t>mem_perm</w:t>
       </w:r>
-      <w:bookmarkEnd w:id="50"/>
+      <w:bookmarkEnd w:id="51"/>
     </w:p>
     <w:p>
       <w:r>
@@ -19410,15 +19433,15 @@
       <w:pPr>
         <w:pStyle w:val="Heading2"/>
       </w:pPr>
-      <w:bookmarkStart w:id="51" w:name="_Toc273362645"/>
-      <w:bookmarkStart w:id="52" w:name="_Toc274055822"/>
-      <w:bookmarkStart w:id="53" w:name="_Toc468096528"/>
+      <w:bookmarkStart w:id="52" w:name="_Toc273362645"/>
+      <w:bookmarkStart w:id="53" w:name="_Toc274055822"/>
+      <w:bookmarkStart w:id="54" w:name="_Toc468096528"/>
       <w:r>
         <w:t>Thread</w:t>
       </w:r>
-      <w:bookmarkEnd w:id="51"/>
       <w:bookmarkEnd w:id="52"/>
       <w:bookmarkEnd w:id="53"/>
+      <w:bookmarkEnd w:id="54"/>
     </w:p>
     <w:p>
       <w:r>
@@ -22898,15 +22921,15 @@
       <w:pPr>
         <w:pStyle w:val="Heading2"/>
       </w:pPr>
-      <w:bookmarkStart w:id="54" w:name="_Toc273362646"/>
-      <w:bookmarkStart w:id="55" w:name="_Toc274055823"/>
-      <w:bookmarkStart w:id="56" w:name="_Toc468096529"/>
+      <w:bookmarkStart w:id="55" w:name="_Toc273362646"/>
+      <w:bookmarkStart w:id="56" w:name="_Toc274055823"/>
+      <w:bookmarkStart w:id="57" w:name="_Toc468096529"/>
       <w:r>
         <w:t>Library</w:t>
       </w:r>
-      <w:bookmarkEnd w:id="54"/>
       <w:bookmarkEnd w:id="55"/>
       <w:bookmarkEnd w:id="56"/>
+      <w:bookmarkEnd w:id="57"/>
       <w:r>
         <w:fldChar w:fldCharType="begin"/>
       </w:r>
@@ -23604,22 +23627,22 @@
       <w:pPr>
         <w:pStyle w:val="Heading2"/>
       </w:pPr>
-      <w:bookmarkStart w:id="57" w:name="_Toc273362647"/>
-      <w:bookmarkStart w:id="58" w:name="_Ref273363416"/>
-      <w:bookmarkStart w:id="59" w:name="_Ref274044539"/>
-      <w:bookmarkStart w:id="60" w:name="_Toc274055824"/>
-      <w:bookmarkStart w:id="61" w:name="_Ref274129151"/>
-      <w:bookmarkStart w:id="62" w:name="_Toc468096530"/>
+      <w:bookmarkStart w:id="58" w:name="_Toc273362647"/>
+      <w:bookmarkStart w:id="59" w:name="_Ref273363416"/>
+      <w:bookmarkStart w:id="60" w:name="_Ref274044539"/>
+      <w:bookmarkStart w:id="61" w:name="_Toc274055824"/>
+      <w:bookmarkStart w:id="62" w:name="_Ref274129151"/>
+      <w:bookmarkStart w:id="63" w:name="_Toc468096530"/>
       <w:r>
         <w:lastRenderedPageBreak/>
         <w:t>Breakpoint</w:t>
       </w:r>
-      <w:bookmarkEnd w:id="57"/>
       <w:bookmarkEnd w:id="58"/>
       <w:bookmarkEnd w:id="59"/>
       <w:bookmarkEnd w:id="60"/>
       <w:bookmarkEnd w:id="61"/>
       <w:bookmarkEnd w:id="62"/>
+      <w:bookmarkEnd w:id="63"/>
       <w:r>
         <w:fldChar w:fldCharType="begin"/>
       </w:r>
@@ -24802,20 +24825,20 @@
       <w:pPr>
         <w:pStyle w:val="Heading2"/>
       </w:pPr>
-      <w:bookmarkStart w:id="63" w:name="_Toc273362648"/>
-      <w:bookmarkStart w:id="64" w:name="_Ref274049447"/>
-      <w:bookmarkStart w:id="65" w:name="_Toc274055825"/>
-      <w:bookmarkStart w:id="66" w:name="_Ref274129258"/>
-      <w:bookmarkStart w:id="67" w:name="_Toc468096531"/>
+      <w:bookmarkStart w:id="64" w:name="_Toc273362648"/>
+      <w:bookmarkStart w:id="65" w:name="_Ref274049447"/>
+      <w:bookmarkStart w:id="66" w:name="_Toc274055825"/>
+      <w:bookmarkStart w:id="67" w:name="_Ref274129258"/>
+      <w:bookmarkStart w:id="68" w:name="_Toc468096531"/>
       <w:r>
         <w:lastRenderedPageBreak/>
         <w:t>IRPC</w:t>
       </w:r>
-      <w:bookmarkEnd w:id="63"/>
       <w:bookmarkEnd w:id="64"/>
       <w:bookmarkEnd w:id="65"/>
       <w:bookmarkEnd w:id="66"/>
       <w:bookmarkEnd w:id="67"/>
+      <w:bookmarkEnd w:id="68"/>
       <w:r>
         <w:fldChar w:fldCharType="begin"/>
       </w:r>
@@ -25674,17 +25697,17 @@
       <w:pPr>
         <w:pStyle w:val="Heading2"/>
       </w:pPr>
-      <w:bookmarkStart w:id="68" w:name="_Toc273362649"/>
-      <w:bookmarkStart w:id="69" w:name="_Toc274055826"/>
-      <w:bookmarkStart w:id="70" w:name="_Ref274129024"/>
-      <w:bookmarkStart w:id="71" w:name="_Toc468096532"/>
+      <w:bookmarkStart w:id="69" w:name="_Toc273362649"/>
+      <w:bookmarkStart w:id="70" w:name="_Toc274055826"/>
+      <w:bookmarkStart w:id="71" w:name="_Ref274129024"/>
+      <w:bookmarkStart w:id="72" w:name="_Toc468096532"/>
       <w:r>
         <w:t>ThreadPool</w:t>
       </w:r>
-      <w:bookmarkEnd w:id="68"/>
       <w:bookmarkEnd w:id="69"/>
       <w:bookmarkEnd w:id="70"/>
       <w:bookmarkEnd w:id="71"/>
+      <w:bookmarkEnd w:id="72"/>
       <w:r>
         <w:fldChar w:fldCharType="begin"/>
       </w:r>
@@ -26725,17 +26748,17 @@
       <w:pPr>
         <w:pStyle w:val="Heading2"/>
       </w:pPr>
-      <w:bookmarkStart w:id="72" w:name="_Ref257219447"/>
-      <w:bookmarkStart w:id="73" w:name="_Toc273362650"/>
-      <w:bookmarkStart w:id="74" w:name="_Toc274055827"/>
-      <w:bookmarkStart w:id="75" w:name="_Toc468096533"/>
+      <w:bookmarkStart w:id="73" w:name="_Ref257219447"/>
+      <w:bookmarkStart w:id="74" w:name="_Toc273362650"/>
+      <w:bookmarkStart w:id="75" w:name="_Toc274055827"/>
+      <w:bookmarkStart w:id="76" w:name="_Toc468096533"/>
       <w:r>
         <w:t>LibraryPool</w:t>
       </w:r>
-      <w:bookmarkEnd w:id="72"/>
       <w:bookmarkEnd w:id="73"/>
       <w:bookmarkEnd w:id="74"/>
       <w:bookmarkEnd w:id="75"/>
+      <w:bookmarkEnd w:id="76"/>
     </w:p>
     <w:p>
       <w:r>
@@ -27451,17 +27474,17 @@
       <w:pPr>
         <w:pStyle w:val="Heading2"/>
       </w:pPr>
-      <w:bookmarkStart w:id="76" w:name="_Toc273362651"/>
-      <w:bookmarkStart w:id="77" w:name="_Ref273369251"/>
-      <w:bookmarkStart w:id="78" w:name="_Toc274055828"/>
-      <w:bookmarkStart w:id="79" w:name="_Toc468096534"/>
+      <w:bookmarkStart w:id="77" w:name="_Toc273362651"/>
+      <w:bookmarkStart w:id="78" w:name="_Ref273369251"/>
+      <w:bookmarkStart w:id="79" w:name="_Toc274055828"/>
+      <w:bookmarkStart w:id="80" w:name="_Toc468096534"/>
       <w:r>
         <w:t>RegisterPool</w:t>
       </w:r>
-      <w:bookmarkEnd w:id="76"/>
       <w:bookmarkEnd w:id="77"/>
       <w:bookmarkEnd w:id="78"/>
       <w:bookmarkEnd w:id="79"/>
+      <w:bookmarkEnd w:id="80"/>
     </w:p>
     <w:p>
       <w:r>
@@ -28073,9 +28096,9 @@
         </w:rPr>
         <w:t>MachRegister</w:t>
       </w:r>
-      <w:bookmarkStart w:id="80" w:name="_Toc273362652"/>
-      <w:bookmarkStart w:id="81" w:name="_Toc274055829"/>
-      <w:bookmarkStart w:id="82" w:name="_Ref274128838"/>
+      <w:bookmarkStart w:id="81" w:name="_Toc273362652"/>
+      <w:bookmarkStart w:id="82" w:name="_Toc274055829"/>
+      <w:bookmarkStart w:id="83" w:name="_Ref274128838"/>
       <w:r>
         <w:t xml:space="preserve"> objects.</w:t>
       </w:r>
@@ -28084,11 +28107,11 @@
       <w:pPr>
         <w:pStyle w:val="Heading2"/>
       </w:pPr>
-      <w:bookmarkStart w:id="83" w:name="_Toc468096535"/>
+      <w:bookmarkStart w:id="84" w:name="_Toc468096535"/>
       <w:r>
         <w:t>AddressSet</w:t>
       </w:r>
-      <w:bookmarkEnd w:id="83"/>
+      <w:bookmarkEnd w:id="84"/>
       <w:r>
         <w:fldChar w:fldCharType="begin"/>
       </w:r>
@@ -30352,11 +30375,11 @@
       <w:pPr>
         <w:pStyle w:val="Heading2"/>
       </w:pPr>
-      <w:bookmarkStart w:id="84" w:name="_Toc468096536"/>
+      <w:bookmarkStart w:id="85" w:name="_Toc468096536"/>
       <w:r>
         <w:t>ProcessSet</w:t>
       </w:r>
-      <w:bookmarkEnd w:id="84"/>
+      <w:bookmarkEnd w:id="85"/>
       <w:r>
         <w:fldChar w:fldCharType="begin"/>
       </w:r>
@@ -36986,13 +37009,13 @@
       <w:pPr>
         <w:pStyle w:val="Heading2"/>
       </w:pPr>
-      <w:bookmarkStart w:id="85" w:name="_Toc338254691"/>
-      <w:bookmarkStart w:id="86" w:name="_Toc468096537"/>
-      <w:bookmarkEnd w:id="85"/>
+      <w:bookmarkStart w:id="86" w:name="_Toc338254691"/>
+      <w:bookmarkStart w:id="87" w:name="_Toc468096537"/>
+      <w:bookmarkEnd w:id="86"/>
       <w:r>
         <w:t>ThreadSet</w:t>
       </w:r>
-      <w:bookmarkEnd w:id="86"/>
+      <w:bookmarkEnd w:id="87"/>
     </w:p>
     <w:p>
       <w:pPr>
@@ -42105,14 +42128,14 @@
       <w:pPr>
         <w:pStyle w:val="Heading2"/>
       </w:pPr>
-      <w:bookmarkStart w:id="87" w:name="_Toc468096538"/>
+      <w:bookmarkStart w:id="88" w:name="_Toc468096538"/>
       <w:r>
         <w:t>EventNotify</w:t>
       </w:r>
-      <w:bookmarkEnd w:id="80"/>
       <w:bookmarkEnd w:id="81"/>
       <w:bookmarkEnd w:id="82"/>
-      <w:bookmarkEnd w:id="87"/>
+      <w:bookmarkEnd w:id="83"/>
+      <w:bookmarkEnd w:id="88"/>
       <w:r>
         <w:fldChar w:fldCharType="begin"/>
       </w:r>
@@ -42518,15 +42541,15 @@
       <w:pPr>
         <w:pStyle w:val="Heading2"/>
       </w:pPr>
-      <w:bookmarkStart w:id="88" w:name="_Toc273362653"/>
-      <w:bookmarkStart w:id="89" w:name="_Toc274055830"/>
-      <w:bookmarkStart w:id="90" w:name="_Toc468096539"/>
+      <w:bookmarkStart w:id="89" w:name="_Toc273362653"/>
+      <w:bookmarkStart w:id="90" w:name="_Toc274055830"/>
+      <w:bookmarkStart w:id="91" w:name="_Toc468096539"/>
       <w:r>
         <w:t>EventType</w:t>
       </w:r>
-      <w:bookmarkEnd w:id="88"/>
       <w:bookmarkEnd w:id="89"/>
       <w:bookmarkEnd w:id="90"/>
+      <w:bookmarkEnd w:id="91"/>
       <w:r>
         <w:fldChar w:fldCharType="begin"/>
       </w:r>
@@ -43693,17 +43716,17 @@
       <w:pPr>
         <w:pStyle w:val="Heading2"/>
       </w:pPr>
-      <w:bookmarkStart w:id="91" w:name="_Ref257231563"/>
-      <w:bookmarkStart w:id="92" w:name="_Toc273362654"/>
-      <w:bookmarkStart w:id="93" w:name="_Toc274055831"/>
-      <w:bookmarkStart w:id="94" w:name="_Toc468096540"/>
+      <w:bookmarkStart w:id="92" w:name="_Ref257231563"/>
+      <w:bookmarkStart w:id="93" w:name="_Toc273362654"/>
+      <w:bookmarkStart w:id="94" w:name="_Toc274055831"/>
+      <w:bookmarkStart w:id="95" w:name="_Toc468096540"/>
       <w:r>
         <w:t>Event</w:t>
       </w:r>
-      <w:bookmarkEnd w:id="91"/>
       <w:bookmarkEnd w:id="92"/>
       <w:bookmarkEnd w:id="93"/>
       <w:bookmarkEnd w:id="94"/>
+      <w:bookmarkEnd w:id="95"/>
       <w:r>
         <w:fldChar w:fldCharType="begin"/>
       </w:r>
@@ -43790,7 +43813,7 @@
       <w:r>
         <w:t xml:space="preserve"> on.</w:t>
       </w:r>
-      <w:bookmarkStart w:id="95" w:name="_Toc273362655"/>
+      <w:bookmarkStart w:id="96" w:name="_Toc273362655"/>
     </w:p>
     <w:p>
       <w:r>
@@ -45252,15 +45275,15 @@
       <w:pPr>
         <w:pStyle w:val="Heading2"/>
       </w:pPr>
-      <w:bookmarkStart w:id="96" w:name="_Ref274042181"/>
-      <w:bookmarkStart w:id="97" w:name="_Toc274055832"/>
-      <w:bookmarkStart w:id="98" w:name="_Toc468096541"/>
+      <w:bookmarkStart w:id="97" w:name="_Ref274042181"/>
+      <w:bookmarkStart w:id="98" w:name="_Toc274055832"/>
+      <w:bookmarkStart w:id="99" w:name="_Toc468096541"/>
       <w:r>
         <w:t>Event Child Classes</w:t>
       </w:r>
-      <w:bookmarkEnd w:id="96"/>
       <w:bookmarkEnd w:id="97"/>
       <w:bookmarkEnd w:id="98"/>
+      <w:bookmarkEnd w:id="99"/>
     </w:p>
     <w:p>
       <w:r>
@@ -45433,14 +45456,14 @@
       <w:pPr>
         <w:pStyle w:val="Heading3"/>
       </w:pPr>
-      <w:bookmarkStart w:id="99" w:name="_Toc274055833"/>
-      <w:bookmarkStart w:id="100" w:name="_Toc468096542"/>
+      <w:bookmarkStart w:id="100" w:name="_Toc274055833"/>
+      <w:bookmarkStart w:id="101" w:name="_Toc468096542"/>
       <w:r>
         <w:t>EventTerminate</w:t>
       </w:r>
-      <w:bookmarkEnd w:id="95"/>
-      <w:bookmarkEnd w:id="99"/>
+      <w:bookmarkEnd w:id="96"/>
       <w:bookmarkEnd w:id="100"/>
+      <w:bookmarkEnd w:id="101"/>
       <w:r>
         <w:fldChar w:fldCharType="begin"/>
       </w:r>
@@ -45511,20 +45534,20 @@
       <w:r>
         <w:t xml:space="preserve"> and ForceTerminate</w:t>
       </w:r>
-      <w:bookmarkStart w:id="101" w:name="_Toc273362656"/>
-      <w:bookmarkStart w:id="102" w:name="_Toc274055834"/>
+      <w:bookmarkStart w:id="102" w:name="_Toc273362656"/>
+      <w:bookmarkStart w:id="103" w:name="_Toc274055834"/>
     </w:p>
     <w:p>
       <w:pPr>
         <w:pStyle w:val="Heading3"/>
       </w:pPr>
-      <w:bookmarkStart w:id="103" w:name="_Toc468096543"/>
+      <w:bookmarkStart w:id="104" w:name="_Toc468096543"/>
       <w:r>
         <w:t>EventExit</w:t>
       </w:r>
-      <w:bookmarkEnd w:id="101"/>
       <w:bookmarkEnd w:id="102"/>
       <w:bookmarkEnd w:id="103"/>
+      <w:bookmarkEnd w:id="104"/>
       <w:r>
         <w:fldChar w:fldCharType="begin"/>
       </w:r>
@@ -45676,15 +45699,15 @@
       <w:pPr>
         <w:pStyle w:val="Heading3"/>
       </w:pPr>
-      <w:bookmarkStart w:id="104" w:name="_Toc273362657"/>
-      <w:bookmarkStart w:id="105" w:name="_Toc274055835"/>
-      <w:bookmarkStart w:id="106" w:name="_Toc468096544"/>
+      <w:bookmarkStart w:id="105" w:name="_Toc273362657"/>
+      <w:bookmarkStart w:id="106" w:name="_Toc274055835"/>
+      <w:bookmarkStart w:id="107" w:name="_Toc468096544"/>
       <w:r>
         <w:t>EventCrash</w:t>
       </w:r>
-      <w:bookmarkEnd w:id="104"/>
       <w:bookmarkEnd w:id="105"/>
       <w:bookmarkEnd w:id="106"/>
+      <w:bookmarkEnd w:id="107"/>
       <w:r>
         <w:fldChar w:fldCharType="begin"/>
       </w:r>
@@ -45821,11 +45844,11 @@
       <w:pPr>
         <w:pStyle w:val="Heading3"/>
       </w:pPr>
-      <w:bookmarkStart w:id="107" w:name="_Toc468096545"/>
+      <w:bookmarkStart w:id="108" w:name="_Toc468096545"/>
       <w:r>
         <w:t>EventForceTerminate</w:t>
       </w:r>
-      <w:bookmarkEnd w:id="107"/>
+      <w:bookmarkEnd w:id="108"/>
     </w:p>
     <w:p>
       <w:r>
@@ -45892,8 +45915,8 @@
       <w:r>
         <w:t>This function returns the signal that was used to terminate the process.</w:t>
       </w:r>
-      <w:bookmarkStart w:id="108" w:name="_Toc273362658"/>
-      <w:bookmarkStart w:id="109" w:name="_Toc274055836"/>
+      <w:bookmarkStart w:id="109" w:name="_Toc273362658"/>
+      <w:bookmarkStart w:id="110" w:name="_Toc274055836"/>
     </w:p>
     <w:p>
       <w:pPr>
@@ -45904,13 +45927,13 @@
       <w:pPr>
         <w:pStyle w:val="Heading3"/>
       </w:pPr>
-      <w:bookmarkStart w:id="110" w:name="_Toc468096546"/>
+      <w:bookmarkStart w:id="111" w:name="_Toc468096546"/>
       <w:r>
         <w:t>EventExec</w:t>
       </w:r>
-      <w:bookmarkEnd w:id="108"/>
       <w:bookmarkEnd w:id="109"/>
       <w:bookmarkEnd w:id="110"/>
+      <w:bookmarkEnd w:id="111"/>
       <w:r>
         <w:fldChar w:fldCharType="begin"/>
       </w:r>
@@ -45975,7 +45998,7 @@
       <w:r>
         <w:t>Associated EventType Code:</w:t>
       </w:r>
-      <w:bookmarkStart w:id="111" w:name="_Toc273362659"/>
+      <w:bookmarkStart w:id="112" w:name="_Toc273362659"/>
     </w:p>
     <w:p>
       <w:pPr>
@@ -46037,14 +46060,14 @@
       <w:pPr>
         <w:pStyle w:val="Heading3"/>
       </w:pPr>
-      <w:bookmarkStart w:id="112" w:name="_Toc274055837"/>
-      <w:bookmarkStart w:id="113" w:name="_Toc468096547"/>
+      <w:bookmarkStart w:id="113" w:name="_Toc274055837"/>
+      <w:bookmarkStart w:id="114" w:name="_Toc468096547"/>
       <w:r>
         <w:t>EventStop</w:t>
       </w:r>
-      <w:bookmarkEnd w:id="111"/>
       <w:bookmarkEnd w:id="112"/>
       <w:bookmarkEnd w:id="113"/>
+      <w:bookmarkEnd w:id="114"/>
       <w:r>
         <w:fldChar w:fldCharType="begin"/>
       </w:r>
@@ -46139,17 +46162,17 @@
       <w:pPr>
         <w:pStyle w:val="Heading3"/>
       </w:pPr>
-      <w:bookmarkStart w:id="114" w:name="_Ref257218693"/>
-      <w:bookmarkStart w:id="115" w:name="_Toc273362660"/>
-      <w:bookmarkStart w:id="116" w:name="_Toc274055838"/>
-      <w:bookmarkStart w:id="117" w:name="_Toc468096548"/>
+      <w:bookmarkStart w:id="115" w:name="_Ref257218693"/>
+      <w:bookmarkStart w:id="116" w:name="_Toc273362660"/>
+      <w:bookmarkStart w:id="117" w:name="_Toc274055838"/>
+      <w:bookmarkStart w:id="118" w:name="_Toc468096548"/>
       <w:r>
         <w:t>EventBreakpoint</w:t>
       </w:r>
-      <w:bookmarkEnd w:id="114"/>
       <w:bookmarkEnd w:id="115"/>
       <w:bookmarkEnd w:id="116"/>
       <w:bookmarkEnd w:id="117"/>
+      <w:bookmarkEnd w:id="118"/>
       <w:r>
         <w:fldChar w:fldCharType="begin"/>
       </w:r>
@@ -46363,8 +46386,8 @@
       <w:r>
         <w:t>.</w:t>
       </w:r>
-      <w:bookmarkStart w:id="118" w:name="_Toc273362661"/>
-      <w:bookmarkStart w:id="119" w:name="_Toc274055839"/>
+      <w:bookmarkStart w:id="119" w:name="_Toc273362661"/>
+      <w:bookmarkStart w:id="120" w:name="_Toc274055839"/>
     </w:p>
     <w:p>
       <w:pPr>
@@ -46375,14 +46398,14 @@
       <w:pPr>
         <w:pStyle w:val="Heading3"/>
       </w:pPr>
-      <w:bookmarkStart w:id="120" w:name="_Toc468096549"/>
+      <w:bookmarkStart w:id="121" w:name="_Toc468096549"/>
       <w:r>
         <w:lastRenderedPageBreak/>
         <w:t>EventNewThread</w:t>
       </w:r>
-      <w:bookmarkEnd w:id="118"/>
       <w:bookmarkEnd w:id="119"/>
       <w:bookmarkEnd w:id="120"/>
+      <w:bookmarkEnd w:id="121"/>
       <w:r>
         <w:fldChar w:fldCharType="begin"/>
       </w:r>
@@ -46632,11 +46655,11 @@
       <w:pPr>
         <w:pStyle w:val="Heading3"/>
       </w:pPr>
-      <w:bookmarkStart w:id="121" w:name="_Toc468096550"/>
+      <w:bookmarkStart w:id="122" w:name="_Toc468096550"/>
       <w:r>
         <w:t>EventNewUserThread</w:t>
       </w:r>
-      <w:bookmarkEnd w:id="121"/>
+      <w:bookmarkEnd w:id="122"/>
     </w:p>
     <w:p>
       <w:r>
@@ -46872,11 +46895,11 @@
       <w:pPr>
         <w:pStyle w:val="Heading3"/>
       </w:pPr>
-      <w:bookmarkStart w:id="122" w:name="_Toc468096551"/>
+      <w:bookmarkStart w:id="123" w:name="_Toc468096551"/>
       <w:r>
         <w:t>EventNewLWP</w:t>
       </w:r>
-      <w:bookmarkEnd w:id="122"/>
+      <w:bookmarkEnd w:id="123"/>
     </w:p>
     <w:p>
       <w:r>
@@ -47104,15 +47127,15 @@
       <w:pPr>
         <w:pStyle w:val="Heading3"/>
       </w:pPr>
-      <w:bookmarkStart w:id="123" w:name="_Toc273362662"/>
-      <w:bookmarkStart w:id="124" w:name="_Toc274055840"/>
-      <w:bookmarkStart w:id="125" w:name="_Toc468096552"/>
+      <w:bookmarkStart w:id="124" w:name="_Toc273362662"/>
+      <w:bookmarkStart w:id="125" w:name="_Toc274055840"/>
+      <w:bookmarkStart w:id="126" w:name="_Toc468096552"/>
       <w:r>
         <w:t>EventThreadDestroy</w:t>
       </w:r>
-      <w:bookmarkEnd w:id="123"/>
       <w:bookmarkEnd w:id="124"/>
       <w:bookmarkEnd w:id="125"/>
+      <w:bookmarkEnd w:id="126"/>
       <w:r>
         <w:fldChar w:fldCharType="begin"/>
       </w:r>
@@ -47186,11 +47209,11 @@
       <w:pPr>
         <w:pStyle w:val="Heading3"/>
       </w:pPr>
-      <w:bookmarkStart w:id="126" w:name="_Toc468096553"/>
+      <w:bookmarkStart w:id="127" w:name="_Toc468096553"/>
       <w:r>
         <w:t>EventUserThreadDestroy</w:t>
       </w:r>
-      <w:bookmarkEnd w:id="126"/>
+      <w:bookmarkEnd w:id="127"/>
       <w:r>
         <w:fldChar w:fldCharType="begin"/>
       </w:r>
@@ -47289,14 +47312,14 @@
       <w:pPr>
         <w:pStyle w:val="Heading3"/>
       </w:pPr>
-      <w:bookmarkStart w:id="127" w:name="_Toc468096554"/>
+      <w:bookmarkStart w:id="128" w:name="_Toc468096554"/>
       <w:r>
         <w:t>Event</w:t>
       </w:r>
       <w:r>
         <w:t>LWPDestroy</w:t>
       </w:r>
-      <w:bookmarkEnd w:id="127"/>
+      <w:bookmarkEnd w:id="128"/>
       <w:r>
         <w:fldChar w:fldCharType="begin"/>
       </w:r>
@@ -47365,15 +47388,15 @@
       <w:pPr>
         <w:pStyle w:val="Heading3"/>
       </w:pPr>
-      <w:bookmarkStart w:id="128" w:name="_Toc273362663"/>
-      <w:bookmarkStart w:id="129" w:name="_Toc274055841"/>
-      <w:bookmarkStart w:id="130" w:name="_Toc468096555"/>
+      <w:bookmarkStart w:id="129" w:name="_Toc273362663"/>
+      <w:bookmarkStart w:id="130" w:name="_Toc274055841"/>
+      <w:bookmarkStart w:id="131" w:name="_Toc468096555"/>
       <w:r>
         <w:t>EventFork</w:t>
       </w:r>
-      <w:bookmarkEnd w:id="128"/>
       <w:bookmarkEnd w:id="129"/>
       <w:bookmarkEnd w:id="130"/>
+      <w:bookmarkEnd w:id="131"/>
       <w:r>
         <w:fldChar w:fldCharType="begin"/>
       </w:r>
@@ -47503,15 +47526,15 @@
       <w:pPr>
         <w:pStyle w:val="Heading3"/>
       </w:pPr>
-      <w:bookmarkStart w:id="131" w:name="_Toc273362664"/>
-      <w:bookmarkStart w:id="132" w:name="_Toc274055842"/>
-      <w:bookmarkStart w:id="133" w:name="_Toc468096556"/>
+      <w:bookmarkStart w:id="132" w:name="_Toc273362664"/>
+      <w:bookmarkStart w:id="133" w:name="_Toc274055842"/>
+      <w:bookmarkStart w:id="134" w:name="_Toc468096556"/>
       <w:r>
         <w:t>EventSignal</w:t>
       </w:r>
-      <w:bookmarkEnd w:id="131"/>
       <w:bookmarkEnd w:id="132"/>
       <w:bookmarkEnd w:id="133"/>
+      <w:bookmarkEnd w:id="134"/>
       <w:r>
         <w:fldChar w:fldCharType="begin"/>
       </w:r>
@@ -47610,15 +47633,15 @@
       <w:pPr>
         <w:pStyle w:val="Heading3"/>
       </w:pPr>
-      <w:bookmarkStart w:id="134" w:name="_Toc273362665"/>
-      <w:bookmarkStart w:id="135" w:name="_Toc274055843"/>
-      <w:bookmarkStart w:id="136" w:name="_Toc468096557"/>
+      <w:bookmarkStart w:id="135" w:name="_Toc273362665"/>
+      <w:bookmarkStart w:id="136" w:name="_Toc274055843"/>
+      <w:bookmarkStart w:id="137" w:name="_Toc468096557"/>
       <w:r>
         <w:t>EventRPC</w:t>
       </w:r>
-      <w:bookmarkEnd w:id="134"/>
       <w:bookmarkEnd w:id="135"/>
       <w:bookmarkEnd w:id="136"/>
+      <w:bookmarkEnd w:id="137"/>
       <w:r>
         <w:fldChar w:fldCharType="begin"/>
       </w:r>
@@ -47759,15 +47782,15 @@
       <w:pPr>
         <w:pStyle w:val="Heading3"/>
       </w:pPr>
-      <w:bookmarkStart w:id="137" w:name="_Toc273362666"/>
-      <w:bookmarkStart w:id="138" w:name="_Toc274055844"/>
-      <w:bookmarkStart w:id="139" w:name="_Toc468096558"/>
+      <w:bookmarkStart w:id="138" w:name="_Toc273362666"/>
+      <w:bookmarkStart w:id="139" w:name="_Toc274055844"/>
+      <w:bookmarkStart w:id="140" w:name="_Toc468096558"/>
       <w:r>
         <w:t>EventSingleStep</w:t>
       </w:r>
-      <w:bookmarkEnd w:id="137"/>
       <w:bookmarkEnd w:id="138"/>
       <w:bookmarkEnd w:id="139"/>
+      <w:bookmarkEnd w:id="140"/>
       <w:r>
         <w:fldChar w:fldCharType="begin"/>
       </w:r>
@@ -47863,15 +47886,15 @@
       <w:pPr>
         <w:pStyle w:val="Heading3"/>
       </w:pPr>
-      <w:bookmarkStart w:id="140" w:name="_Toc273362667"/>
-      <w:bookmarkStart w:id="141" w:name="_Toc274055845"/>
-      <w:bookmarkStart w:id="142" w:name="_Toc468096559"/>
+      <w:bookmarkStart w:id="141" w:name="_Toc273362667"/>
+      <w:bookmarkStart w:id="142" w:name="_Toc274055845"/>
+      <w:bookmarkStart w:id="143" w:name="_Toc468096559"/>
       <w:r>
         <w:t>EventLibrary</w:t>
       </w:r>
-      <w:bookmarkEnd w:id="140"/>
       <w:bookmarkEnd w:id="141"/>
       <w:bookmarkEnd w:id="142"/>
+      <w:bookmarkEnd w:id="143"/>
       <w:r>
         <w:fldChar w:fldCharType="begin"/>
       </w:r>
@@ -48037,11 +48060,11 @@
       <w:pPr>
         <w:pStyle w:val="Heading3"/>
       </w:pPr>
-      <w:bookmarkStart w:id="143" w:name="_Toc468096560"/>
+      <w:bookmarkStart w:id="144" w:name="_Toc468096560"/>
       <w:r>
         <w:t>EventPreSyscall, EventPostSyscall</w:t>
       </w:r>
-      <w:bookmarkEnd w:id="143"/>
+      <w:bookmarkEnd w:id="144"/>
     </w:p>
     <w:p>
       <w:r>
@@ -48180,11 +48203,11 @@
       <w:r>
         <w:t xml:space="preserve"> </w:t>
       </w:r>
-      <w:bookmarkStart w:id="144" w:name="_Toc468096561"/>
+      <w:bookmarkStart w:id="145" w:name="_Toc468096561"/>
       <w:r>
         <w:t>Platform-Specific Features</w:t>
       </w:r>
-      <w:bookmarkEnd w:id="144"/>
+      <w:bookmarkEnd w:id="145"/>
     </w:p>
     <w:p>
       <w:r>
@@ -48246,12 +48269,12 @@
       <w:pPr>
         <w:pStyle w:val="Heading3"/>
       </w:pPr>
-      <w:bookmarkStart w:id="145" w:name="_Toc468096562"/>
+      <w:bookmarkStart w:id="146" w:name="_Toc468096562"/>
       <w:r>
         <w:lastRenderedPageBreak/>
         <w:t>LibraryTracking</w:t>
       </w:r>
-      <w:bookmarkEnd w:id="145"/>
+      <w:bookmarkEnd w:id="146"/>
     </w:p>
     <w:p>
       <w:r>
@@ -48738,11 +48761,11 @@
       <w:pPr>
         <w:pStyle w:val="Heading3"/>
       </w:pPr>
-      <w:bookmarkStart w:id="146" w:name="_Toc468096563"/>
+      <w:bookmarkStart w:id="147" w:name="_Toc468096563"/>
       <w:r>
         <w:t>ThreadTracking</w:t>
       </w:r>
-      <w:bookmarkEnd w:id="146"/>
+      <w:bookmarkEnd w:id="147"/>
     </w:p>
     <w:p>
       <w:r>
@@ -49218,11 +49241,11 @@
       <w:pPr>
         <w:pStyle w:val="Heading3"/>
       </w:pPr>
-      <w:bookmarkStart w:id="147" w:name="_Toc468096564"/>
+      <w:bookmarkStart w:id="148" w:name="_Toc468096564"/>
       <w:r>
         <w:t>LWPTracking</w:t>
       </w:r>
-      <w:bookmarkEnd w:id="147"/>
+      <w:bookmarkEnd w:id="148"/>
     </w:p>
     <w:p>
       <w:r>
@@ -49697,12 +49720,12 @@
       <w:pPr>
         <w:pStyle w:val="Heading3"/>
       </w:pPr>
-      <w:bookmarkStart w:id="148" w:name="_Toc468096565"/>
+      <w:bookmarkStart w:id="149" w:name="_Toc468096565"/>
       <w:r>
         <w:lastRenderedPageBreak/>
         <w:t>FollowFork</w:t>
       </w:r>
-      <w:bookmarkEnd w:id="148"/>
+      <w:bookmarkEnd w:id="149"/>
     </w:p>
     <w:p>
       <w:r>
@@ -50273,13 +50296,11 @@
       <w:pPr>
         <w:pStyle w:val="Heading3"/>
       </w:pPr>
-      <w:bookmarkStart w:id="149" w:name="_Toc468096566"/>
-      <w:bookmarkStart w:id="150" w:name="_GoBack"/>
+      <w:bookmarkStart w:id="150" w:name="_Toc468096566"/>
+      <w:r>
+        <w:t>SignalMask</w:t>
+      </w:r>
       <w:bookmarkEnd w:id="150"/>
-      <w:r>
-        <w:t>SignalMask</w:t>
-      </w:r>
-      <w:bookmarkEnd w:id="149"/>
     </w:p>
     <w:p>
       <w:r>
@@ -51892,6 +51913,7 @@
     </w:p>
     <w:p>
       <w:r>
+        <w:lastRenderedPageBreak/>
         <w:t>eax</w:t>
       </w:r>
     </w:p>
@@ -51927,6 +51949,7 @@
     </w:p>
     <w:p>
       <w:r>
+        <w:lastRenderedPageBreak/>
         <w:t>edi</w:t>
       </w:r>
     </w:p>
@@ -51962,6 +51985,7 @@
     </w:p>
     <w:p>
       <w:r>
+        <w:lastRenderedPageBreak/>
         <w:t>fs</w:t>
       </w:r>
     </w:p>
@@ -52028,6 +52052,7 @@
     </w:p>
     <w:p>
       <w:r>
+        <w:lastRenderedPageBreak/>
         <w:t>r</w:t>
       </w:r>
       <w:r>
@@ -52097,6 +52122,7 @@
     </w:p>
     <w:p>
       <w:r>
+        <w:lastRenderedPageBreak/>
         <w:t>r9</w:t>
       </w:r>
     </w:p>
@@ -52151,6 +52177,7 @@
     </w:p>
     <w:p>
       <w:r>
+        <w:lastRenderedPageBreak/>
         <w:t>flags</w:t>
       </w:r>
     </w:p>
@@ -52236,6 +52263,7 @@
     </w:p>
     <w:p>
       <w:r>
+        <w:lastRenderedPageBreak/>
         <w:t>r0</w:t>
       </w:r>
     </w:p>
@@ -52301,6 +52329,7 @@
     </w:p>
     <w:p>
       <w:r>
+        <w:lastRenderedPageBreak/>
         <w:t>r13</w:t>
       </w:r>
     </w:p>
@@ -52366,6 +52395,7 @@
     </w:p>
     <w:p>
       <w:r>
+        <w:lastRenderedPageBreak/>
         <w:t>r26</w:t>
       </w:r>
     </w:p>
@@ -52473,6 +52503,7 @@
     </w:p>
     <w:p>
       <w:r>
+        <w:lastRenderedPageBreak/>
         <w:t>r0</w:t>
       </w:r>
     </w:p>
@@ -52518,6 +52549,7 @@
     </w:p>
     <w:p>
       <w:r>
+        <w:lastRenderedPageBreak/>
         <w:t>r9</w:t>
       </w:r>
     </w:p>
@@ -52563,6 +52595,7 @@
     </w:p>
     <w:p>
       <w:r>
+        <w:lastRenderedPageBreak/>
         <w:t>r18</w:t>
       </w:r>
     </w:p>
@@ -52629,6 +52662,7 @@
     </w:p>
     <w:p>
       <w:r>
+        <w:lastRenderedPageBreak/>
         <w:t>r31</w:t>
       </w:r>
     </w:p>
@@ -52649,6 +52683,7 @@
     </w:p>
     <w:p>
       <w:r>
+        <w:lastRenderedPageBreak/>
         <w:t>xer</w:t>
       </w:r>
     </w:p>
@@ -52679,6 +52714,7 @@
         <w:pStyle w:val="Definition"/>
       </w:pPr>
       <w:r>
+        <w:lastRenderedPageBreak/>
         <w:t>namespace aarch64</w:t>
       </w:r>
       <w:r>
@@ -52704,6 +52740,7 @@
     </w:p>
     <w:p>
       <w:r>
+        <w:lastRenderedPageBreak/>
         <w:t>x0</w:t>
       </w:r>
     </w:p>
@@ -52819,6 +52856,7 @@
     </w:p>
     <w:p>
       <w:r>
+        <w:lastRenderedPageBreak/>
         <w:t>x23</w:t>
       </w:r>
     </w:p>
@@ -52934,6 +52972,7 @@
     </w:p>
     <w:p>
       <w:r>
+        <w:lastRenderedPageBreak/>
         <w:t>q15</w:t>
       </w:r>
     </w:p>
@@ -54367,6 +54406,7 @@
         <w:rPr>
           <w:noProof/>
         </w:rPr>
+        <w:lastRenderedPageBreak/>
         <w:t>code, EventType</w:t>
       </w:r>
       <w:r>
@@ -56615,6 +56655,7 @@
         <w:rPr>
           <w:noProof/>
         </w:rPr>
+        <w:lastRenderedPageBreak/>
         <w:t>getEventCrash, Event</w:t>
       </w:r>
       <w:r>
@@ -58846,6 +58887,7 @@
         <w:rPr>
           <w:noProof/>
         </w:rPr>
+        <w:lastRenderedPageBreak/>
         <w:t>libraries, Process</w:t>
       </w:r>
       <w:r>
@@ -60732,6 +60774,7 @@
         <w:rPr>
           <w:noProof/>
         </w:rPr>
+        <w:lastRenderedPageBreak/>
         <w:t>stopped state</w:t>
       </w:r>
       <w:r>
@@ -61469,6 +61512,7 @@
     </w:p>
     <w:p>
       <w:r>
+        <w:lastRenderedPageBreak/>
         <w:fldChar w:fldCharType="end"/>
       </w:r>
     </w:p>
@@ -61484,7 +61528,7 @@
 </file>
 
 <file path=word/endnotes.xml><?xml version="1.0" encoding="utf-8"?>
-<w:endnotes xmlns:wpc="http://schemas.microsoft.com/office/word/2010/wordprocessingCanvas" xmlns:cx="http://schemas.microsoft.com/office/drawing/2014/chartex" xmlns:cx1="http://schemas.microsoft.com/office/drawing/2015/9/8/chartex" xmlns:mc="http://schemas.openxmlformats.org/markup-compatibility/2006" xmlns:o="urn:schemas-microsoft-com:office:office" xmlns:r="http://schemas.openxmlformats.org/officeDocument/2006/relationships" xmlns:m="http://schemas.openxmlformats.org/officeDocument/2006/math" xmlns:v="urn:schemas-microsoft-com:vml" xmlns:wp14="http://schemas.microsoft.com/office/word/2010/wordprocessingDrawing" xmlns:wp="http://schemas.openxmlformats.org/drawingml/2006/wordprocessingDrawing" xmlns:w10="urn:schemas-microsoft-com:office:word" xmlns:w="http://schemas.openxmlformats.org/wordprocessingml/2006/main" xmlns:w14="http://schemas.microsoft.com/office/word/2010/wordml" xmlns:w15="http://schemas.microsoft.com/office/word/2012/wordml" xmlns:w16se="http://schemas.microsoft.com/office/word/2015/wordml/symex" xmlns:wpg="http://schemas.microsoft.com/office/word/2010/wordprocessingGroup" xmlns:wpi="http://schemas.microsoft.com/office/word/2010/wordprocessingInk" xmlns:wne="http://schemas.microsoft.com/office/word/2006/wordml" xmlns:wps="http://schemas.microsoft.com/office/word/2010/wordprocessingShape" mc:Ignorable="w14 w15 w16se wp14">
+<w:endnotes xmlns:wpc="http://schemas.microsoft.com/office/word/2010/wordprocessingCanvas" xmlns:mo="http://schemas.microsoft.com/office/mac/office/2008/main" xmlns:mc="http://schemas.openxmlformats.org/markup-compatibility/2006" xmlns:mv="urn:schemas-microsoft-com:mac:vml" xmlns:o="urn:schemas-microsoft-com:office:office" xmlns:r="http://schemas.openxmlformats.org/officeDocument/2006/relationships" xmlns:m="http://schemas.openxmlformats.org/officeDocument/2006/math" xmlns:v="urn:schemas-microsoft-com:vml" xmlns:wp14="http://schemas.microsoft.com/office/word/2010/wordprocessingDrawing" xmlns:wp="http://schemas.openxmlformats.org/drawingml/2006/wordprocessingDrawing" xmlns:w10="urn:schemas-microsoft-com:office:word" xmlns:w="http://schemas.openxmlformats.org/wordprocessingml/2006/main" xmlns:w14="http://schemas.microsoft.com/office/word/2010/wordml" xmlns:w15="http://schemas.microsoft.com/office/word/2012/wordml" xmlns:wpg="http://schemas.microsoft.com/office/word/2010/wordprocessingGroup" xmlns:wpi="http://schemas.microsoft.com/office/word/2010/wordprocessingInk" xmlns:wne="http://schemas.microsoft.com/office/word/2006/wordml" xmlns:wps="http://schemas.microsoft.com/office/word/2010/wordprocessingShape" mc:Ignorable="w14 w15 wp14 mv">
   <w:endnote w:type="separator" w:id="-1">
     <w:p>
       <w:r>
@@ -61503,7 +61547,7 @@
 </file>
 
 <file path=word/footer1.xml><?xml version="1.0" encoding="utf-8"?>
-<w:ftr xmlns:wpc="http://schemas.microsoft.com/office/word/2010/wordprocessingCanvas" xmlns:cx="http://schemas.microsoft.com/office/drawing/2014/chartex" xmlns:cx1="http://schemas.microsoft.com/office/drawing/2015/9/8/chartex" xmlns:mc="http://schemas.openxmlformats.org/markup-compatibility/2006" xmlns:o="urn:schemas-microsoft-com:office:office" xmlns:r="http://schemas.openxmlformats.org/officeDocument/2006/relationships" xmlns:m="http://schemas.openxmlformats.org/officeDocument/2006/math" xmlns:v="urn:schemas-microsoft-com:vml" xmlns:wp14="http://schemas.microsoft.com/office/word/2010/wordprocessingDrawing" xmlns:wp="http://schemas.openxmlformats.org/drawingml/2006/wordprocessingDrawing" xmlns:w10="urn:schemas-microsoft-com:office:word" xmlns:w="http://schemas.openxmlformats.org/wordprocessingml/2006/main" xmlns:w14="http://schemas.microsoft.com/office/word/2010/wordml" xmlns:w15="http://schemas.microsoft.com/office/word/2012/wordml" xmlns:w16se="http://schemas.microsoft.com/office/word/2015/wordml/symex" xmlns:wpg="http://schemas.microsoft.com/office/word/2010/wordprocessingGroup" xmlns:wpi="http://schemas.microsoft.com/office/word/2010/wordprocessingInk" xmlns:wne="http://schemas.microsoft.com/office/word/2006/wordml" xmlns:wps="http://schemas.microsoft.com/office/word/2010/wordprocessingShape" mc:Ignorable="w14 w15 w16se wp14">
+<w:ftr xmlns:wpc="http://schemas.microsoft.com/office/word/2010/wordprocessingCanvas" xmlns:mo="http://schemas.microsoft.com/office/mac/office/2008/main" xmlns:mc="http://schemas.openxmlformats.org/markup-compatibility/2006" xmlns:mv="urn:schemas-microsoft-com:mac:vml" xmlns:o="urn:schemas-microsoft-com:office:office" xmlns:r="http://schemas.openxmlformats.org/officeDocument/2006/relationships" xmlns:m="http://schemas.openxmlformats.org/officeDocument/2006/math" xmlns:v="urn:schemas-microsoft-com:vml" xmlns:wp14="http://schemas.microsoft.com/office/word/2010/wordprocessingDrawing" xmlns:wp="http://schemas.openxmlformats.org/drawingml/2006/wordprocessingDrawing" xmlns:w10="urn:schemas-microsoft-com:office:word" xmlns:w="http://schemas.openxmlformats.org/wordprocessingml/2006/main" xmlns:w14="http://schemas.microsoft.com/office/word/2010/wordml" xmlns:w15="http://schemas.microsoft.com/office/word/2012/wordml" xmlns:wpg="http://schemas.microsoft.com/office/word/2010/wordprocessingGroup" xmlns:wpi="http://schemas.microsoft.com/office/word/2010/wordprocessingInk" xmlns:wne="http://schemas.microsoft.com/office/word/2006/wordml" xmlns:wps="http://schemas.microsoft.com/office/word/2010/wordprocessingShape" mc:Ignorable="w14 w15 wp14">
   <w:sdt>
     <w:sdtPr>
       <w:id w:val="-1357727006"/>
@@ -61512,6 +61556,7 @@
         <w:docPartUnique/>
       </w:docPartObj>
     </w:sdtPr>
+    <w:sdtEndPr/>
     <w:sdtContent>
       <w:p>
         <w:pPr>
@@ -61550,7 +61595,7 @@
 </file>
 
 <file path=word/footer2.xml><?xml version="1.0" encoding="utf-8"?>
-<w:ftr xmlns:wpc="http://schemas.microsoft.com/office/word/2010/wordprocessingCanvas" xmlns:cx="http://schemas.microsoft.com/office/drawing/2014/chartex" xmlns:cx1="http://schemas.microsoft.com/office/drawing/2015/9/8/chartex" xmlns:mc="http://schemas.openxmlformats.org/markup-compatibility/2006" xmlns:o="urn:schemas-microsoft-com:office:office" xmlns:r="http://schemas.openxmlformats.org/officeDocument/2006/relationships" xmlns:m="http://schemas.openxmlformats.org/officeDocument/2006/math" xmlns:v="urn:schemas-microsoft-com:vml" xmlns:wp14="http://schemas.microsoft.com/office/word/2010/wordprocessingDrawing" xmlns:wp="http://schemas.openxmlformats.org/drawingml/2006/wordprocessingDrawing" xmlns:w10="urn:schemas-microsoft-com:office:word" xmlns:w="http://schemas.openxmlformats.org/wordprocessingml/2006/main" xmlns:w14="http://schemas.microsoft.com/office/word/2010/wordml" xmlns:w15="http://schemas.microsoft.com/office/word/2012/wordml" xmlns:w16se="http://schemas.microsoft.com/office/word/2015/wordml/symex" xmlns:wpg="http://schemas.microsoft.com/office/word/2010/wordprocessingGroup" xmlns:wpi="http://schemas.microsoft.com/office/word/2010/wordprocessingInk" xmlns:wne="http://schemas.microsoft.com/office/word/2006/wordml" xmlns:wps="http://schemas.microsoft.com/office/word/2010/wordprocessingShape" mc:Ignorable="w14 w15 w16se wp14">
+<w:ftr xmlns:wpc="http://schemas.microsoft.com/office/word/2010/wordprocessingCanvas" xmlns:mo="http://schemas.microsoft.com/office/mac/office/2008/main" xmlns:mc="http://schemas.openxmlformats.org/markup-compatibility/2006" xmlns:mv="urn:schemas-microsoft-com:mac:vml" xmlns:o="urn:schemas-microsoft-com:office:office" xmlns:r="http://schemas.openxmlformats.org/officeDocument/2006/relationships" xmlns:m="http://schemas.openxmlformats.org/officeDocument/2006/math" xmlns:v="urn:schemas-microsoft-com:vml" xmlns:wp14="http://schemas.microsoft.com/office/word/2010/wordprocessingDrawing" xmlns:wp="http://schemas.openxmlformats.org/drawingml/2006/wordprocessingDrawing" xmlns:w10="urn:schemas-microsoft-com:office:word" xmlns:w="http://schemas.openxmlformats.org/wordprocessingml/2006/main" xmlns:w14="http://schemas.microsoft.com/office/word/2010/wordml" xmlns:w15="http://schemas.microsoft.com/office/word/2012/wordml" xmlns:wpg="http://schemas.microsoft.com/office/word/2010/wordprocessingGroup" xmlns:wpi="http://schemas.microsoft.com/office/word/2010/wordprocessingInk" xmlns:wne="http://schemas.microsoft.com/office/word/2006/wordml" xmlns:wps="http://schemas.microsoft.com/office/word/2010/wordprocessingShape" mc:Ignorable="w14 w15 wp14">
   <w:sdt>
     <w:sdtPr>
       <w:id w:val="1292015008"/>
@@ -61559,6 +61604,7 @@
         <w:docPartUnique/>
       </w:docPartObj>
     </w:sdtPr>
+    <w:sdtEndPr/>
     <w:sdtContent>
       <w:p>
         <w:pPr>
@@ -61597,7 +61643,7 @@
 </file>
 
 <file path=word/footer3.xml><?xml version="1.0" encoding="utf-8"?>
-<w:ftr xmlns:wpc="http://schemas.microsoft.com/office/word/2010/wordprocessingCanvas" xmlns:cx="http://schemas.microsoft.com/office/drawing/2014/chartex" xmlns:cx1="http://schemas.microsoft.com/office/drawing/2015/9/8/chartex" xmlns:mc="http://schemas.openxmlformats.org/markup-compatibility/2006" xmlns:o="urn:schemas-microsoft-com:office:office" xmlns:r="http://schemas.openxmlformats.org/officeDocument/2006/relationships" xmlns:m="http://schemas.openxmlformats.org/officeDocument/2006/math" xmlns:v="urn:schemas-microsoft-com:vml" xmlns:wp14="http://schemas.microsoft.com/office/word/2010/wordprocessingDrawing" xmlns:wp="http://schemas.openxmlformats.org/drawingml/2006/wordprocessingDrawing" xmlns:w10="urn:schemas-microsoft-com:office:word" xmlns:w="http://schemas.openxmlformats.org/wordprocessingml/2006/main" xmlns:w14="http://schemas.microsoft.com/office/word/2010/wordml" xmlns:w15="http://schemas.microsoft.com/office/word/2012/wordml" xmlns:w16se="http://schemas.microsoft.com/office/word/2015/wordml/symex" xmlns:wpg="http://schemas.microsoft.com/office/word/2010/wordprocessingGroup" xmlns:wpi="http://schemas.microsoft.com/office/word/2010/wordprocessingInk" xmlns:wne="http://schemas.microsoft.com/office/word/2006/wordml" xmlns:wps="http://schemas.microsoft.com/office/word/2010/wordprocessingShape" mc:Ignorable="w14 w15 w16se wp14">
+<w:ftr xmlns:wpc="http://schemas.microsoft.com/office/word/2010/wordprocessingCanvas" xmlns:mo="http://schemas.microsoft.com/office/mac/office/2008/main" xmlns:mc="http://schemas.openxmlformats.org/markup-compatibility/2006" xmlns:mv="urn:schemas-microsoft-com:mac:vml" xmlns:o="urn:schemas-microsoft-com:office:office" xmlns:r="http://schemas.openxmlformats.org/officeDocument/2006/relationships" xmlns:m="http://schemas.openxmlformats.org/officeDocument/2006/math" xmlns:v="urn:schemas-microsoft-com:vml" xmlns:wp14="http://schemas.microsoft.com/office/word/2010/wordprocessingDrawing" xmlns:wp="http://schemas.openxmlformats.org/drawingml/2006/wordprocessingDrawing" xmlns:w10="urn:schemas-microsoft-com:office:word" xmlns:w="http://schemas.openxmlformats.org/wordprocessingml/2006/main" xmlns:w14="http://schemas.microsoft.com/office/word/2010/wordml" xmlns:w15="http://schemas.microsoft.com/office/word/2012/wordml" xmlns:wpg="http://schemas.microsoft.com/office/word/2010/wordprocessingGroup" xmlns:wpi="http://schemas.microsoft.com/office/word/2010/wordprocessingInk" xmlns:wne="http://schemas.microsoft.com/office/word/2006/wordml" xmlns:wps="http://schemas.microsoft.com/office/word/2010/wordprocessingShape" mc:Ignorable="w14 w15 wp14">
   <w:sdt>
     <w:sdtPr>
       <w:id w:val="72876220"/>
@@ -61606,6 +61652,7 @@
         <w:docPartUnique/>
       </w:docPartObj>
     </w:sdtPr>
+    <w:sdtEndPr/>
     <w:sdtContent>
       <w:p>
         <w:pPr>
@@ -61624,7 +61671,7 @@
           <w:rPr>
             <w:noProof/>
           </w:rPr>
-          <w:t>67</w:t>
+          <w:t>6</w:t>
         </w:r>
         <w:r>
           <w:rPr>
@@ -61644,7 +61691,7 @@
 </file>
 
 <file path=word/footnotes.xml><?xml version="1.0" encoding="utf-8"?>
-<w:footnotes xmlns:wpc="http://schemas.microsoft.com/office/word/2010/wordprocessingCanvas" xmlns:cx="http://schemas.microsoft.com/office/drawing/2014/chartex" xmlns:cx1="http://schemas.microsoft.com/office/drawing/2015/9/8/chartex" xmlns:mc="http://schemas.openxmlformats.org/markup-compatibility/2006" xmlns:o="urn:schemas-microsoft-com:office:office" xmlns:r="http://schemas.openxmlformats.org/officeDocument/2006/relationships" xmlns:m="http://schemas.openxmlformats.org/officeDocument/2006/math" xmlns:v="urn:schemas-microsoft-com:vml" xmlns:wp14="http://schemas.microsoft.com/office/word/2010/wordprocessingDrawing" xmlns:wp="http://schemas.openxmlformats.org/drawingml/2006/wordprocessingDrawing" xmlns:w10="urn:schemas-microsoft-com:office:word" xmlns:w="http://schemas.openxmlformats.org/wordprocessingml/2006/main" xmlns:w14="http://schemas.microsoft.com/office/word/2010/wordml" xmlns:w15="http://schemas.microsoft.com/office/word/2012/wordml" xmlns:w16se="http://schemas.microsoft.com/office/word/2015/wordml/symex" xmlns:wpg="http://schemas.microsoft.com/office/word/2010/wordprocessingGroup" xmlns:wpi="http://schemas.microsoft.com/office/word/2010/wordprocessingInk" xmlns:wne="http://schemas.microsoft.com/office/word/2006/wordml" xmlns:wps="http://schemas.microsoft.com/office/word/2010/wordprocessingShape" mc:Ignorable="w14 w15 w16se wp14">
+<w:footnotes xmlns:wpc="http://schemas.microsoft.com/office/word/2010/wordprocessingCanvas" xmlns:mo="http://schemas.microsoft.com/office/mac/office/2008/main" xmlns:mc="http://schemas.openxmlformats.org/markup-compatibility/2006" xmlns:mv="urn:schemas-microsoft-com:mac:vml" xmlns:o="urn:schemas-microsoft-com:office:office" xmlns:r="http://schemas.openxmlformats.org/officeDocument/2006/relationships" xmlns:m="http://schemas.openxmlformats.org/officeDocument/2006/math" xmlns:v="urn:schemas-microsoft-com:vml" xmlns:wp14="http://schemas.microsoft.com/office/word/2010/wordprocessingDrawing" xmlns:wp="http://schemas.openxmlformats.org/drawingml/2006/wordprocessingDrawing" xmlns:w10="urn:schemas-microsoft-com:office:word" xmlns:w="http://schemas.openxmlformats.org/wordprocessingml/2006/main" xmlns:w14="http://schemas.microsoft.com/office/word/2010/wordml" xmlns:w15="http://schemas.microsoft.com/office/word/2012/wordml" xmlns:wpg="http://schemas.microsoft.com/office/word/2010/wordprocessingGroup" xmlns:wpi="http://schemas.microsoft.com/office/word/2010/wordprocessingInk" xmlns:wne="http://schemas.microsoft.com/office/word/2006/wordml" xmlns:wps="http://schemas.microsoft.com/office/word/2010/wordprocessingShape" mc:Ignorable="w14 w15 wp14 mv">
   <w:footnote w:type="separator" w:id="-1">
     <w:p>
       <w:r>
@@ -61663,8 +61710,8 @@
 </file>
 
 <file path=word/numbering.xml><?xml version="1.0" encoding="utf-8"?>
-<w:numbering xmlns:wpc="http://schemas.microsoft.com/office/word/2010/wordprocessingCanvas" xmlns:cx="http://schemas.microsoft.com/office/drawing/2014/chartex" xmlns:cx1="http://schemas.microsoft.com/office/drawing/2015/9/8/chartex" xmlns:mc="http://schemas.openxmlformats.org/markup-compatibility/2006" xmlns:o="urn:schemas-microsoft-com:office:office" xmlns:r="http://schemas.openxmlformats.org/officeDocument/2006/relationships" xmlns:m="http://schemas.openxmlformats.org/officeDocument/2006/math" xmlns:v="urn:schemas-microsoft-com:vml" xmlns:wp14="http://schemas.microsoft.com/office/word/2010/wordprocessingDrawing" xmlns:wp="http://schemas.openxmlformats.org/drawingml/2006/wordprocessingDrawing" xmlns:w10="urn:schemas-microsoft-com:office:word" xmlns:w="http://schemas.openxmlformats.org/wordprocessingml/2006/main" xmlns:w14="http://schemas.microsoft.com/office/word/2010/wordml" xmlns:w15="http://schemas.microsoft.com/office/word/2012/wordml" xmlns:w16se="http://schemas.microsoft.com/office/word/2015/wordml/symex" xmlns:wpg="http://schemas.microsoft.com/office/word/2010/wordprocessingGroup" xmlns:wpi="http://schemas.microsoft.com/office/word/2010/wordprocessingInk" xmlns:wne="http://schemas.microsoft.com/office/word/2006/wordml" xmlns:wps="http://schemas.microsoft.com/office/word/2010/wordprocessingShape" mc:Ignorable="w14 w15 w16se wp14">
-  <w:abstractNum w:abstractNumId="0" w15:restartNumberingAfterBreak="0">
+<w:numbering xmlns:wpc="http://schemas.microsoft.com/office/word/2010/wordprocessingCanvas" xmlns:mo="http://schemas.microsoft.com/office/mac/office/2008/main" xmlns:mc="http://schemas.openxmlformats.org/markup-compatibility/2006" xmlns:mv="urn:schemas-microsoft-com:mac:vml" xmlns:o="urn:schemas-microsoft-com:office:office" xmlns:r="http://schemas.openxmlformats.org/officeDocument/2006/relationships" xmlns:m="http://schemas.openxmlformats.org/officeDocument/2006/math" xmlns:v="urn:schemas-microsoft-com:vml" xmlns:wp14="http://schemas.microsoft.com/office/word/2010/wordprocessingDrawing" xmlns:wp="http://schemas.openxmlformats.org/drawingml/2006/wordprocessingDrawing" xmlns:w10="urn:schemas-microsoft-com:office:word" xmlns:w="http://schemas.openxmlformats.org/wordprocessingml/2006/main" xmlns:w14="http://schemas.microsoft.com/office/word/2010/wordml" xmlns:w15="http://schemas.microsoft.com/office/word/2012/wordml" xmlns:wpg="http://schemas.microsoft.com/office/word/2010/wordprocessingGroup" xmlns:wpi="http://schemas.microsoft.com/office/word/2010/wordprocessingInk" xmlns:wne="http://schemas.microsoft.com/office/word/2006/wordml" xmlns:wps="http://schemas.microsoft.com/office/word/2010/wordprocessingShape" mc:Ignorable="w14 w15 wp14 mv">
+  <w:abstractNum w:abstractNumId="0">
     <w:nsid w:val="06714CE6"/>
     <w:multiLevelType w:val="hybridMultilevel"/>
     <w:tmpl w:val="99887D94"/>
@@ -61754,7 +61801,7 @@
       </w:pPr>
     </w:lvl>
   </w:abstractNum>
-  <w:abstractNum w:abstractNumId="1" w15:restartNumberingAfterBreak="0">
+  <w:abstractNum w:abstractNumId="1">
     <w:nsid w:val="34473A89"/>
     <w:multiLevelType w:val="multilevel"/>
     <w:tmpl w:val="1A5E0550"/>
@@ -61867,7 +61914,7 @@
       </w:rPr>
     </w:lvl>
   </w:abstractNum>
-  <w:abstractNum w:abstractNumId="2" w15:restartNumberingAfterBreak="0">
+  <w:abstractNum w:abstractNumId="2">
     <w:nsid w:val="35496A39"/>
     <w:multiLevelType w:val="multilevel"/>
     <w:tmpl w:val="0409001F"/>
@@ -61953,7 +62000,7 @@
       </w:pPr>
     </w:lvl>
   </w:abstractNum>
-  <w:abstractNum w:abstractNumId="3" w15:restartNumberingAfterBreak="0">
+  <w:abstractNum w:abstractNumId="3">
     <w:nsid w:val="40083695"/>
     <w:multiLevelType w:val="multilevel"/>
     <w:tmpl w:val="0409001F"/>
@@ -62039,7 +62086,7 @@
       </w:pPr>
     </w:lvl>
   </w:abstractNum>
-  <w:abstractNum w:abstractNumId="4" w15:restartNumberingAfterBreak="0">
+  <w:abstractNum w:abstractNumId="4">
     <w:nsid w:val="4D8401CD"/>
     <w:multiLevelType w:val="multilevel"/>
     <w:tmpl w:val="B92415BC"/>
@@ -62147,7 +62194,7 @@
       </w:pPr>
     </w:lvl>
   </w:abstractNum>
-  <w:abstractNum w:abstractNumId="5" w15:restartNumberingAfterBreak="0">
+  <w:abstractNum w:abstractNumId="5">
     <w:nsid w:val="51613B41"/>
     <w:multiLevelType w:val="multilevel"/>
     <w:tmpl w:val="CFEC3A06"/>
@@ -62259,7 +62306,7 @@
       </w:pPr>
     </w:lvl>
   </w:abstractNum>
-  <w:abstractNum w:abstractNumId="6" w15:restartNumberingAfterBreak="0">
+  <w:abstractNum w:abstractNumId="6">
     <w:nsid w:val="61F24264"/>
     <w:multiLevelType w:val="multilevel"/>
     <w:tmpl w:val="0409001F"/>
@@ -62345,7 +62392,7 @@
       </w:pPr>
     </w:lvl>
   </w:abstractNum>
-  <w:abstractNum w:abstractNumId="7" w15:restartNumberingAfterBreak="0">
+  <w:abstractNum w:abstractNumId="7">
     <w:nsid w:val="6DC268B2"/>
     <w:multiLevelType w:val="hybridMultilevel"/>
     <w:tmpl w:val="8B34C59E"/>
@@ -62431,7 +62478,7 @@
       </w:pPr>
     </w:lvl>
   </w:abstractNum>
-  <w:abstractNum w:abstractNumId="8" w15:restartNumberingAfterBreak="0">
+  <w:abstractNum w:abstractNumId="8">
     <w:nsid w:val="77596C18"/>
     <w:multiLevelType w:val="multilevel"/>
     <w:tmpl w:val="0409001F"/>
@@ -62517,7 +62564,7 @@
       </w:pPr>
     </w:lvl>
   </w:abstractNum>
-  <w:abstractNum w:abstractNumId="9" w15:restartNumberingAfterBreak="0">
+  <w:abstractNum w:abstractNumId="9">
     <w:nsid w:val="7DCE11F1"/>
     <w:multiLevelType w:val="multilevel"/>
     <w:tmpl w:val="7802674A"/>
@@ -62659,7 +62706,7 @@
 </file>
 
 <file path=word/styles.xml><?xml version="1.0" encoding="utf-8"?>
-<w:styles xmlns:mc="http://schemas.openxmlformats.org/markup-compatibility/2006" xmlns:r="http://schemas.openxmlformats.org/officeDocument/2006/relationships" xmlns:w="http://schemas.openxmlformats.org/wordprocessingml/2006/main" xmlns:w14="http://schemas.microsoft.com/office/word/2010/wordml" xmlns:w15="http://schemas.microsoft.com/office/word/2012/wordml" xmlns:w16se="http://schemas.microsoft.com/office/word/2015/wordml/symex" mc:Ignorable="w14 w15 w16se">
+<w:styles xmlns:mc="http://schemas.openxmlformats.org/markup-compatibility/2006" xmlns:r="http://schemas.openxmlformats.org/officeDocument/2006/relationships" xmlns:w="http://schemas.openxmlformats.org/wordprocessingml/2006/main" xmlns:w14="http://schemas.microsoft.com/office/word/2010/wordml" xmlns:w15="http://schemas.microsoft.com/office/word/2012/wordml" mc:Ignorable="w14 w15">
   <w:docDefaults>
     <w:rPrDefault>
       <w:rPr>
@@ -62676,7 +62723,7 @@
       </w:pPr>
     </w:pPrDefault>
   </w:docDefaults>
-  <w:latentStyles w:defLockedState="0" w:defUIPriority="99" w:defSemiHidden="0" w:defUnhideWhenUsed="0" w:defQFormat="0" w:count="371">
+  <w:latentStyles w:defLockedState="0" w:defUIPriority="99" w:defSemiHidden="0" w:defUnhideWhenUsed="0" w:defQFormat="0" w:count="380">
     <w:lsdException w:name="Normal" w:uiPriority="0" w:qFormat="1"/>
     <w:lsdException w:name="heading 1" w:uiPriority="9" w:qFormat="1"/>
     <w:lsdException w:name="heading 2" w:semiHidden="1" w:uiPriority="9" w:unhideWhenUsed="1" w:qFormat="1"/>
@@ -63467,6 +63514,7 @@
     <w:uiPriority w:val="59"/>
     <w:rsid w:val="009A77E0"/>
     <w:tblPr>
+      <w:tblInd w:w="0" w:type="dxa"/>
       <w:tblBorders>
         <w:top w:val="single" w:sz="4" w:space="0" w:color="000000" w:themeColor="text1"/>
         <w:left w:val="single" w:sz="4" w:space="0" w:color="000000" w:themeColor="text1"/>
@@ -63475,6 +63523,12 @@
         <w:insideH w:val="single" w:sz="4" w:space="0" w:color="000000" w:themeColor="text1"/>
         <w:insideV w:val="single" w:sz="4" w:space="0" w:color="000000" w:themeColor="text1"/>
       </w:tblBorders>
+      <w:tblCellMar>
+        <w:top w:w="0" w:type="dxa"/>
+        <w:left w:w="108" w:type="dxa"/>
+        <w:bottom w:w="0" w:type="dxa"/>
+        <w:right w:w="108" w:type="dxa"/>
+      </w:tblCellMar>
     </w:tblPr>
   </w:style>
   <w:style w:type="paragraph" w:styleId="DocumentMap">
@@ -64056,7 +64110,7 @@
 </file>
 
 <file path=customXml/itemProps1.xml><?xml version="1.0" encoding="utf-8"?>
-<ds:datastoreItem xmlns:ds="http://schemas.openxmlformats.org/officeDocument/2006/customXml" ds:itemID="{E04BCDF7-853B-4832-90A0-FD7D9AF8CF24}">
+<ds:datastoreItem xmlns:ds="http://schemas.openxmlformats.org/officeDocument/2006/customXml" ds:itemID="{869F2783-2553-2E48-8A23-9C5E26414087}">
   <ds:schemaRefs>
     <ds:schemaRef ds:uri="http://schemas.openxmlformats.org/officeDocument/2006/bibliography"/>
   </ds:schemaRefs>

</xml_diff>

<commit_message>
More updates to README and docx based manuals
</commit_message>
<xml_diff>
--- a/proccontrol/doc/proccontrol.docx
+++ b/proccontrol/doc/proccontrol.docx
@@ -2,8 +2,8 @@
 <file path=word/document.xml><?xml version="1.0" encoding="utf-8"?>
 <w:document xmlns:wpc="http://schemas.microsoft.com/office/word/2010/wordprocessingCanvas" xmlns:mo="http://schemas.microsoft.com/office/mac/office/2008/main" xmlns:mc="http://schemas.openxmlformats.org/markup-compatibility/2006" xmlns:mv="urn:schemas-microsoft-com:mac:vml" xmlns:o="urn:schemas-microsoft-com:office:office" xmlns:r="http://schemas.openxmlformats.org/officeDocument/2006/relationships" xmlns:m="http://schemas.openxmlformats.org/officeDocument/2006/math" xmlns:v="urn:schemas-microsoft-com:vml" xmlns:wp14="http://schemas.microsoft.com/office/word/2010/wordprocessingDrawing" xmlns:wp="http://schemas.openxmlformats.org/drawingml/2006/wordprocessingDrawing" xmlns:w10="urn:schemas-microsoft-com:office:word" xmlns:w="http://schemas.openxmlformats.org/wordprocessingml/2006/main" xmlns:w14="http://schemas.microsoft.com/office/word/2010/wordml" xmlns:w15="http://schemas.microsoft.com/office/word/2012/wordml" xmlns:wpg="http://schemas.microsoft.com/office/word/2010/wordprocessingGroup" xmlns:wpi="http://schemas.microsoft.com/office/word/2010/wordprocessingInk" xmlns:wne="http://schemas.microsoft.com/office/word/2006/wordml" xmlns:wps="http://schemas.microsoft.com/office/word/2010/wordprocessingShape" mc:Ignorable="w14 w15 wp14 mv">
   <w:body>
-    <w:bookmarkStart w:id="0" w:name="_Toc274055810" w:displacedByCustomXml="next"/>
-    <w:bookmarkStart w:id="1" w:name="_Toc273362633" w:displacedByCustomXml="next"/>
+    <w:bookmarkStart w:id="0" w:name="_Toc273362633" w:displacedByCustomXml="next"/>
+    <w:bookmarkStart w:id="1" w:name="_Toc274055810" w:displacedByCustomXml="next"/>
     <w:sdt>
       <w:sdtPr>
         <w:rPr>
@@ -161,7 +161,7 @@
               <w:rFonts w:ascii="Helvetica" w:hAnsi="Helvetica"/>
               <w:sz w:val="36"/>
             </w:rPr>
-            <w:t>Release 9.3</w:t>
+            <w:t>Release 10.0.0</w:t>
           </w:r>
         </w:p>
         <w:p>
@@ -177,14 +177,16 @@
               <w:rFonts w:ascii="Helvetica" w:hAnsi="Helvetica"/>
               <w:sz w:val="36"/>
             </w:rPr>
-            <w:t>December</w:t>
+            <w:t xml:space="preserve">November </w:t>
           </w:r>
+          <w:bookmarkStart w:id="3" w:name="_GoBack"/>
+          <w:bookmarkEnd w:id="3"/>
           <w:r>
             <w:rPr>
               <w:rFonts w:ascii="Helvetica" w:hAnsi="Helvetica"/>
               <w:sz w:val="36"/>
             </w:rPr>
-            <w:t xml:space="preserve"> 2016</w:t>
+            <w:t>2018</w:t>
           </w:r>
         </w:p>
         <w:p>
@@ -196,8 +198,6 @@
               <w:sz w:val="40"/>
             </w:rPr>
           </w:pPr>
-          <w:bookmarkStart w:id="3" w:name="_GoBack"/>
-          <w:bookmarkEnd w:id="3"/>
         </w:p>
         <w:p>
           <w:pPr>
@@ -6755,27 +6755,14 @@
                   <w:r>
                     <w:t xml:space="preserve">Figure </w:t>
                   </w:r>
-                  <w:r>
-                    <w:fldChar w:fldCharType="begin"/>
-                  </w:r>
-                  <w:r>
-                    <w:instrText xml:space="preserve"> SEQ Figure \* ARABIC </w:instrText>
-                  </w:r>
-                  <w:r>
-                    <w:fldChar w:fldCharType="separate"/>
-                  </w:r>
-                  <w:r>
-                    <w:rPr>
-                      <w:noProof/>
-                    </w:rPr>
-                    <w:t>1</w:t>
-                  </w:r>
-                  <w:r>
-                    <w:rPr>
-                      <w:noProof/>
-                    </w:rPr>
-                    <w:fldChar w:fldCharType="end"/>
-                  </w:r>
+                  <w:fldSimple w:instr=" SEQ Figure \* ARABIC ">
+                    <w:r>
+                      <w:rPr>
+                        <w:noProof/>
+                      </w:rPr>
+                      <w:t>1</w:t>
+                    </w:r>
+                  </w:fldSimple>
                   <w:bookmarkEnd w:id="8"/>
                 </w:p>
               </w:txbxContent>
@@ -61550,7 +61537,7 @@
 <w:ftr xmlns:wpc="http://schemas.microsoft.com/office/word/2010/wordprocessingCanvas" xmlns:mo="http://schemas.microsoft.com/office/mac/office/2008/main" xmlns:mc="http://schemas.openxmlformats.org/markup-compatibility/2006" xmlns:mv="urn:schemas-microsoft-com:mac:vml" xmlns:o="urn:schemas-microsoft-com:office:office" xmlns:r="http://schemas.openxmlformats.org/officeDocument/2006/relationships" xmlns:m="http://schemas.openxmlformats.org/officeDocument/2006/math" xmlns:v="urn:schemas-microsoft-com:vml" xmlns:wp14="http://schemas.microsoft.com/office/word/2010/wordprocessingDrawing" xmlns:wp="http://schemas.openxmlformats.org/drawingml/2006/wordprocessingDrawing" xmlns:w10="urn:schemas-microsoft-com:office:word" xmlns:w="http://schemas.openxmlformats.org/wordprocessingml/2006/main" xmlns:w14="http://schemas.microsoft.com/office/word/2010/wordml" xmlns:w15="http://schemas.microsoft.com/office/word/2012/wordml" xmlns:wpg="http://schemas.microsoft.com/office/word/2010/wordprocessingGroup" xmlns:wpi="http://schemas.microsoft.com/office/word/2010/wordprocessingInk" xmlns:wne="http://schemas.microsoft.com/office/word/2006/wordml" xmlns:wps="http://schemas.microsoft.com/office/word/2010/wordprocessingShape" mc:Ignorable="w14 w15 wp14">
   <w:sdt>
     <w:sdtPr>
-      <w:id w:val="-1357727006"/>
+      <w:id w:val="102630506"/>
       <w:docPartObj>
         <w:docPartGallery w:val="Page Numbers (Bottom of Page)"/>
         <w:docPartUnique/>
@@ -61671,7 +61658,7 @@
           <w:rPr>
             <w:noProof/>
           </w:rPr>
-          <w:t>6</w:t>
+          <w:t>1</w:t>
         </w:r>
         <w:r>
           <w:rPr>
@@ -64110,7 +64097,7 @@
 </file>
 
 <file path=customXml/itemProps1.xml><?xml version="1.0" encoding="utf-8"?>
-<ds:datastoreItem xmlns:ds="http://schemas.openxmlformats.org/officeDocument/2006/customXml" ds:itemID="{869F2783-2553-2E48-8A23-9C5E26414087}">
+<ds:datastoreItem xmlns:ds="http://schemas.openxmlformats.org/officeDocument/2006/customXml" ds:itemID="{08C7DDB9-5F11-414D-A09A-048F50759553}">
   <ds:schemaRefs>
     <ds:schemaRef ds:uri="http://schemas.openxmlformats.org/officeDocument/2006/bibliography"/>
   </ds:schemaRefs>

</xml_diff>